<commit_message>
Committing for Release-2.0.0 beta-2
</commit_message>
<xml_diff>
--- a/docs/Release-Notes.docx
+++ b/docs/Release-Notes.docx
@@ -51,6 +51,15 @@
         </w:rPr>
         <w:t>Version: SEO-SDK Release 2.0.0 Beta</w:t>
       </w:r>
+      <w:r>
+        <w:rPr>
+          <w:rFonts w:ascii="Times New Roman" w:hAnsi="Times New Roman" w:cs="Times New Roman"/>
+          <w:b/>
+          <w:sz w:val="28"/>
+          <w:szCs w:val="28"/>
+        </w:rPr>
+        <w:t xml:space="preserve"> – 1</w:t>
+      </w:r>
     </w:p>
     <w:p>
       <w:pPr>
@@ -85,141 +94,53 @@
         <w:rPr>
           <w:rFonts w:ascii="Times New Roman" w:hAnsi="Times New Roman" w:cs="Times New Roman"/>
         </w:rPr>
-        <w:t xml:space="preserve">Property driven using </w:t>
-      </w:r>
-      <w:proofErr w:type="spellStart"/>
-      <w:r>
-        <w:rPr>
-          <w:rFonts w:ascii="Times New Roman" w:hAnsi="Times New Roman" w:cs="Times New Roman"/>
-        </w:rPr>
-        <w:t>bvclient.properties</w:t>
-      </w:r>
-      <w:proofErr w:type="spellEnd"/>
-    </w:p>
-    <w:p>
-      <w:pPr>
-        <w:pStyle w:val="ListParagraph"/>
-        <w:numPr>
-          <w:ilvl w:val="0"/>
-          <w:numId w:val="2"/>
-        </w:numPr>
-        <w:spacing w:line="240" w:lineRule="auto"/>
-        <w:contextualSpacing w:val="0"/>
-        <w:rPr>
-          <w:rFonts w:ascii="Times New Roman" w:hAnsi="Times New Roman" w:cs="Times New Roman"/>
-        </w:rPr>
-      </w:pPr>
-      <w:r>
-        <w:rPr>
-          <w:rFonts w:ascii="Times New Roman" w:hAnsi="Times New Roman" w:cs="Times New Roman"/>
-        </w:rPr>
-        <w:t xml:space="preserve">Override </w:t>
-      </w:r>
-      <w:proofErr w:type="spellStart"/>
-      <w:r>
-        <w:rPr>
-          <w:rFonts w:ascii="Times New Roman" w:hAnsi="Times New Roman" w:cs="Times New Roman"/>
-        </w:rPr>
-        <w:t>bv</w:t>
-      </w:r>
-      <w:r>
-        <w:rPr>
-          <w:rFonts w:ascii="Times New Roman" w:hAnsi="Times New Roman" w:cs="Times New Roman"/>
-        </w:rPr>
-        <w:t>c</w:t>
-      </w:r>
-      <w:r>
-        <w:rPr>
-          <w:rFonts w:ascii="Times New Roman" w:hAnsi="Times New Roman" w:cs="Times New Roman"/>
-        </w:rPr>
-        <w:t>l</w:t>
-      </w:r>
-      <w:r>
-        <w:rPr>
-          <w:rFonts w:ascii="Times New Roman" w:hAnsi="Times New Roman" w:cs="Times New Roman"/>
-        </w:rPr>
-        <w:t>ient.properties</w:t>
-      </w:r>
-      <w:proofErr w:type="spellEnd"/>
-      <w:r>
-        <w:rPr>
-          <w:rFonts w:ascii="Times New Roman" w:hAnsi="Times New Roman" w:cs="Times New Roman"/>
-        </w:rPr>
-        <w:t xml:space="preserve"> option</w:t>
-      </w:r>
-    </w:p>
-    <w:p>
-      <w:pPr>
-        <w:pStyle w:val="ListParagraph"/>
-        <w:numPr>
-          <w:ilvl w:val="0"/>
-          <w:numId w:val="2"/>
-        </w:numPr>
-        <w:spacing w:line="240" w:lineRule="auto"/>
-        <w:contextualSpacing w:val="0"/>
-        <w:rPr>
-          <w:rFonts w:ascii="Times New Roman" w:hAnsi="Times New Roman" w:cs="Times New Roman"/>
-        </w:rPr>
-      </w:pPr>
-      <w:r>
-        <w:rPr>
-          <w:rFonts w:ascii="Times New Roman" w:hAnsi="Times New Roman" w:cs="Times New Roman"/>
-        </w:rPr>
-        <w:t>Multiple configuration support</w:t>
-      </w:r>
-      <w:r>
-        <w:rPr>
-          <w:rFonts w:ascii="Times New Roman" w:hAnsi="Times New Roman" w:cs="Times New Roman"/>
-        </w:rPr>
-        <w:t xml:space="preserve"> to override </w:t>
-      </w:r>
-      <w:proofErr w:type="spellStart"/>
-      <w:r>
-        <w:rPr>
-          <w:rFonts w:ascii="Times New Roman" w:hAnsi="Times New Roman" w:cs="Times New Roman"/>
-        </w:rPr>
-        <w:t>bvclient.properties</w:t>
-      </w:r>
-      <w:proofErr w:type="spellEnd"/>
-    </w:p>
-    <w:p>
-      <w:pPr>
-        <w:pStyle w:val="ListParagraph"/>
-        <w:numPr>
-          <w:ilvl w:val="0"/>
-          <w:numId w:val="2"/>
-        </w:numPr>
-        <w:spacing w:line="240" w:lineRule="auto"/>
-        <w:contextualSpacing w:val="0"/>
-        <w:rPr>
-          <w:rFonts w:ascii="Times New Roman" w:hAnsi="Times New Roman" w:cs="Times New Roman"/>
-        </w:rPr>
-      </w:pPr>
-      <w:r>
-        <w:rPr>
-          <w:rFonts w:ascii="Times New Roman" w:hAnsi="Times New Roman" w:cs="Times New Roman"/>
-        </w:rPr>
-        <w:t>Parameters as object</w:t>
-      </w:r>
-      <w:r>
-        <w:rPr>
-          <w:rFonts w:ascii="Times New Roman" w:hAnsi="Times New Roman" w:cs="Times New Roman"/>
-        </w:rPr>
-        <w:t xml:space="preserve"> when accessing </w:t>
-      </w:r>
-      <w:proofErr w:type="spellStart"/>
-      <w:r>
-        <w:rPr>
-          <w:rFonts w:ascii="Times New Roman" w:hAnsi="Times New Roman" w:cs="Times New Roman"/>
-        </w:rPr>
-        <w:t>Bazaarvoice</w:t>
-      </w:r>
-      <w:proofErr w:type="spellEnd"/>
-      <w:r>
-        <w:rPr>
-          <w:rFonts w:ascii="Times New Roman" w:hAnsi="Times New Roman" w:cs="Times New Roman"/>
-        </w:rPr>
-        <w:t xml:space="preserve"> content API</w:t>
+        <w:t>OSGi bundle release has been added</w:t>
+      </w:r>
+    </w:p>
+    <w:p>
+      <w:pPr>
+        <w:pStyle w:val="ListParagraph"/>
+        <w:numPr>
+          <w:ilvl w:val="0"/>
+          <w:numId w:val="2"/>
+        </w:numPr>
+        <w:spacing w:line="240" w:lineRule="auto"/>
+        <w:contextualSpacing w:val="0"/>
+        <w:rPr>
+          <w:rFonts w:ascii="Times New Roman" w:hAnsi="Times New Roman" w:cs="Times New Roman"/>
+        </w:rPr>
+      </w:pPr>
+      <w:r>
+        <w:rPr>
+          <w:rFonts w:ascii="Times New Roman" w:hAnsi="Times New Roman" w:cs="Times New Roman"/>
+        </w:rPr>
+        <w:t>Supports conversation 2013 implementation</w:t>
+      </w:r>
+    </w:p>
+    <w:p>
+      <w:pPr>
+        <w:pStyle w:val="ListParagraph"/>
+        <w:numPr>
+          <w:ilvl w:val="0"/>
+          <w:numId w:val="2"/>
+        </w:numPr>
+        <w:spacing w:line="240" w:lineRule="auto"/>
+        <w:contextualSpacing w:val="0"/>
+        <w:rPr>
+          <w:rFonts w:ascii="Times New Roman" w:hAnsi="Times New Roman" w:cs="Times New Roman"/>
+        </w:rPr>
+      </w:pPr>
+      <w:r>
+        <w:rPr>
+          <w:rFonts w:ascii="Times New Roman" w:hAnsi="Times New Roman" w:cs="Times New Roman"/>
+        </w:rPr>
+        <w:t>Execution timeout has been added</w:t>
+      </w:r>
+      <w:r>
+        <w:rPr>
+          <w:rFonts w:ascii="Times New Roman" w:hAnsi="Times New Roman" w:cs="Times New Roman"/>
+        </w:rPr>
+        <w:t xml:space="preserve"> so when the execution of the complete job is not finished in a given time, it is canceled and a comment tag is displayed</w:t>
       </w:r>
       <w:r>
         <w:rPr>
@@ -245,16 +166,34 @@
         <w:rPr>
           <w:rFonts w:ascii="Times New Roman" w:hAnsi="Times New Roman" w:cs="Times New Roman"/>
         </w:rPr>
-        <w:t xml:space="preserve">Simplified usage of </w:t>
-      </w:r>
-      <w:proofErr w:type="spellStart"/>
-      <w:r>
-        <w:rPr>
-          <w:rFonts w:ascii="Times New Roman" w:hAnsi="Times New Roman" w:cs="Times New Roman"/>
-        </w:rPr>
-        <w:t>Bazaarvoice</w:t>
-      </w:r>
-      <w:proofErr w:type="spellEnd"/>
+        <w:t>Two more APIs are added in BVUIContent namely getAggregateRating and getReviews.</w:t>
+      </w:r>
+    </w:p>
+    <w:p>
+      <w:pPr>
+        <w:pStyle w:val="ListParagraph"/>
+        <w:numPr>
+          <w:ilvl w:val="0"/>
+          <w:numId w:val="2"/>
+        </w:numPr>
+        <w:spacing w:line="240" w:lineRule="auto"/>
+        <w:contextualSpacing w:val="0"/>
+        <w:rPr>
+          <w:rFonts w:ascii="Times New Roman" w:hAnsi="Times New Roman" w:cs="Times New Roman"/>
+        </w:rPr>
+      </w:pPr>
+      <w:r>
+        <w:rPr>
+          <w:rFonts w:ascii="Times New Roman" w:hAnsi="Times New Roman" w:cs="Times New Roman"/>
+        </w:rPr>
+        <w:t xml:space="preserve">Crawler agent pattern are made to normal text string instead of complete String pattern so user can set plain agent pattern </w:t>
+      </w:r>
+      <w:r>
+        <w:rPr>
+          <w:rFonts w:ascii="Times New Roman" w:hAnsi="Times New Roman" w:cs="Times New Roman"/>
+        </w:rPr>
+        <w:t>in BVConfiguration.</w:t>
+      </w:r>
       <w:r>
         <w:rPr>
           <w:rFonts w:ascii="Times New Roman" w:hAnsi="Times New Roman" w:cs="Times New Roman"/>
@@ -265,19 +204,31 @@
         <w:rPr>
           <w:rFonts w:ascii="Times New Roman" w:hAnsi="Times New Roman" w:cs="Times New Roman"/>
         </w:rPr>
-        <w:t>content</w:t>
-      </w:r>
-      <w:r>
-        <w:rPr>
-          <w:rFonts w:ascii="Times New Roman" w:hAnsi="Times New Roman" w:cs="Times New Roman"/>
-        </w:rPr>
-        <w:t xml:space="preserve"> </w:t>
-      </w:r>
-      <w:r>
-        <w:rPr>
-          <w:rFonts w:ascii="Times New Roman" w:hAnsi="Times New Roman" w:cs="Times New Roman"/>
-        </w:rPr>
-        <w:t>API</w:t>
+        <w:t>F</w:t>
+      </w:r>
+      <w:r>
+        <w:rPr>
+          <w:rFonts w:ascii="Times New Roman" w:hAnsi="Times New Roman" w:cs="Times New Roman"/>
+        </w:rPr>
+        <w:t>or multiple agent crawler text</w:t>
+      </w:r>
+      <w:r>
+        <w:rPr>
+          <w:rFonts w:ascii="Times New Roman" w:hAnsi="Times New Roman" w:cs="Times New Roman"/>
+        </w:rPr>
+        <w:t>,</w:t>
+      </w:r>
+      <w:r>
+        <w:rPr>
+          <w:rFonts w:ascii="Times New Roman" w:hAnsi="Times New Roman" w:cs="Times New Roman"/>
+        </w:rPr>
+        <w:t xml:space="preserve"> separate with ‘|’ </w:t>
+      </w:r>
+      <w:r>
+        <w:rPr>
+          <w:rFonts w:ascii="Times New Roman" w:hAnsi="Times New Roman" w:cs="Times New Roman"/>
+        </w:rPr>
+        <w:t>delimiter</w:t>
       </w:r>
       <w:r>
         <w:rPr>
@@ -288,72 +239,263 @@
     </w:p>
     <w:p>
       <w:pPr>
-        <w:pStyle w:val="ListParagraph"/>
-        <w:numPr>
-          <w:ilvl w:val="0"/>
-          <w:numId w:val="2"/>
-        </w:numPr>
-        <w:spacing w:line="240" w:lineRule="auto"/>
-        <w:contextualSpacing w:val="0"/>
-        <w:rPr>
-          <w:rFonts w:ascii="Times New Roman" w:hAnsi="Times New Roman" w:cs="Times New Roman"/>
-        </w:rPr>
-      </w:pPr>
-      <w:r>
-        <w:rPr>
-          <w:rFonts w:ascii="Times New Roman" w:hAnsi="Times New Roman" w:cs="Times New Roman"/>
-        </w:rPr>
-        <w:t xml:space="preserve">Use </w:t>
-      </w:r>
-      <w:proofErr w:type="spellStart"/>
-      <w:r>
-        <w:rPr>
-          <w:rFonts w:ascii="Times New Roman" w:hAnsi="Times New Roman" w:cs="Times New Roman"/>
-        </w:rPr>
-        <w:t>B</w:t>
-      </w:r>
-      <w:r>
-        <w:rPr>
-          <w:rFonts w:ascii="Times New Roman" w:hAnsi="Times New Roman" w:cs="Times New Roman"/>
-        </w:rPr>
-        <w:t>azaar</w:t>
-      </w:r>
-      <w:r>
-        <w:rPr>
-          <w:rFonts w:ascii="Times New Roman" w:hAnsi="Times New Roman" w:cs="Times New Roman"/>
-        </w:rPr>
-        <w:t>v</w:t>
-      </w:r>
-      <w:r>
-        <w:rPr>
-          <w:rFonts w:ascii="Times New Roman" w:hAnsi="Times New Roman" w:cs="Times New Roman"/>
-        </w:rPr>
-        <w:t>oice</w:t>
-      </w:r>
-      <w:proofErr w:type="spellEnd"/>
-      <w:r>
-        <w:rPr>
-          <w:rFonts w:ascii="Times New Roman" w:hAnsi="Times New Roman" w:cs="Times New Roman"/>
-        </w:rPr>
-        <w:t xml:space="preserve"> </w:t>
-      </w:r>
-      <w:r>
-        <w:rPr>
-          <w:rFonts w:ascii="Times New Roman" w:hAnsi="Times New Roman" w:cs="Times New Roman"/>
-        </w:rPr>
-        <w:t xml:space="preserve">contents </w:t>
-      </w:r>
-      <w:r>
-        <w:rPr>
-          <w:rFonts w:ascii="Times New Roman" w:hAnsi="Times New Roman" w:cs="Times New Roman"/>
-        </w:rPr>
-        <w:t>API</w:t>
-      </w:r>
-      <w:r>
-        <w:rPr>
-          <w:rFonts w:ascii="Times New Roman" w:hAnsi="Times New Roman" w:cs="Times New Roman"/>
-        </w:rPr>
-        <w:t xml:space="preserve"> with default configuration or supply with user configuration.</w:t>
+        <w:spacing w:line="240" w:lineRule="auto"/>
+        <w:rPr>
+          <w:rFonts w:ascii="Times New Roman" w:hAnsi="Times New Roman" w:cs="Times New Roman"/>
+        </w:rPr>
+      </w:pPr>
+    </w:p>
+    <w:p>
+      <w:pPr>
+        <w:spacing w:line="240" w:lineRule="auto"/>
+        <w:rPr>
+          <w:rFonts w:ascii="Times New Roman" w:hAnsi="Times New Roman" w:cs="Times New Roman"/>
+          <w:b/>
+        </w:rPr>
+      </w:pPr>
+      <w:r>
+        <w:rPr>
+          <w:rFonts w:ascii="Times New Roman" w:hAnsi="Times New Roman" w:cs="Times New Roman"/>
+          <w:b/>
+        </w:rPr>
+        <w:t xml:space="preserve">Bug Fix: </w:t>
+      </w:r>
+    </w:p>
+    <w:p>
+      <w:pPr>
+        <w:pStyle w:val="ListParagraph"/>
+        <w:numPr>
+          <w:ilvl w:val="0"/>
+          <w:numId w:val="2"/>
+        </w:numPr>
+        <w:spacing w:line="240" w:lineRule="auto"/>
+        <w:contextualSpacing w:val="0"/>
+        <w:rPr>
+          <w:rFonts w:ascii="Times New Roman" w:hAnsi="Times New Roman" w:cs="Times New Roman"/>
+        </w:rPr>
+      </w:pPr>
+      <w:r>
+        <w:rPr>
+          <w:rFonts w:ascii="Times New Roman" w:hAnsi="Times New Roman" w:cs="Times New Roman"/>
+        </w:rPr>
+        <w:t>Connection timeout for cloud SEO implementation has been handled</w:t>
+      </w:r>
+    </w:p>
+    <w:p>
+      <w:pPr>
+        <w:pStyle w:val="ListParagraph"/>
+        <w:numPr>
+          <w:ilvl w:val="0"/>
+          <w:numId w:val="2"/>
+        </w:numPr>
+        <w:spacing w:line="240" w:lineRule="auto"/>
+        <w:contextualSpacing w:val="0"/>
+        <w:rPr>
+          <w:rFonts w:ascii="Times New Roman" w:hAnsi="Times New Roman" w:cs="Times New Roman"/>
+        </w:rPr>
+      </w:pPr>
+      <w:r>
+        <w:rPr>
+          <w:rFonts w:ascii="Times New Roman" w:hAnsi="Times New Roman" w:cs="Times New Roman"/>
+        </w:rPr>
+        <w:t>bvreveal=debug will now display all the BVParameters</w:t>
+      </w:r>
+      <w:r>
+        <w:rPr>
+          <w:rFonts w:ascii="Times New Roman" w:hAnsi="Times New Roman" w:cs="Times New Roman"/>
+        </w:rPr>
+        <w:t xml:space="preserve"> attributes.</w:t>
+      </w:r>
+    </w:p>
+    <w:p>
+      <w:pPr>
+        <w:spacing w:line="240" w:lineRule="auto"/>
+        <w:rPr>
+          <w:rFonts w:ascii="Times New Roman" w:hAnsi="Times New Roman" w:cs="Times New Roman"/>
+          <w:b/>
+        </w:rPr>
+      </w:pPr>
+    </w:p>
+    <w:p>
+      <w:pPr>
+        <w:spacing w:line="240" w:lineRule="auto"/>
+        <w:rPr>
+          <w:rFonts w:ascii="Times New Roman" w:hAnsi="Times New Roman" w:cs="Times New Roman"/>
+          <w:b/>
+        </w:rPr>
+      </w:pPr>
+      <w:r>
+        <w:rPr>
+          <w:rFonts w:ascii="Times New Roman" w:hAnsi="Times New Roman" w:cs="Times New Roman"/>
+          <w:b/>
+        </w:rPr>
+        <w:t>Known Issues: NONE</w:t>
+      </w:r>
+    </w:p>
+    <w:p>
+      <w:pPr>
+        <w:spacing w:line="240" w:lineRule="auto"/>
+        <w:rPr>
+          <w:rFonts w:ascii="Times New Roman" w:hAnsi="Times New Roman" w:cs="Times New Roman"/>
+          <w:b/>
+          <w:i/>
+        </w:rPr>
+      </w:pPr>
+    </w:p>
+    <w:p>
+      <w:pPr>
+        <w:spacing w:line="240" w:lineRule="auto"/>
+        <w:rPr>
+          <w:rFonts w:ascii="Times New Roman" w:hAnsi="Times New Roman" w:cs="Times New Roman"/>
+          <w:b/>
+          <w:sz w:val="28"/>
+          <w:szCs w:val="28"/>
+        </w:rPr>
+      </w:pPr>
+      <w:r>
+        <w:rPr>
+          <w:rFonts w:ascii="Times New Roman" w:hAnsi="Times New Roman" w:cs="Times New Roman"/>
+          <w:b/>
+          <w:sz w:val="28"/>
+          <w:szCs w:val="28"/>
+        </w:rPr>
+        <w:t>Version: SEO-SDK Release 2.0.0 Beta</w:t>
+      </w:r>
+    </w:p>
+    <w:p>
+      <w:pPr>
+        <w:spacing w:line="240" w:lineRule="auto"/>
+        <w:rPr>
+          <w:rFonts w:ascii="Times New Roman" w:hAnsi="Times New Roman" w:cs="Times New Roman"/>
+          <w:b/>
+        </w:rPr>
+      </w:pPr>
+      <w:r>
+        <w:rPr>
+          <w:rFonts w:ascii="Times New Roman" w:hAnsi="Times New Roman" w:cs="Times New Roman"/>
+          <w:b/>
+        </w:rPr>
+        <w:t>Features:</w:t>
+      </w:r>
+    </w:p>
+    <w:p>
+      <w:pPr>
+        <w:pStyle w:val="ListParagraph"/>
+        <w:numPr>
+          <w:ilvl w:val="0"/>
+          <w:numId w:val="2"/>
+        </w:numPr>
+        <w:spacing w:line="240" w:lineRule="auto"/>
+        <w:contextualSpacing w:val="0"/>
+        <w:rPr>
+          <w:rFonts w:ascii="Times New Roman" w:hAnsi="Times New Roman" w:cs="Times New Roman"/>
+        </w:rPr>
+      </w:pPr>
+      <w:r>
+        <w:rPr>
+          <w:rFonts w:ascii="Times New Roman" w:hAnsi="Times New Roman" w:cs="Times New Roman"/>
+        </w:rPr>
+        <w:t>Property driven using bvclient.properties</w:t>
+      </w:r>
+    </w:p>
+    <w:p>
+      <w:pPr>
+        <w:pStyle w:val="ListParagraph"/>
+        <w:numPr>
+          <w:ilvl w:val="0"/>
+          <w:numId w:val="2"/>
+        </w:numPr>
+        <w:spacing w:line="240" w:lineRule="auto"/>
+        <w:contextualSpacing w:val="0"/>
+        <w:rPr>
+          <w:rFonts w:ascii="Times New Roman" w:hAnsi="Times New Roman" w:cs="Times New Roman"/>
+        </w:rPr>
+      </w:pPr>
+      <w:r>
+        <w:rPr>
+          <w:rFonts w:ascii="Times New Roman" w:hAnsi="Times New Roman" w:cs="Times New Roman"/>
+        </w:rPr>
+        <w:t>Override bvclient.properties option</w:t>
+      </w:r>
+    </w:p>
+    <w:p>
+      <w:pPr>
+        <w:pStyle w:val="ListParagraph"/>
+        <w:numPr>
+          <w:ilvl w:val="0"/>
+          <w:numId w:val="2"/>
+        </w:numPr>
+        <w:spacing w:line="240" w:lineRule="auto"/>
+        <w:contextualSpacing w:val="0"/>
+        <w:rPr>
+          <w:rFonts w:ascii="Times New Roman" w:hAnsi="Times New Roman" w:cs="Times New Roman"/>
+        </w:rPr>
+      </w:pPr>
+      <w:r>
+        <w:rPr>
+          <w:rFonts w:ascii="Times New Roman" w:hAnsi="Times New Roman" w:cs="Times New Roman"/>
+        </w:rPr>
+        <w:t>Multiple configuration support to override bvclient.properties</w:t>
+      </w:r>
+    </w:p>
+    <w:p>
+      <w:pPr>
+        <w:pStyle w:val="ListParagraph"/>
+        <w:numPr>
+          <w:ilvl w:val="0"/>
+          <w:numId w:val="2"/>
+        </w:numPr>
+        <w:spacing w:line="240" w:lineRule="auto"/>
+        <w:contextualSpacing w:val="0"/>
+        <w:rPr>
+          <w:rFonts w:ascii="Times New Roman" w:hAnsi="Times New Roman" w:cs="Times New Roman"/>
+        </w:rPr>
+      </w:pPr>
+      <w:r>
+        <w:rPr>
+          <w:rFonts w:ascii="Times New Roman" w:hAnsi="Times New Roman" w:cs="Times New Roman"/>
+        </w:rPr>
+        <w:t>Parameters as object when accessing Bazaarvoice content API.</w:t>
+      </w:r>
+    </w:p>
+    <w:p>
+      <w:pPr>
+        <w:pStyle w:val="ListParagraph"/>
+        <w:numPr>
+          <w:ilvl w:val="0"/>
+          <w:numId w:val="2"/>
+        </w:numPr>
+        <w:spacing w:line="240" w:lineRule="auto"/>
+        <w:contextualSpacing w:val="0"/>
+        <w:rPr>
+          <w:rFonts w:ascii="Times New Roman" w:hAnsi="Times New Roman" w:cs="Times New Roman"/>
+        </w:rPr>
+      </w:pPr>
+      <w:r>
+        <w:rPr>
+          <w:rFonts w:ascii="Times New Roman" w:hAnsi="Times New Roman" w:cs="Times New Roman"/>
+        </w:rPr>
+        <w:t>Simplified usage of Bazaarvoice content API.</w:t>
+      </w:r>
+    </w:p>
+    <w:p>
+      <w:pPr>
+        <w:pStyle w:val="ListParagraph"/>
+        <w:numPr>
+          <w:ilvl w:val="0"/>
+          <w:numId w:val="2"/>
+        </w:numPr>
+        <w:spacing w:line="240" w:lineRule="auto"/>
+        <w:contextualSpacing w:val="0"/>
+        <w:rPr>
+          <w:rFonts w:ascii="Times New Roman" w:hAnsi="Times New Roman" w:cs="Times New Roman"/>
+        </w:rPr>
+      </w:pPr>
+      <w:r>
+        <w:rPr>
+          <w:rFonts w:ascii="Times New Roman" w:hAnsi="Times New Roman" w:cs="Times New Roman"/>
+        </w:rPr>
+        <w:t>Use Bazaarvoice contents API with default configuration or supply with user configuration.</w:t>
       </w:r>
     </w:p>
     <w:p>
@@ -389,50 +531,31 @@
           <w:rFonts w:ascii="Times New Roman" w:hAnsi="Times New Roman" w:cs="Times New Roman"/>
         </w:rPr>
       </w:pPr>
-      <w:proofErr w:type="spellStart"/>
-      <w:r>
-        <w:rPr>
-          <w:rFonts w:ascii="Times New Roman" w:hAnsi="Times New Roman" w:cs="Times New Roman"/>
-        </w:rPr>
-        <w:t>Bazaarvoice</w:t>
-      </w:r>
-      <w:proofErr w:type="spellEnd"/>
-      <w:r>
-        <w:rPr>
-          <w:rFonts w:ascii="Times New Roman" w:hAnsi="Times New Roman" w:cs="Times New Roman"/>
-        </w:rPr>
-        <w:t xml:space="preserve"> support for Reviews</w:t>
-      </w:r>
-      <w:r>
-        <w:rPr>
-          <w:rFonts w:ascii="Times New Roman" w:hAnsi="Times New Roman" w:cs="Times New Roman"/>
-        </w:rPr>
-        <w:t>, Question/Answers</w:t>
-      </w:r>
-      <w:r>
-        <w:rPr>
-          <w:rFonts w:ascii="Times New Roman" w:hAnsi="Times New Roman" w:cs="Times New Roman"/>
-        </w:rPr>
-        <w:t xml:space="preserve"> &amp; Stories.</w:t>
-      </w:r>
-    </w:p>
-    <w:p>
-      <w:pPr>
-        <w:pStyle w:val="ListParagraph"/>
-        <w:numPr>
-          <w:ilvl w:val="0"/>
-          <w:numId w:val="2"/>
-        </w:numPr>
-        <w:spacing w:line="240" w:lineRule="auto"/>
-        <w:contextualSpacing w:val="0"/>
-        <w:rPr>
-          <w:rFonts w:ascii="Times New Roman" w:hAnsi="Times New Roman" w:cs="Times New Roman"/>
-        </w:rPr>
-      </w:pPr>
-      <w:r>
-        <w:rPr>
-          <w:rFonts w:ascii="Times New Roman" w:hAnsi="Times New Roman" w:cs="Times New Roman"/>
-        </w:rPr>
+      <w:r>
+        <w:rPr>
+          <w:rFonts w:ascii="Times New Roman" w:hAnsi="Times New Roman" w:cs="Times New Roman"/>
+        </w:rPr>
+        <w:t>Bazaarvoice support for Reviews, Question/Answers &amp; Stories.</w:t>
+      </w:r>
+    </w:p>
+    <w:p>
+      <w:pPr>
+        <w:pStyle w:val="ListParagraph"/>
+        <w:numPr>
+          <w:ilvl w:val="0"/>
+          <w:numId w:val="2"/>
+        </w:numPr>
+        <w:spacing w:line="240" w:lineRule="auto"/>
+        <w:contextualSpacing w:val="0"/>
+        <w:rPr>
+          <w:rFonts w:ascii="Times New Roman" w:hAnsi="Times New Roman" w:cs="Times New Roman"/>
+        </w:rPr>
+      </w:pPr>
+      <w:r>
+        <w:rPr>
+          <w:rFonts w:ascii="Times New Roman" w:hAnsi="Times New Roman" w:cs="Times New Roman"/>
+        </w:rPr>
+        <w:lastRenderedPageBreak/>
         <w:t>Content type support for category and products</w:t>
       </w:r>
     </w:p>
@@ -494,114 +617,6 @@
           <w:b/>
         </w:rPr>
         <w:t>Known Issues: NONE</w:t>
-      </w:r>
-    </w:p>
-    <w:p>
-      <w:pPr>
-        <w:spacing w:line="240" w:lineRule="auto"/>
-        <w:jc w:val="center"/>
-        <w:rPr>
-          <w:rFonts w:ascii="Times New Roman" w:hAnsi="Times New Roman" w:cs="Times New Roman"/>
-          <w:b/>
-          <w:i/>
-        </w:rPr>
-      </w:pPr>
-      <w:r>
-        <w:rPr>
-          <w:rFonts w:ascii="Times New Roman" w:hAnsi="Times New Roman" w:cs="Times New Roman"/>
-          <w:b/>
-          <w:i/>
-        </w:rPr>
-        <w:t>Subscription</w:t>
-      </w:r>
-    </w:p>
-    <w:p>
-      <w:pPr>
-        <w:spacing w:line="240" w:lineRule="auto"/>
-        <w:rPr>
-          <w:rFonts w:ascii="Times New Roman" w:hAnsi="Times New Roman" w:cs="Times New Roman"/>
-          <w:i/>
-        </w:rPr>
-      </w:pPr>
-      <w:r>
-        <w:rPr>
-          <w:rFonts w:ascii="Times New Roman" w:hAnsi="Times New Roman" w:cs="Times New Roman"/>
-          <w:i/>
-        </w:rPr>
-        <w:t xml:space="preserve">We </w:t>
-      </w:r>
-      <w:r>
-        <w:rPr>
-          <w:rFonts w:ascii="Times New Roman" w:hAnsi="Times New Roman" w:cs="Times New Roman"/>
-          <w:i/>
-        </w:rPr>
-        <w:t>are</w:t>
-      </w:r>
-      <w:r>
-        <w:rPr>
-          <w:rFonts w:ascii="Times New Roman" w:hAnsi="Times New Roman" w:cs="Times New Roman"/>
-          <w:i/>
-        </w:rPr>
-        <w:t xml:space="preserve"> in </w:t>
-      </w:r>
-      <w:r>
-        <w:rPr>
-          <w:rFonts w:ascii="Times New Roman" w:hAnsi="Times New Roman" w:cs="Times New Roman"/>
-          <w:i/>
-        </w:rPr>
-        <w:t xml:space="preserve">the process to </w:t>
-      </w:r>
-      <w:r>
-        <w:rPr>
-          <w:rFonts w:ascii="Times New Roman" w:hAnsi="Times New Roman" w:cs="Times New Roman"/>
-          <w:i/>
-        </w:rPr>
-        <w:t xml:space="preserve">continuously </w:t>
-      </w:r>
-      <w:r>
-        <w:rPr>
-          <w:rFonts w:ascii="Times New Roman" w:hAnsi="Times New Roman" w:cs="Times New Roman"/>
-          <w:i/>
-        </w:rPr>
-        <w:t xml:space="preserve">improve </w:t>
-      </w:r>
-      <w:r>
-        <w:rPr>
-          <w:rFonts w:ascii="Times New Roman" w:hAnsi="Times New Roman" w:cs="Times New Roman"/>
-          <w:i/>
-        </w:rPr>
-        <w:t xml:space="preserve">SEO-SDK for you. Please enroll yourself at the following email </w:t>
-      </w:r>
-      <w:hyperlink r:id="rId6" w:history="1">
-        <w:r>
-          <w:rPr>
-            <w:rStyle w:val="Hyperlink"/>
-            <w:rFonts w:ascii="Times New Roman" w:hAnsi="Times New Roman" w:cs="Times New Roman"/>
-            <w:i/>
-          </w:rPr>
-          <w:t>seo-sdk_support@bazaarvoice.com</w:t>
-        </w:r>
-      </w:hyperlink>
-      <w:r>
-        <w:rPr>
-          <w:rFonts w:ascii="Times New Roman" w:hAnsi="Times New Roman" w:cs="Times New Roman"/>
-          <w:i/>
-        </w:rPr>
-        <w:t xml:space="preserve"> </w:t>
-      </w:r>
-      <w:r>
-        <w:rPr>
-          <w:rFonts w:ascii="Times New Roman" w:hAnsi="Times New Roman" w:cs="Times New Roman"/>
-          <w:i/>
-        </w:rPr>
-        <w:t xml:space="preserve">and </w:t>
-      </w:r>
-      <w:r>
-        <w:rPr>
-          <w:rFonts w:ascii="Times New Roman" w:hAnsi="Times New Roman" w:cs="Times New Roman"/>
-          <w:i/>
-        </w:rPr>
-        <w:t>we will inform you on latest updates. Don’t forget to drop in your feedback.</w:t>
       </w:r>
       <w:bookmarkStart w:id="0" w:name="_GoBack"/>
       <w:bookmarkEnd w:id="0"/>

</xml_diff>

<commit_message>
Committing for Release 2.0.1.2
</commit_message>
<xml_diff>
--- a/docs/Release-Notes.docx
+++ b/docs/Release-Notes.docx
@@ -67,6 +67,299 @@
           <w:sz w:val="28"/>
           <w:szCs w:val="28"/>
         </w:rPr>
+        <w:t>.2</w:t>
+      </w:r>
+    </w:p>
+    <w:p>
+      <w:pPr>
+        <w:spacing w:line="240" w:lineRule="auto"/>
+        <w:rPr>
+          <w:rFonts w:ascii="Times New Roman" w:hAnsi="Times New Roman" w:cs="Times New Roman"/>
+          <w:szCs w:val="28"/>
+        </w:rPr>
+      </w:pPr>
+      <w:r>
+        <w:rPr>
+          <w:rFonts w:ascii="Times New Roman" w:hAnsi="Times New Roman" w:cs="Times New Roman"/>
+          <w:szCs w:val="28"/>
+        </w:rPr>
+        <w:t xml:space="preserve">This </w:t>
+      </w:r>
+      <w:r>
+        <w:rPr>
+          <w:rFonts w:ascii="Times New Roman" w:hAnsi="Times New Roman" w:cs="Times New Roman"/>
+          <w:szCs w:val="28"/>
+        </w:rPr>
+        <w:t xml:space="preserve">release is very critical only for users who are facing permission issues on velocity.log file under </w:t>
+      </w:r>
+      <w:proofErr w:type="spellStart"/>
+      <w:r>
+        <w:rPr>
+          <w:rFonts w:ascii="Times New Roman" w:hAnsi="Times New Roman" w:cs="Times New Roman"/>
+          <w:szCs w:val="28"/>
+        </w:rPr>
+        <w:t>linux</w:t>
+      </w:r>
+      <w:proofErr w:type="spellEnd"/>
+      <w:r>
+        <w:rPr>
+          <w:rFonts w:ascii="Times New Roman" w:hAnsi="Times New Roman" w:cs="Times New Roman"/>
+          <w:szCs w:val="28"/>
+        </w:rPr>
+        <w:t xml:space="preserve"> </w:t>
+      </w:r>
+      <w:r>
+        <w:rPr>
+          <w:rFonts w:ascii="Times New Roman" w:hAnsi="Times New Roman" w:cs="Times New Roman"/>
+          <w:szCs w:val="28"/>
+        </w:rPr>
+        <w:t>or other environments</w:t>
+      </w:r>
+      <w:r>
+        <w:rPr>
+          <w:rFonts w:ascii="Times New Roman" w:hAnsi="Times New Roman" w:cs="Times New Roman"/>
+          <w:szCs w:val="28"/>
+        </w:rPr>
+        <w:t>.</w:t>
+      </w:r>
+    </w:p>
+    <w:p>
+      <w:pPr>
+        <w:spacing w:line="240" w:lineRule="auto"/>
+        <w:rPr>
+          <w:rFonts w:ascii="Times New Roman" w:hAnsi="Times New Roman" w:cs="Times New Roman"/>
+          <w:b/>
+        </w:rPr>
+      </w:pPr>
+      <w:r>
+        <w:rPr>
+          <w:rFonts w:ascii="Times New Roman" w:hAnsi="Times New Roman" w:cs="Times New Roman"/>
+          <w:b/>
+        </w:rPr>
+        <w:t>Features:</w:t>
+      </w:r>
+    </w:p>
+    <w:p>
+      <w:pPr>
+        <w:pStyle w:val="ListParagraph"/>
+        <w:numPr>
+          <w:ilvl w:val="0"/>
+          <w:numId w:val="2"/>
+        </w:numPr>
+        <w:spacing w:line="240" w:lineRule="auto"/>
+        <w:contextualSpacing w:val="0"/>
+        <w:rPr>
+          <w:rFonts w:ascii="Times New Roman" w:hAnsi="Times New Roman" w:cs="Times New Roman"/>
+        </w:rPr>
+      </w:pPr>
+      <w:r>
+        <w:rPr>
+          <w:rFonts w:ascii="Times New Roman" w:hAnsi="Times New Roman" w:cs="Times New Roman"/>
+        </w:rPr>
+        <w:t>None</w:t>
+      </w:r>
+      <w:r>
+        <w:rPr>
+          <w:rFonts w:ascii="Times New Roman" w:hAnsi="Times New Roman" w:cs="Times New Roman"/>
+        </w:rPr>
+        <w:t>.</w:t>
+      </w:r>
+    </w:p>
+    <w:p>
+      <w:pPr>
+        <w:spacing w:line="240" w:lineRule="auto"/>
+        <w:rPr>
+          <w:rFonts w:ascii="Times New Roman" w:hAnsi="Times New Roman" w:cs="Times New Roman"/>
+          <w:b/>
+        </w:rPr>
+      </w:pPr>
+      <w:r>
+        <w:rPr>
+          <w:rFonts w:ascii="Times New Roman" w:hAnsi="Times New Roman" w:cs="Times New Roman"/>
+          <w:b/>
+        </w:rPr>
+        <w:t xml:space="preserve">Bug Fix: </w:t>
+      </w:r>
+    </w:p>
+    <w:p>
+      <w:pPr>
+        <w:pStyle w:val="ListParagraph"/>
+        <w:numPr>
+          <w:ilvl w:val="0"/>
+          <w:numId w:val="2"/>
+        </w:numPr>
+        <w:spacing w:line="240" w:lineRule="auto"/>
+        <w:contextualSpacing w:val="0"/>
+        <w:rPr>
+          <w:rFonts w:ascii="Times New Roman" w:hAnsi="Times New Roman" w:cs="Times New Roman"/>
+        </w:rPr>
+      </w:pPr>
+      <w:r>
+        <w:rPr>
+          <w:rFonts w:ascii="Times New Roman" w:hAnsi="Times New Roman" w:cs="Times New Roman"/>
+        </w:rPr>
+        <w:t xml:space="preserve">Velocity log files </w:t>
+      </w:r>
+      <w:r>
+        <w:rPr>
+          <w:rFonts w:ascii="Times New Roman" w:hAnsi="Times New Roman" w:cs="Times New Roman"/>
+        </w:rPr>
+        <w:t>were</w:t>
+      </w:r>
+      <w:r>
+        <w:rPr>
+          <w:rFonts w:ascii="Times New Roman" w:hAnsi="Times New Roman" w:cs="Times New Roman"/>
+        </w:rPr>
+        <w:t xml:space="preserve"> not created in </w:t>
+      </w:r>
+      <w:proofErr w:type="spellStart"/>
+      <w:r>
+        <w:rPr>
+          <w:rFonts w:ascii="Times New Roman" w:hAnsi="Times New Roman" w:cs="Times New Roman"/>
+        </w:rPr>
+        <w:t>linux</w:t>
+      </w:r>
+      <w:proofErr w:type="spellEnd"/>
+      <w:r>
+        <w:rPr>
+          <w:rFonts w:ascii="Times New Roman" w:hAnsi="Times New Roman" w:cs="Times New Roman"/>
+        </w:rPr>
+        <w:t xml:space="preserve"> environment due to permission issue and this release includes the fix.</w:t>
+      </w:r>
+    </w:p>
+    <w:p>
+      <w:pPr>
+        <w:pStyle w:val="ListParagraph"/>
+        <w:numPr>
+          <w:ilvl w:val="0"/>
+          <w:numId w:val="2"/>
+        </w:numPr>
+        <w:spacing w:line="240" w:lineRule="auto"/>
+        <w:contextualSpacing w:val="0"/>
+        <w:rPr>
+          <w:rFonts w:ascii="Times New Roman" w:hAnsi="Times New Roman" w:cs="Times New Roman"/>
+        </w:rPr>
+      </w:pPr>
+      <w:r>
+        <w:rPr>
+          <w:rFonts w:ascii="Times New Roman" w:hAnsi="Times New Roman" w:cs="Times New Roman"/>
+        </w:rPr>
+        <w:t xml:space="preserve">Includes fix for </w:t>
+      </w:r>
+      <w:proofErr w:type="spellStart"/>
+      <w:r>
+        <w:rPr>
+          <w:rFonts w:ascii="Times New Roman" w:hAnsi="Times New Roman" w:cs="Times New Roman"/>
+        </w:rPr>
+        <w:t>Bazaarvoice</w:t>
+      </w:r>
+      <w:proofErr w:type="spellEnd"/>
+      <w:r>
+        <w:rPr>
+          <w:rFonts w:ascii="Times New Roman" w:hAnsi="Times New Roman" w:cs="Times New Roman"/>
+        </w:rPr>
+        <w:t xml:space="preserve"> footer which do</w:t>
+      </w:r>
+      <w:bookmarkStart w:id="0" w:name="_GoBack"/>
+      <w:bookmarkEnd w:id="0"/>
+      <w:r>
+        <w:rPr>
+          <w:rFonts w:ascii="Times New Roman" w:hAnsi="Times New Roman" w:cs="Times New Roman"/>
+        </w:rPr>
+        <w:t>es not display properly in ATG framework.</w:t>
+      </w:r>
+    </w:p>
+    <w:p>
+      <w:pPr>
+        <w:pStyle w:val="ListParagraph"/>
+        <w:numPr>
+          <w:ilvl w:val="0"/>
+          <w:numId w:val="2"/>
+        </w:numPr>
+        <w:spacing w:line="240" w:lineRule="auto"/>
+        <w:contextualSpacing w:val="0"/>
+        <w:rPr>
+          <w:rFonts w:ascii="Times New Roman" w:hAnsi="Times New Roman" w:cs="Times New Roman"/>
+        </w:rPr>
+      </w:pPr>
+      <w:r>
+        <w:rPr>
+          <w:rFonts w:ascii="Times New Roman" w:hAnsi="Times New Roman" w:cs="Times New Roman"/>
+        </w:rPr>
+        <w:t>Frequent user agent logging as info message has been turned to debug message in the logs.</w:t>
+      </w:r>
+    </w:p>
+    <w:p>
+      <w:pPr>
+        <w:spacing w:line="240" w:lineRule="auto"/>
+        <w:rPr>
+          <w:rFonts w:ascii="Times New Roman" w:hAnsi="Times New Roman" w:cs="Times New Roman"/>
+          <w:b/>
+        </w:rPr>
+      </w:pPr>
+    </w:p>
+    <w:p>
+      <w:pPr>
+        <w:spacing w:line="240" w:lineRule="auto"/>
+        <w:rPr>
+          <w:rFonts w:ascii="Times New Roman" w:hAnsi="Times New Roman" w:cs="Times New Roman"/>
+          <w:b/>
+        </w:rPr>
+      </w:pPr>
+      <w:r>
+        <w:rPr>
+          <w:rFonts w:ascii="Times New Roman" w:hAnsi="Times New Roman" w:cs="Times New Roman"/>
+          <w:b/>
+        </w:rPr>
+        <w:t>Known Issues: NONE</w:t>
+      </w:r>
+    </w:p>
+    <w:p>
+      <w:pPr>
+        <w:spacing w:line="240" w:lineRule="auto"/>
+        <w:rPr>
+          <w:rFonts w:ascii="Times New Roman" w:hAnsi="Times New Roman" w:cs="Times New Roman"/>
+          <w:b/>
+          <w:sz w:val="28"/>
+          <w:szCs w:val="28"/>
+        </w:rPr>
+      </w:pPr>
+    </w:p>
+    <w:p>
+      <w:pPr>
+        <w:spacing w:line="240" w:lineRule="auto"/>
+        <w:rPr>
+          <w:rFonts w:ascii="Times New Roman" w:hAnsi="Times New Roman" w:cs="Times New Roman"/>
+          <w:b/>
+          <w:sz w:val="28"/>
+          <w:szCs w:val="28"/>
+        </w:rPr>
+      </w:pPr>
+      <w:r>
+        <w:rPr>
+          <w:rFonts w:ascii="Times New Roman" w:hAnsi="Times New Roman" w:cs="Times New Roman"/>
+          <w:b/>
+          <w:sz w:val="28"/>
+          <w:szCs w:val="28"/>
+        </w:rPr>
+        <w:t>Version: SEO-SDK Release 2.0.</w:t>
+      </w:r>
+      <w:r>
+        <w:rPr>
+          <w:rFonts w:ascii="Times New Roman" w:hAnsi="Times New Roman" w:cs="Times New Roman"/>
+          <w:b/>
+          <w:sz w:val="28"/>
+          <w:szCs w:val="28"/>
+        </w:rPr>
+        <w:t>1</w:t>
+      </w:r>
+      <w:r>
+        <w:rPr>
+          <w:rFonts w:ascii="Times New Roman" w:hAnsi="Times New Roman" w:cs="Times New Roman"/>
+          <w:b/>
+          <w:sz w:val="28"/>
+          <w:szCs w:val="28"/>
+        </w:rPr>
         <w:t>.1</w:t>
       </w:r>
     </w:p>
@@ -279,21 +572,13 @@
           <w:rFonts w:ascii="Times New Roman" w:hAnsi="Times New Roman" w:cs="Times New Roman"/>
         </w:rPr>
       </w:pPr>
-      <w:bookmarkStart w:id="0" w:name="_GoBack"/>
-      <w:r>
-        <w:rPr>
-          <w:rFonts w:ascii="Times New Roman" w:hAnsi="Times New Roman" w:cs="Times New Roman"/>
-        </w:rPr>
-        <w:t>Single thread scheduled service which caused too many threads been created now this has been replaced by cached thread pool in BVUIContentServiceProvider</w:t>
-      </w:r>
-      <w:r>
-        <w:rPr>
-          <w:rFonts w:ascii="Times New Roman" w:hAnsi="Times New Roman" w:cs="Times New Roman"/>
-        </w:rPr>
-        <w:t>.</w:t>
-      </w:r>
-    </w:p>
-    <w:bookmarkEnd w:id="0"/>
+      <w:r>
+        <w:rPr>
+          <w:rFonts w:ascii="Times New Roman" w:hAnsi="Times New Roman" w:cs="Times New Roman"/>
+        </w:rPr>
+        <w:t>Single thread scheduled service which caused too many threads been created now this has been replaced by cached thread pool in BVUIContentServiceProvider.</w:t>
+      </w:r>
+    </w:p>
     <w:p>
       <w:pPr>
         <w:spacing w:line="240" w:lineRule="auto"/>
@@ -347,6 +632,7 @@
           <w:sz w:val="28"/>
           <w:szCs w:val="28"/>
         </w:rPr>
+        <w:lastRenderedPageBreak/>
         <w:t>Version: SEO-SDK Release 2.0.0 Beta</w:t>
       </w:r>
       <w:r>

</xml_diff>

<commit_message>
Releasing 2.0.1.4 with enhancements
</commit_message>
<xml_diff>
--- a/docs/Release-Notes.docx
+++ b/docs/Release-Notes.docx
@@ -13,16 +13,341 @@
           <w:szCs w:val="36"/>
         </w:rPr>
       </w:pPr>
+      <w:r>
+        <w:rPr>
+          <w:rFonts w:ascii="Times New Roman" w:hAnsi="Times New Roman" w:cs="Times New Roman"/>
+          <w:b/>
+          <w:sz w:val="36"/>
+          <w:szCs w:val="36"/>
+        </w:rPr>
+        <w:t>Release Notes</w:t>
+      </w:r>
+    </w:p>
+    <w:p>
+      <w:pPr>
+        <w:spacing w:line="240" w:lineRule="auto"/>
+        <w:rPr>
+          <w:rFonts w:ascii="Times New Roman" w:hAnsi="Times New Roman" w:cs="Times New Roman"/>
+          <w:b/>
+          <w:sz w:val="28"/>
+          <w:szCs w:val="28"/>
+        </w:rPr>
+      </w:pPr>
+      <w:r>
+        <w:rPr>
+          <w:rFonts w:ascii="Times New Roman" w:hAnsi="Times New Roman" w:cs="Times New Roman"/>
+          <w:b/>
+          <w:sz w:val="28"/>
+          <w:szCs w:val="28"/>
+        </w:rPr>
+        <w:t>Version: SEO-SDK Release 2.0.</w:t>
+      </w:r>
+      <w:r>
+        <w:rPr>
+          <w:rFonts w:ascii="Times New Roman" w:hAnsi="Times New Roman" w:cs="Times New Roman"/>
+          <w:b/>
+          <w:sz w:val="28"/>
+          <w:szCs w:val="28"/>
+        </w:rPr>
+        <w:t>1.4</w:t>
+      </w:r>
+    </w:p>
+    <w:p>
+      <w:pPr>
+        <w:spacing w:line="240" w:lineRule="auto"/>
+        <w:rPr>
+          <w:rFonts w:ascii="Times New Roman" w:hAnsi="Times New Roman" w:cs="Times New Roman"/>
+          <w:szCs w:val="28"/>
+        </w:rPr>
+      </w:pPr>
+      <w:r>
+        <w:rPr>
+          <w:rFonts w:ascii="Times New Roman" w:hAnsi="Times New Roman" w:cs="Times New Roman"/>
+          <w:szCs w:val="28"/>
+        </w:rPr>
+        <w:t xml:space="preserve">This release is very critical for all users who are </w:t>
+      </w:r>
+      <w:r>
+        <w:rPr>
+          <w:rFonts w:ascii="Times New Roman" w:hAnsi="Times New Roman" w:cs="Times New Roman"/>
+          <w:szCs w:val="28"/>
+        </w:rPr>
+        <w:t xml:space="preserve">deploying on profiled servers and with different locale other than </w:t>
+      </w:r>
+      <w:proofErr w:type="spellStart"/>
+      <w:r>
+        <w:rPr>
+          <w:rFonts w:ascii="Times New Roman" w:hAnsi="Times New Roman" w:cs="Times New Roman"/>
+          <w:szCs w:val="28"/>
+        </w:rPr>
+        <w:t>en_US</w:t>
+      </w:r>
+      <w:proofErr w:type="spellEnd"/>
+      <w:r>
+        <w:rPr>
+          <w:rFonts w:ascii="Times New Roman" w:hAnsi="Times New Roman" w:cs="Times New Roman"/>
+          <w:szCs w:val="28"/>
+        </w:rPr>
+        <w:t>.</w:t>
+      </w:r>
+    </w:p>
+    <w:p>
+      <w:pPr>
+        <w:spacing w:line="240" w:lineRule="auto"/>
+        <w:rPr>
+          <w:rFonts w:ascii="Times New Roman" w:hAnsi="Times New Roman" w:cs="Times New Roman"/>
+          <w:b/>
+        </w:rPr>
+      </w:pPr>
+      <w:r>
+        <w:rPr>
+          <w:rFonts w:ascii="Times New Roman" w:hAnsi="Times New Roman" w:cs="Times New Roman"/>
+          <w:b/>
+        </w:rPr>
+        <w:t xml:space="preserve"> </w:t>
+      </w:r>
+      <w:r>
+        <w:rPr>
+          <w:rFonts w:ascii="Times New Roman" w:hAnsi="Times New Roman" w:cs="Times New Roman"/>
+          <w:b/>
+        </w:rPr>
+        <w:t>Features:</w:t>
+      </w:r>
+    </w:p>
+    <w:p>
+      <w:pPr>
+        <w:pStyle w:val="ListParagraph"/>
+        <w:numPr>
+          <w:ilvl w:val="0"/>
+          <w:numId w:val="2"/>
+        </w:numPr>
+        <w:spacing w:line="240" w:lineRule="auto"/>
+        <w:contextualSpacing w:val="0"/>
+        <w:rPr>
+          <w:rFonts w:ascii="Times New Roman" w:hAnsi="Times New Roman" w:cs="Times New Roman"/>
+        </w:rPr>
+      </w:pPr>
+      <w:r>
+        <w:rPr>
+          <w:rFonts w:ascii="Times New Roman" w:hAnsi="Times New Roman" w:cs="Times New Roman"/>
+        </w:rPr>
+        <w:t>None.</w:t>
+      </w:r>
+    </w:p>
+    <w:p>
+      <w:pPr>
+        <w:spacing w:line="240" w:lineRule="auto"/>
+        <w:rPr>
+          <w:rFonts w:ascii="Times New Roman" w:hAnsi="Times New Roman" w:cs="Times New Roman"/>
+          <w:b/>
+        </w:rPr>
+      </w:pPr>
+      <w:r>
+        <w:rPr>
+          <w:rFonts w:ascii="Times New Roman" w:hAnsi="Times New Roman" w:cs="Times New Roman"/>
+          <w:b/>
+        </w:rPr>
+        <w:t xml:space="preserve">Enhancements: </w:t>
+      </w:r>
+    </w:p>
+    <w:p>
+      <w:pPr>
+        <w:pStyle w:val="ListParagraph"/>
+        <w:numPr>
+          <w:ilvl w:val="0"/>
+          <w:numId w:val="2"/>
+        </w:numPr>
+        <w:spacing w:line="240" w:lineRule="auto"/>
+        <w:contextualSpacing w:val="0"/>
+        <w:rPr>
+          <w:rFonts w:ascii="Times New Roman" w:hAnsi="Times New Roman" w:cs="Times New Roman"/>
+        </w:rPr>
+      </w:pPr>
+      <w:proofErr w:type="spellStart"/>
+      <w:r>
+        <w:rPr>
+          <w:rFonts w:ascii="Times New Roman" w:hAnsi="Times New Roman" w:cs="Times New Roman"/>
+        </w:rPr>
+        <w:t>Bvconfig.properties</w:t>
+      </w:r>
+      <w:proofErr w:type="spellEnd"/>
+      <w:r>
+        <w:rPr>
+          <w:rFonts w:ascii="Times New Roman" w:hAnsi="Times New Roman" w:cs="Times New Roman"/>
+        </w:rPr>
+        <w:t xml:space="preserve"> </w:t>
+      </w:r>
+      <w:r>
+        <w:rPr>
+          <w:rFonts w:ascii="Times New Roman" w:hAnsi="Times New Roman" w:cs="Times New Roman"/>
+        </w:rPr>
+        <w:t xml:space="preserve">and </w:t>
+      </w:r>
+      <w:proofErr w:type="spellStart"/>
+      <w:r>
+        <w:rPr>
+          <w:rFonts w:ascii="Times New Roman" w:hAnsi="Times New Roman" w:cs="Times New Roman"/>
+        </w:rPr>
+        <w:t>bvclient.properties</w:t>
+      </w:r>
+      <w:proofErr w:type="spellEnd"/>
+      <w:r>
+        <w:rPr>
+          <w:rFonts w:ascii="Times New Roman" w:hAnsi="Times New Roman" w:cs="Times New Roman"/>
+        </w:rPr>
+        <w:t xml:space="preserve"> </w:t>
+      </w:r>
+      <w:r>
+        <w:rPr>
+          <w:rFonts w:ascii="Times New Roman" w:hAnsi="Times New Roman" w:cs="Times New Roman"/>
+        </w:rPr>
+        <w:t xml:space="preserve">has been completely removed as </w:t>
+      </w:r>
+      <w:r>
+        <w:rPr>
+          <w:rFonts w:ascii="Times New Roman" w:hAnsi="Times New Roman" w:cs="Times New Roman"/>
+        </w:rPr>
+        <w:t xml:space="preserve">these are </w:t>
+      </w:r>
+      <w:r>
+        <w:rPr>
+          <w:rFonts w:ascii="Times New Roman" w:hAnsi="Times New Roman" w:cs="Times New Roman"/>
+        </w:rPr>
+        <w:t>not necessary</w:t>
+      </w:r>
+      <w:r>
+        <w:rPr>
+          <w:rFonts w:ascii="Times New Roman" w:hAnsi="Times New Roman" w:cs="Times New Roman"/>
+        </w:rPr>
+        <w:t xml:space="preserve"> anymore.</w:t>
+      </w:r>
+    </w:p>
+    <w:p>
+      <w:pPr>
+        <w:pStyle w:val="ListParagraph"/>
+        <w:numPr>
+          <w:ilvl w:val="0"/>
+          <w:numId w:val="2"/>
+        </w:numPr>
+        <w:spacing w:line="240" w:lineRule="auto"/>
+        <w:contextualSpacing w:val="0"/>
+        <w:rPr>
+          <w:rFonts w:ascii="Times New Roman" w:hAnsi="Times New Roman" w:cs="Times New Roman"/>
+        </w:rPr>
+      </w:pPr>
+      <w:proofErr w:type="spellStart"/>
+      <w:r>
+        <w:rPr>
+          <w:rFonts w:ascii="Times New Roman" w:hAnsi="Times New Roman" w:cs="Times New Roman"/>
+        </w:rPr>
+        <w:t>Message</w:t>
+      </w:r>
+      <w:r>
+        <w:rPr>
+          <w:rFonts w:ascii="Times New Roman" w:hAnsi="Times New Roman" w:cs="Times New Roman"/>
+        </w:rPr>
+        <w:t>Util</w:t>
+      </w:r>
+      <w:proofErr w:type="spellEnd"/>
+      <w:r>
+        <w:rPr>
+          <w:rFonts w:ascii="Times New Roman" w:hAnsi="Times New Roman" w:cs="Times New Roman"/>
+        </w:rPr>
+        <w:t xml:space="preserve"> - </w:t>
+      </w:r>
+      <w:r>
+        <w:rPr>
+          <w:rFonts w:ascii="Times New Roman" w:hAnsi="Times New Roman" w:cs="Times New Roman"/>
+        </w:rPr>
+        <w:t>locales has been set explicitly to US locale for reporting use.</w:t>
+      </w:r>
       <w:bookmarkStart w:id="0" w:name="_GoBack"/>
       <w:bookmarkEnd w:id="0"/>
-      <w:r>
-        <w:rPr>
-          <w:rFonts w:ascii="Times New Roman" w:hAnsi="Times New Roman" w:cs="Times New Roman"/>
-          <w:b/>
-          <w:sz w:val="36"/>
-          <w:szCs w:val="36"/>
-        </w:rPr>
-        <w:t>Release Notes</w:t>
+    </w:p>
+    <w:p>
+      <w:pPr>
+        <w:pStyle w:val="ListParagraph"/>
+        <w:numPr>
+          <w:ilvl w:val="0"/>
+          <w:numId w:val="2"/>
+        </w:numPr>
+        <w:spacing w:line="240" w:lineRule="auto"/>
+        <w:contextualSpacing w:val="0"/>
+        <w:rPr>
+          <w:rFonts w:ascii="Times New Roman" w:hAnsi="Times New Roman" w:cs="Times New Roman"/>
+        </w:rPr>
+      </w:pPr>
+      <w:r>
+        <w:rPr>
+          <w:rFonts w:ascii="Times New Roman" w:hAnsi="Times New Roman" w:cs="Times New Roman"/>
+        </w:rPr>
+        <w:t xml:space="preserve">Reporting enhancements on </w:t>
+      </w:r>
+      <w:proofErr w:type="spellStart"/>
+      <w:r>
+        <w:rPr>
+          <w:rFonts w:ascii="Times New Roman" w:hAnsi="Times New Roman" w:cs="Times New Roman"/>
+        </w:rPr>
+        <w:t>BVFooter</w:t>
+      </w:r>
+      <w:proofErr w:type="spellEnd"/>
+      <w:r>
+        <w:rPr>
+          <w:rFonts w:ascii="Times New Roman" w:hAnsi="Times New Roman" w:cs="Times New Roman"/>
+        </w:rPr>
+        <w:t xml:space="preserve"> Html.</w:t>
+      </w:r>
+    </w:p>
+    <w:p>
+      <w:pPr>
+        <w:spacing w:line="240" w:lineRule="auto"/>
+        <w:rPr>
+          <w:rFonts w:ascii="Times New Roman" w:hAnsi="Times New Roman" w:cs="Times New Roman"/>
+          <w:b/>
+        </w:rPr>
+      </w:pPr>
+      <w:r>
+        <w:rPr>
+          <w:rFonts w:ascii="Times New Roman" w:hAnsi="Times New Roman" w:cs="Times New Roman"/>
+          <w:b/>
+        </w:rPr>
+        <w:t xml:space="preserve">Bug Fix: </w:t>
+      </w:r>
+    </w:p>
+    <w:p>
+      <w:pPr>
+        <w:pStyle w:val="ListParagraph"/>
+        <w:numPr>
+          <w:ilvl w:val="0"/>
+          <w:numId w:val="2"/>
+        </w:numPr>
+        <w:spacing w:line="240" w:lineRule="auto"/>
+        <w:contextualSpacing w:val="0"/>
+        <w:rPr>
+          <w:rFonts w:ascii="Times New Roman" w:hAnsi="Times New Roman" w:cs="Times New Roman"/>
+        </w:rPr>
+      </w:pPr>
+      <w:r>
+        <w:rPr>
+          <w:rFonts w:ascii="Times New Roman" w:hAnsi="Times New Roman" w:cs="Times New Roman"/>
+        </w:rPr>
+        <w:t>NONE.</w:t>
+      </w:r>
+    </w:p>
+    <w:p>
+      <w:pPr>
+        <w:spacing w:line="240" w:lineRule="auto"/>
+        <w:rPr>
+          <w:rFonts w:ascii="Times New Roman" w:hAnsi="Times New Roman" w:cs="Times New Roman"/>
+          <w:b/>
+        </w:rPr>
+      </w:pPr>
+      <w:r>
+        <w:rPr>
+          <w:rFonts w:ascii="Times New Roman" w:hAnsi="Times New Roman" w:cs="Times New Roman"/>
+          <w:b/>
+        </w:rPr>
+        <w:t>Known Issues: NONE</w:t>
       </w:r>
     </w:p>
     <w:p>
@@ -76,28 +401,7 @@
           <w:rFonts w:ascii="Times New Roman" w:hAnsi="Times New Roman" w:cs="Times New Roman"/>
           <w:szCs w:val="28"/>
         </w:rPr>
-        <w:t xml:space="preserve">This release is very critical for </w:t>
-      </w:r>
-      <w:r>
-        <w:rPr>
-          <w:rFonts w:ascii="Times New Roman" w:hAnsi="Times New Roman" w:cs="Times New Roman"/>
-          <w:szCs w:val="28"/>
-        </w:rPr>
-        <w:t xml:space="preserve">all </w:t>
-      </w:r>
-      <w:r>
-        <w:rPr>
-          <w:rFonts w:ascii="Times New Roman" w:hAnsi="Times New Roman" w:cs="Times New Roman"/>
-          <w:szCs w:val="28"/>
-        </w:rPr>
-        <w:t xml:space="preserve">users who are facing issues </w:t>
-      </w:r>
-      <w:r>
-        <w:rPr>
-          <w:rFonts w:ascii="Times New Roman" w:hAnsi="Times New Roman" w:cs="Times New Roman"/>
-          <w:szCs w:val="28"/>
-        </w:rPr>
-        <w:t>with encoded URL.</w:t>
+        <w:t>This release is very critical for all users who are facing issues with encoded URL.</w:t>
       </w:r>
     </w:p>
     <w:p>
@@ -314,6 +618,7 @@
           <w:rFonts w:ascii="Times New Roman" w:hAnsi="Times New Roman" w:cs="Times New Roman"/>
           <w:b/>
         </w:rPr>
+        <w:lastRenderedPageBreak/>
         <w:t>Features:</w:t>
       </w:r>
     </w:p>
@@ -548,32 +853,319 @@
         <w:rPr>
           <w:rFonts w:ascii="Times New Roman" w:hAnsi="Times New Roman" w:cs="Times New Roman"/>
         </w:rPr>
+        <w:t>BVSEO</w:t>
+      </w:r>
+      <w:r>
+        <w:rPr>
+          <w:rFonts w:ascii="Times New Roman" w:hAnsi="Times New Roman" w:cs="Times New Roman"/>
+        </w:rPr>
+        <w:t xml:space="preserve">SDK </w:t>
+      </w:r>
+      <w:r>
+        <w:rPr>
+          <w:rFonts w:ascii="Times New Roman" w:hAnsi="Times New Roman" w:cs="Times New Roman"/>
+        </w:rPr>
+        <w:t xml:space="preserve">footer - </w:t>
+      </w:r>
+      <w:r>
+        <w:rPr>
+          <w:rFonts w:ascii="Times New Roman" w:hAnsi="Times New Roman" w:cs="Times New Roman"/>
+        </w:rPr>
+        <w:t xml:space="preserve">comment is now replaced by </w:t>
+      </w:r>
+      <w:r>
+        <w:rPr>
+          <w:rFonts w:ascii="Times New Roman" w:hAnsi="Times New Roman" w:cs="Times New Roman"/>
+        </w:rPr>
+        <w:t>UL/LI tags that are populated via velocity template</w:t>
+      </w:r>
+      <w:r>
+        <w:rPr>
+          <w:rFonts w:ascii="Times New Roman" w:hAnsi="Times New Roman" w:cs="Times New Roman"/>
+        </w:rPr>
+        <w:t>.</w:t>
+      </w:r>
+    </w:p>
+    <w:p>
+      <w:pPr>
+        <w:pStyle w:val="ListParagraph"/>
+        <w:numPr>
+          <w:ilvl w:val="0"/>
+          <w:numId w:val="2"/>
+        </w:numPr>
+        <w:spacing w:line="240" w:lineRule="auto"/>
+        <w:contextualSpacing w:val="0"/>
+        <w:rPr>
+          <w:rFonts w:ascii="Times New Roman" w:hAnsi="Times New Roman" w:cs="Times New Roman"/>
+        </w:rPr>
+      </w:pPr>
+      <w:r>
+        <w:rPr>
+          <w:rFonts w:ascii="Times New Roman" w:hAnsi="Times New Roman" w:cs="Times New Roman"/>
+        </w:rPr>
+        <w:t>Code optimization for execution timeout</w:t>
+      </w:r>
+      <w:r>
+        <w:rPr>
+          <w:rFonts w:ascii="Times New Roman" w:hAnsi="Times New Roman" w:cs="Times New Roman"/>
+        </w:rPr>
+        <w:t xml:space="preserve"> functionality</w:t>
+      </w:r>
+      <w:r>
+        <w:rPr>
+          <w:rFonts w:ascii="Times New Roman" w:hAnsi="Times New Roman" w:cs="Times New Roman"/>
+        </w:rPr>
+        <w:t>.</w:t>
+      </w:r>
+    </w:p>
+    <w:p>
+      <w:pPr>
+        <w:pStyle w:val="ListParagraph"/>
+        <w:numPr>
+          <w:ilvl w:val="0"/>
+          <w:numId w:val="2"/>
+        </w:numPr>
+        <w:spacing w:line="240" w:lineRule="auto"/>
+        <w:contextualSpacing w:val="0"/>
+        <w:rPr>
+          <w:rFonts w:ascii="Times New Roman" w:hAnsi="Times New Roman" w:cs="Times New Roman"/>
+        </w:rPr>
+      </w:pPr>
+      <w:r>
+        <w:rPr>
+          <w:rFonts w:ascii="Times New Roman" w:hAnsi="Times New Roman" w:cs="Times New Roman"/>
+        </w:rPr>
+        <w:t xml:space="preserve">BVDefaultValidation </w:t>
+      </w:r>
+      <w:r>
+        <w:rPr>
+          <w:rFonts w:ascii="Times New Roman" w:hAnsi="Times New Roman" w:cs="Times New Roman"/>
+        </w:rPr>
+        <w:t xml:space="preserve">implementation to </w:t>
+      </w:r>
+      <w:r>
+        <w:rPr>
+          <w:rFonts w:ascii="Times New Roman" w:hAnsi="Times New Roman" w:cs="Times New Roman"/>
+        </w:rPr>
+        <w:t xml:space="preserve">include </w:t>
+      </w:r>
+      <w:r>
+        <w:rPr>
+          <w:rFonts w:ascii="Times New Roman" w:hAnsi="Times New Roman" w:cs="Times New Roman"/>
+        </w:rPr>
+        <w:t xml:space="preserve">validation of </w:t>
+      </w:r>
+      <w:r>
+        <w:rPr>
+          <w:rFonts w:ascii="Times New Roman" w:hAnsi="Times New Roman" w:cs="Times New Roman"/>
+        </w:rPr>
+        <w:t>BVConfiguration</w:t>
+      </w:r>
+      <w:r>
+        <w:rPr>
+          <w:rFonts w:ascii="Times New Roman" w:hAnsi="Times New Roman" w:cs="Times New Roman"/>
+        </w:rPr>
+        <w:t xml:space="preserve"> properties</w:t>
+      </w:r>
+      <w:r>
+        <w:rPr>
+          <w:rFonts w:ascii="Times New Roman" w:hAnsi="Times New Roman" w:cs="Times New Roman"/>
+        </w:rPr>
+        <w:t>.</w:t>
+      </w:r>
+    </w:p>
+    <w:p>
+      <w:pPr>
+        <w:pStyle w:val="ListParagraph"/>
+        <w:spacing w:line="240" w:lineRule="auto"/>
+        <w:contextualSpacing w:val="0"/>
+        <w:rPr>
+          <w:rFonts w:ascii="Times New Roman" w:hAnsi="Times New Roman" w:cs="Times New Roman"/>
+        </w:rPr>
+      </w:pPr>
+    </w:p>
+    <w:p>
+      <w:pPr>
+        <w:spacing w:line="240" w:lineRule="auto"/>
+        <w:rPr>
+          <w:rFonts w:ascii="Times New Roman" w:hAnsi="Times New Roman" w:cs="Times New Roman"/>
+          <w:b/>
+        </w:rPr>
+      </w:pPr>
+      <w:r>
+        <w:rPr>
+          <w:rFonts w:ascii="Times New Roman" w:hAnsi="Times New Roman" w:cs="Times New Roman"/>
+          <w:b/>
+        </w:rPr>
+        <w:t xml:space="preserve">Bug Fix: </w:t>
+      </w:r>
+    </w:p>
+    <w:p>
+      <w:pPr>
+        <w:pStyle w:val="ListParagraph"/>
+        <w:numPr>
+          <w:ilvl w:val="0"/>
+          <w:numId w:val="2"/>
+        </w:numPr>
+        <w:spacing w:line="240" w:lineRule="auto"/>
+        <w:contextualSpacing w:val="0"/>
+        <w:rPr>
+          <w:rFonts w:ascii="Times New Roman" w:hAnsi="Times New Roman" w:cs="Times New Roman"/>
+        </w:rPr>
+      </w:pPr>
+      <w:r>
+        <w:rPr>
+          <w:rFonts w:ascii="Times New Roman" w:hAnsi="Times New Roman" w:cs="Times New Roman"/>
+        </w:rPr>
+        <w:t>Single thread scheduled service which caused too many threads been created now this has been replaced by cached thread pool in BVUIContentServiceProvider.</w:t>
+      </w:r>
+    </w:p>
+    <w:p>
+      <w:pPr>
+        <w:spacing w:line="240" w:lineRule="auto"/>
+        <w:rPr>
+          <w:rFonts w:ascii="Times New Roman" w:hAnsi="Times New Roman" w:cs="Times New Roman"/>
+          <w:b/>
+        </w:rPr>
+      </w:pPr>
+    </w:p>
+    <w:p>
+      <w:pPr>
+        <w:spacing w:line="240" w:lineRule="auto"/>
+        <w:rPr>
+          <w:rFonts w:ascii="Times New Roman" w:hAnsi="Times New Roman" w:cs="Times New Roman"/>
+          <w:b/>
+        </w:rPr>
+      </w:pPr>
+      <w:r>
+        <w:rPr>
+          <w:rFonts w:ascii="Times New Roman" w:hAnsi="Times New Roman" w:cs="Times New Roman"/>
+          <w:b/>
+        </w:rPr>
+        <w:t>Known Issues: NONE</w:t>
+      </w:r>
+    </w:p>
+    <w:p>
+      <w:pPr>
+        <w:spacing w:line="240" w:lineRule="auto"/>
+        <w:rPr>
+          <w:rFonts w:ascii="Times New Roman" w:hAnsi="Times New Roman" w:cs="Times New Roman"/>
+          <w:b/>
+          <w:sz w:val="28"/>
+          <w:szCs w:val="28"/>
+        </w:rPr>
+      </w:pPr>
+    </w:p>
+    <w:p>
+      <w:pPr>
+        <w:spacing w:line="240" w:lineRule="auto"/>
+        <w:rPr>
+          <w:rFonts w:ascii="Times New Roman" w:hAnsi="Times New Roman" w:cs="Times New Roman"/>
+          <w:b/>
+          <w:sz w:val="28"/>
+          <w:szCs w:val="28"/>
+        </w:rPr>
+      </w:pPr>
+      <w:r>
+        <w:rPr>
+          <w:rFonts w:ascii="Times New Roman" w:hAnsi="Times New Roman" w:cs="Times New Roman"/>
+          <w:b/>
+          <w:sz w:val="28"/>
+          <w:szCs w:val="28"/>
+        </w:rPr>
+        <w:t>Version: SEO-SDK Release 2.0.0 Beta</w:t>
+      </w:r>
+      <w:r>
+        <w:rPr>
+          <w:rFonts w:ascii="Times New Roman" w:hAnsi="Times New Roman" w:cs="Times New Roman"/>
+          <w:b/>
+          <w:sz w:val="28"/>
+          <w:szCs w:val="28"/>
+        </w:rPr>
+        <w:t xml:space="preserve"> – 2</w:t>
+      </w:r>
+    </w:p>
+    <w:p>
+      <w:pPr>
+        <w:spacing w:line="240" w:lineRule="auto"/>
+        <w:rPr>
+          <w:rFonts w:ascii="Times New Roman" w:hAnsi="Times New Roman" w:cs="Times New Roman"/>
+          <w:b/>
+        </w:rPr>
+      </w:pPr>
+      <w:r>
+        <w:rPr>
+          <w:rFonts w:ascii="Times New Roman" w:hAnsi="Times New Roman" w:cs="Times New Roman"/>
+          <w:b/>
+        </w:rPr>
+        <w:t>Features:</w:t>
+      </w:r>
+    </w:p>
+    <w:p>
+      <w:pPr>
+        <w:pStyle w:val="ListParagraph"/>
+        <w:numPr>
+          <w:ilvl w:val="0"/>
+          <w:numId w:val="2"/>
+        </w:numPr>
+        <w:spacing w:line="240" w:lineRule="auto"/>
+        <w:contextualSpacing w:val="0"/>
+        <w:rPr>
+          <w:rFonts w:ascii="Times New Roman" w:hAnsi="Times New Roman" w:cs="Times New Roman"/>
+        </w:rPr>
+      </w:pPr>
+      <w:r>
+        <w:rPr>
+          <w:rFonts w:ascii="Times New Roman" w:hAnsi="Times New Roman" w:cs="Times New Roman"/>
+        </w:rPr>
+        <w:t>OSGi bundle release has been added</w:t>
+      </w:r>
+    </w:p>
+    <w:p>
+      <w:pPr>
+        <w:pStyle w:val="ListParagraph"/>
+        <w:numPr>
+          <w:ilvl w:val="0"/>
+          <w:numId w:val="2"/>
+        </w:numPr>
+        <w:spacing w:line="240" w:lineRule="auto"/>
+        <w:contextualSpacing w:val="0"/>
+        <w:rPr>
+          <w:rFonts w:ascii="Times New Roman" w:hAnsi="Times New Roman" w:cs="Times New Roman"/>
+        </w:rPr>
+      </w:pPr>
+      <w:r>
+        <w:rPr>
+          <w:rFonts w:ascii="Times New Roman" w:hAnsi="Times New Roman" w:cs="Times New Roman"/>
+        </w:rPr>
+        <w:t>Supports conversation 2013 implementation</w:t>
+      </w:r>
+    </w:p>
+    <w:p>
+      <w:pPr>
+        <w:pStyle w:val="ListParagraph"/>
+        <w:numPr>
+          <w:ilvl w:val="0"/>
+          <w:numId w:val="2"/>
+        </w:numPr>
+        <w:spacing w:line="240" w:lineRule="auto"/>
+        <w:contextualSpacing w:val="0"/>
+        <w:rPr>
+          <w:rFonts w:ascii="Times New Roman" w:hAnsi="Times New Roman" w:cs="Times New Roman"/>
+        </w:rPr>
+      </w:pPr>
+      <w:r>
+        <w:rPr>
+          <w:rFonts w:ascii="Times New Roman" w:hAnsi="Times New Roman" w:cs="Times New Roman"/>
+        </w:rPr>
         <w:lastRenderedPageBreak/>
-        <w:t>BVSEO</w:t>
-      </w:r>
-      <w:r>
-        <w:rPr>
-          <w:rFonts w:ascii="Times New Roman" w:hAnsi="Times New Roman" w:cs="Times New Roman"/>
-        </w:rPr>
-        <w:t xml:space="preserve">SDK </w:t>
-      </w:r>
-      <w:r>
-        <w:rPr>
-          <w:rFonts w:ascii="Times New Roman" w:hAnsi="Times New Roman" w:cs="Times New Roman"/>
-        </w:rPr>
-        <w:t xml:space="preserve">footer - </w:t>
-      </w:r>
-      <w:r>
-        <w:rPr>
-          <w:rFonts w:ascii="Times New Roman" w:hAnsi="Times New Roman" w:cs="Times New Roman"/>
-        </w:rPr>
-        <w:t xml:space="preserve">comment is now replaced by </w:t>
-      </w:r>
-      <w:r>
-        <w:rPr>
-          <w:rFonts w:ascii="Times New Roman" w:hAnsi="Times New Roman" w:cs="Times New Roman"/>
-        </w:rPr>
-        <w:t>UL/LI tags that are populated via velocity template</w:t>
+        <w:t>Execution timeout has been added</w:t>
+      </w:r>
+      <w:r>
+        <w:rPr>
+          <w:rFonts w:ascii="Times New Roman" w:hAnsi="Times New Roman" w:cs="Times New Roman"/>
+        </w:rPr>
+        <w:t xml:space="preserve"> so when the execution of the complete job is not finished in a given time, it is canceled and a comment tag is displayed</w:t>
       </w:r>
       <w:r>
         <w:rPr>
@@ -599,13 +1191,69 @@
         <w:rPr>
           <w:rFonts w:ascii="Times New Roman" w:hAnsi="Times New Roman" w:cs="Times New Roman"/>
         </w:rPr>
-        <w:t>Code optimization for execution timeout</w:t>
-      </w:r>
-      <w:r>
-        <w:rPr>
-          <w:rFonts w:ascii="Times New Roman" w:hAnsi="Times New Roman" w:cs="Times New Roman"/>
-        </w:rPr>
-        <w:t xml:space="preserve"> functionality</w:t>
+        <w:t>Two more APIs are added in BVUIContent namely getAggregateRating and getReviews.</w:t>
+      </w:r>
+    </w:p>
+    <w:p>
+      <w:pPr>
+        <w:pStyle w:val="ListParagraph"/>
+        <w:numPr>
+          <w:ilvl w:val="0"/>
+          <w:numId w:val="2"/>
+        </w:numPr>
+        <w:spacing w:line="240" w:lineRule="auto"/>
+        <w:contextualSpacing w:val="0"/>
+        <w:rPr>
+          <w:rFonts w:ascii="Times New Roman" w:hAnsi="Times New Roman" w:cs="Times New Roman"/>
+        </w:rPr>
+      </w:pPr>
+      <w:r>
+        <w:rPr>
+          <w:rFonts w:ascii="Times New Roman" w:hAnsi="Times New Roman" w:cs="Times New Roman"/>
+        </w:rPr>
+        <w:t xml:space="preserve">Crawler agent pattern are made to normal text string instead of complete String pattern so user can set plain agent pattern </w:t>
+      </w:r>
+      <w:r>
+        <w:rPr>
+          <w:rFonts w:ascii="Times New Roman" w:hAnsi="Times New Roman" w:cs="Times New Roman"/>
+        </w:rPr>
+        <w:t>in BVConfiguration.</w:t>
+      </w:r>
+      <w:r>
+        <w:rPr>
+          <w:rFonts w:ascii="Times New Roman" w:hAnsi="Times New Roman" w:cs="Times New Roman"/>
+        </w:rPr>
+        <w:t xml:space="preserve"> </w:t>
+      </w:r>
+      <w:r>
+        <w:rPr>
+          <w:rFonts w:ascii="Times New Roman" w:hAnsi="Times New Roman" w:cs="Times New Roman"/>
+        </w:rPr>
+        <w:t>F</w:t>
+      </w:r>
+      <w:r>
+        <w:rPr>
+          <w:rFonts w:ascii="Times New Roman" w:hAnsi="Times New Roman" w:cs="Times New Roman"/>
+        </w:rPr>
+        <w:t>or multiple agent crawler text</w:t>
+      </w:r>
+      <w:r>
+        <w:rPr>
+          <w:rFonts w:ascii="Times New Roman" w:hAnsi="Times New Roman" w:cs="Times New Roman"/>
+        </w:rPr>
+        <w:t>,</w:t>
+      </w:r>
+      <w:r>
+        <w:rPr>
+          <w:rFonts w:ascii="Times New Roman" w:hAnsi="Times New Roman" w:cs="Times New Roman"/>
+        </w:rPr>
+        <w:t xml:space="preserve"> separate with ‘|’ </w:t>
+      </w:r>
+      <w:r>
+        <w:rPr>
+          <w:rFonts w:ascii="Times New Roman" w:hAnsi="Times New Roman" w:cs="Times New Roman"/>
+        </w:rPr>
+        <w:t>delimiter</w:t>
       </w:r>
       <w:r>
         <w:rPr>
@@ -616,65 +1264,7 @@
     </w:p>
     <w:p>
       <w:pPr>
-        <w:pStyle w:val="ListParagraph"/>
-        <w:numPr>
-          <w:ilvl w:val="0"/>
-          <w:numId w:val="2"/>
-        </w:numPr>
-        <w:spacing w:line="240" w:lineRule="auto"/>
-        <w:contextualSpacing w:val="0"/>
-        <w:rPr>
-          <w:rFonts w:ascii="Times New Roman" w:hAnsi="Times New Roman" w:cs="Times New Roman"/>
-        </w:rPr>
-      </w:pPr>
-      <w:r>
-        <w:rPr>
-          <w:rFonts w:ascii="Times New Roman" w:hAnsi="Times New Roman" w:cs="Times New Roman"/>
-        </w:rPr>
-        <w:t xml:space="preserve">BVDefaultValidation </w:t>
-      </w:r>
-      <w:r>
-        <w:rPr>
-          <w:rFonts w:ascii="Times New Roman" w:hAnsi="Times New Roman" w:cs="Times New Roman"/>
-        </w:rPr>
-        <w:t xml:space="preserve">implementation to </w:t>
-      </w:r>
-      <w:r>
-        <w:rPr>
-          <w:rFonts w:ascii="Times New Roman" w:hAnsi="Times New Roman" w:cs="Times New Roman"/>
-        </w:rPr>
-        <w:t xml:space="preserve">include </w:t>
-      </w:r>
-      <w:r>
-        <w:rPr>
-          <w:rFonts w:ascii="Times New Roman" w:hAnsi="Times New Roman" w:cs="Times New Roman"/>
-        </w:rPr>
-        <w:t xml:space="preserve">validation of </w:t>
-      </w:r>
-      <w:r>
-        <w:rPr>
-          <w:rFonts w:ascii="Times New Roman" w:hAnsi="Times New Roman" w:cs="Times New Roman"/>
-        </w:rPr>
-        <w:t>BVConfiguration</w:t>
-      </w:r>
-      <w:r>
-        <w:rPr>
-          <w:rFonts w:ascii="Times New Roman" w:hAnsi="Times New Roman" w:cs="Times New Roman"/>
-        </w:rPr>
-        <w:t xml:space="preserve"> properties</w:t>
-      </w:r>
-      <w:r>
-        <w:rPr>
-          <w:rFonts w:ascii="Times New Roman" w:hAnsi="Times New Roman" w:cs="Times New Roman"/>
-        </w:rPr>
-        <w:t>.</w:t>
-      </w:r>
-    </w:p>
-    <w:p>
-      <w:pPr>
-        <w:pStyle w:val="ListParagraph"/>
-        <w:spacing w:line="240" w:lineRule="auto"/>
-        <w:contextualSpacing w:val="0"/>
+        <w:spacing w:line="240" w:lineRule="auto"/>
         <w:rPr>
           <w:rFonts w:ascii="Times New Roman" w:hAnsi="Times New Roman" w:cs="Times New Roman"/>
         </w:rPr>
@@ -713,7 +1303,33 @@
         <w:rPr>
           <w:rFonts w:ascii="Times New Roman" w:hAnsi="Times New Roman" w:cs="Times New Roman"/>
         </w:rPr>
-        <w:t>Single thread scheduled service which caused too many threads been created now this has been replaced by cached thread pool in BVUIContentServiceProvider.</w:t>
+        <w:t>Connection timeout for cloud SEO implementation has been handled</w:t>
+      </w:r>
+    </w:p>
+    <w:p>
+      <w:pPr>
+        <w:pStyle w:val="ListParagraph"/>
+        <w:numPr>
+          <w:ilvl w:val="0"/>
+          <w:numId w:val="2"/>
+        </w:numPr>
+        <w:spacing w:line="240" w:lineRule="auto"/>
+        <w:contextualSpacing w:val="0"/>
+        <w:rPr>
+          <w:rFonts w:ascii="Times New Roman" w:hAnsi="Times New Roman" w:cs="Times New Roman"/>
+        </w:rPr>
+      </w:pPr>
+      <w:r>
+        <w:rPr>
+          <w:rFonts w:ascii="Times New Roman" w:hAnsi="Times New Roman" w:cs="Times New Roman"/>
+        </w:rPr>
+        <w:t>bvreveal=debug will now display all the BVParameters</w:t>
+      </w:r>
+      <w:r>
+        <w:rPr>
+          <w:rFonts w:ascii="Times New Roman" w:hAnsi="Times New Roman" w:cs="Times New Roman"/>
+        </w:rPr>
+        <w:t xml:space="preserve"> attributes.</w:t>
       </w:r>
     </w:p>
     <w:p>
@@ -747,39 +1363,29 @@
         <w:rPr>
           <w:rFonts w:ascii="Times New Roman" w:hAnsi="Times New Roman" w:cs="Times New Roman"/>
           <w:b/>
+          <w:i/>
+        </w:rPr>
+      </w:pPr>
+    </w:p>
+    <w:p>
+      <w:pPr>
+        <w:spacing w:line="240" w:lineRule="auto"/>
+        <w:rPr>
+          <w:rFonts w:ascii="Times New Roman" w:hAnsi="Times New Roman" w:cs="Times New Roman"/>
+          <w:b/>
           <w:sz w:val="28"/>
           <w:szCs w:val="28"/>
         </w:rPr>
       </w:pPr>
-    </w:p>
-    <w:p>
-      <w:pPr>
-        <w:spacing w:line="240" w:lineRule="auto"/>
+      <w:r>
         <w:rPr>
           <w:rFonts w:ascii="Times New Roman" w:hAnsi="Times New Roman" w:cs="Times New Roman"/>
           <w:b/>
           <w:sz w:val="28"/>
           <w:szCs w:val="28"/>
         </w:rPr>
-      </w:pPr>
-      <w:r>
-        <w:rPr>
-          <w:rFonts w:ascii="Times New Roman" w:hAnsi="Times New Roman" w:cs="Times New Roman"/>
-          <w:b/>
-          <w:sz w:val="28"/>
-          <w:szCs w:val="28"/>
-        </w:rPr>
         <w:t>Version: SEO-SDK Release 2.0.0 Beta</w:t>
       </w:r>
-      <w:r>
-        <w:rPr>
-          <w:rFonts w:ascii="Times New Roman" w:hAnsi="Times New Roman" w:cs="Times New Roman"/>
-          <w:b/>
-          <w:sz w:val="28"/>
-          <w:szCs w:val="28"/>
-        </w:rPr>
-        <w:t xml:space="preserve"> – 2</w:t>
-      </w:r>
     </w:p>
     <w:p>
       <w:pPr>
@@ -814,308 +1420,6 @@
         <w:rPr>
           <w:rFonts w:ascii="Times New Roman" w:hAnsi="Times New Roman" w:cs="Times New Roman"/>
         </w:rPr>
-        <w:t>OSGi bundle release has been added</w:t>
-      </w:r>
-    </w:p>
-    <w:p>
-      <w:pPr>
-        <w:pStyle w:val="ListParagraph"/>
-        <w:numPr>
-          <w:ilvl w:val="0"/>
-          <w:numId w:val="2"/>
-        </w:numPr>
-        <w:spacing w:line="240" w:lineRule="auto"/>
-        <w:contextualSpacing w:val="0"/>
-        <w:rPr>
-          <w:rFonts w:ascii="Times New Roman" w:hAnsi="Times New Roman" w:cs="Times New Roman"/>
-        </w:rPr>
-      </w:pPr>
-      <w:r>
-        <w:rPr>
-          <w:rFonts w:ascii="Times New Roman" w:hAnsi="Times New Roman" w:cs="Times New Roman"/>
-        </w:rPr>
-        <w:t>Supports conversation 2013 implementation</w:t>
-      </w:r>
-    </w:p>
-    <w:p>
-      <w:pPr>
-        <w:pStyle w:val="ListParagraph"/>
-        <w:numPr>
-          <w:ilvl w:val="0"/>
-          <w:numId w:val="2"/>
-        </w:numPr>
-        <w:spacing w:line="240" w:lineRule="auto"/>
-        <w:contextualSpacing w:val="0"/>
-        <w:rPr>
-          <w:rFonts w:ascii="Times New Roman" w:hAnsi="Times New Roman" w:cs="Times New Roman"/>
-        </w:rPr>
-      </w:pPr>
-      <w:r>
-        <w:rPr>
-          <w:rFonts w:ascii="Times New Roman" w:hAnsi="Times New Roman" w:cs="Times New Roman"/>
-        </w:rPr>
-        <w:t>Execution timeout has been added</w:t>
-      </w:r>
-      <w:r>
-        <w:rPr>
-          <w:rFonts w:ascii="Times New Roman" w:hAnsi="Times New Roman" w:cs="Times New Roman"/>
-        </w:rPr>
-        <w:t xml:space="preserve"> so when the execution of the complete job is not finished in a given time, it is canceled and a comment tag is displayed</w:t>
-      </w:r>
-      <w:r>
-        <w:rPr>
-          <w:rFonts w:ascii="Times New Roman" w:hAnsi="Times New Roman" w:cs="Times New Roman"/>
-        </w:rPr>
-        <w:t>.</w:t>
-      </w:r>
-    </w:p>
-    <w:p>
-      <w:pPr>
-        <w:pStyle w:val="ListParagraph"/>
-        <w:numPr>
-          <w:ilvl w:val="0"/>
-          <w:numId w:val="2"/>
-        </w:numPr>
-        <w:spacing w:line="240" w:lineRule="auto"/>
-        <w:contextualSpacing w:val="0"/>
-        <w:rPr>
-          <w:rFonts w:ascii="Times New Roman" w:hAnsi="Times New Roman" w:cs="Times New Roman"/>
-        </w:rPr>
-      </w:pPr>
-      <w:r>
-        <w:rPr>
-          <w:rFonts w:ascii="Times New Roman" w:hAnsi="Times New Roman" w:cs="Times New Roman"/>
-        </w:rPr>
-        <w:t>Two more APIs are added in BVUIContent namely getAggregateRating and getReviews.</w:t>
-      </w:r>
-    </w:p>
-    <w:p>
-      <w:pPr>
-        <w:pStyle w:val="ListParagraph"/>
-        <w:numPr>
-          <w:ilvl w:val="0"/>
-          <w:numId w:val="2"/>
-        </w:numPr>
-        <w:spacing w:line="240" w:lineRule="auto"/>
-        <w:contextualSpacing w:val="0"/>
-        <w:rPr>
-          <w:rFonts w:ascii="Times New Roman" w:hAnsi="Times New Roman" w:cs="Times New Roman"/>
-        </w:rPr>
-      </w:pPr>
-      <w:r>
-        <w:rPr>
-          <w:rFonts w:ascii="Times New Roman" w:hAnsi="Times New Roman" w:cs="Times New Roman"/>
-        </w:rPr>
-        <w:t xml:space="preserve">Crawler agent pattern are made to normal text string instead of complete String pattern so user can set plain agent pattern </w:t>
-      </w:r>
-      <w:r>
-        <w:rPr>
-          <w:rFonts w:ascii="Times New Roman" w:hAnsi="Times New Roman" w:cs="Times New Roman"/>
-        </w:rPr>
-        <w:t>in BVConfiguration.</w:t>
-      </w:r>
-      <w:r>
-        <w:rPr>
-          <w:rFonts w:ascii="Times New Roman" w:hAnsi="Times New Roman" w:cs="Times New Roman"/>
-        </w:rPr>
-        <w:t xml:space="preserve"> </w:t>
-      </w:r>
-      <w:r>
-        <w:rPr>
-          <w:rFonts w:ascii="Times New Roman" w:hAnsi="Times New Roman" w:cs="Times New Roman"/>
-        </w:rPr>
-        <w:t>F</w:t>
-      </w:r>
-      <w:r>
-        <w:rPr>
-          <w:rFonts w:ascii="Times New Roman" w:hAnsi="Times New Roman" w:cs="Times New Roman"/>
-        </w:rPr>
-        <w:t>or multiple agent crawler text</w:t>
-      </w:r>
-      <w:r>
-        <w:rPr>
-          <w:rFonts w:ascii="Times New Roman" w:hAnsi="Times New Roman" w:cs="Times New Roman"/>
-        </w:rPr>
-        <w:t>,</w:t>
-      </w:r>
-      <w:r>
-        <w:rPr>
-          <w:rFonts w:ascii="Times New Roman" w:hAnsi="Times New Roman" w:cs="Times New Roman"/>
-        </w:rPr>
-        <w:t xml:space="preserve"> separate with ‘|’ </w:t>
-      </w:r>
-      <w:r>
-        <w:rPr>
-          <w:rFonts w:ascii="Times New Roman" w:hAnsi="Times New Roman" w:cs="Times New Roman"/>
-        </w:rPr>
-        <w:t>delimiter</w:t>
-      </w:r>
-      <w:r>
-        <w:rPr>
-          <w:rFonts w:ascii="Times New Roman" w:hAnsi="Times New Roman" w:cs="Times New Roman"/>
-        </w:rPr>
-        <w:t>.</w:t>
-      </w:r>
-    </w:p>
-    <w:p>
-      <w:pPr>
-        <w:spacing w:line="240" w:lineRule="auto"/>
-        <w:rPr>
-          <w:rFonts w:ascii="Times New Roman" w:hAnsi="Times New Roman" w:cs="Times New Roman"/>
-        </w:rPr>
-      </w:pPr>
-    </w:p>
-    <w:p>
-      <w:pPr>
-        <w:spacing w:line="240" w:lineRule="auto"/>
-        <w:rPr>
-          <w:rFonts w:ascii="Times New Roman" w:hAnsi="Times New Roman" w:cs="Times New Roman"/>
-          <w:b/>
-        </w:rPr>
-      </w:pPr>
-      <w:r>
-        <w:rPr>
-          <w:rFonts w:ascii="Times New Roman" w:hAnsi="Times New Roman" w:cs="Times New Roman"/>
-          <w:b/>
-        </w:rPr>
-        <w:t xml:space="preserve">Bug Fix: </w:t>
-      </w:r>
-    </w:p>
-    <w:p>
-      <w:pPr>
-        <w:pStyle w:val="ListParagraph"/>
-        <w:numPr>
-          <w:ilvl w:val="0"/>
-          <w:numId w:val="2"/>
-        </w:numPr>
-        <w:spacing w:line="240" w:lineRule="auto"/>
-        <w:contextualSpacing w:val="0"/>
-        <w:rPr>
-          <w:rFonts w:ascii="Times New Roman" w:hAnsi="Times New Roman" w:cs="Times New Roman"/>
-        </w:rPr>
-      </w:pPr>
-      <w:r>
-        <w:rPr>
-          <w:rFonts w:ascii="Times New Roman" w:hAnsi="Times New Roman" w:cs="Times New Roman"/>
-        </w:rPr>
-        <w:t>Connection timeout for cloud SEO implementation has been handled</w:t>
-      </w:r>
-    </w:p>
-    <w:p>
-      <w:pPr>
-        <w:pStyle w:val="ListParagraph"/>
-        <w:numPr>
-          <w:ilvl w:val="0"/>
-          <w:numId w:val="2"/>
-        </w:numPr>
-        <w:spacing w:line="240" w:lineRule="auto"/>
-        <w:contextualSpacing w:val="0"/>
-        <w:rPr>
-          <w:rFonts w:ascii="Times New Roman" w:hAnsi="Times New Roman" w:cs="Times New Roman"/>
-        </w:rPr>
-      </w:pPr>
-      <w:r>
-        <w:rPr>
-          <w:rFonts w:ascii="Times New Roman" w:hAnsi="Times New Roman" w:cs="Times New Roman"/>
-        </w:rPr>
-        <w:t>bvreveal=debug will now display all the BVParameters</w:t>
-      </w:r>
-      <w:r>
-        <w:rPr>
-          <w:rFonts w:ascii="Times New Roman" w:hAnsi="Times New Roman" w:cs="Times New Roman"/>
-        </w:rPr>
-        <w:t xml:space="preserve"> attributes.</w:t>
-      </w:r>
-    </w:p>
-    <w:p>
-      <w:pPr>
-        <w:spacing w:line="240" w:lineRule="auto"/>
-        <w:rPr>
-          <w:rFonts w:ascii="Times New Roman" w:hAnsi="Times New Roman" w:cs="Times New Roman"/>
-          <w:b/>
-        </w:rPr>
-      </w:pPr>
-    </w:p>
-    <w:p>
-      <w:pPr>
-        <w:spacing w:line="240" w:lineRule="auto"/>
-        <w:rPr>
-          <w:rFonts w:ascii="Times New Roman" w:hAnsi="Times New Roman" w:cs="Times New Roman"/>
-          <w:b/>
-        </w:rPr>
-      </w:pPr>
-      <w:r>
-        <w:rPr>
-          <w:rFonts w:ascii="Times New Roman" w:hAnsi="Times New Roman" w:cs="Times New Roman"/>
-          <w:b/>
-        </w:rPr>
-        <w:t>Known Issues: NONE</w:t>
-      </w:r>
-    </w:p>
-    <w:p>
-      <w:pPr>
-        <w:spacing w:line="240" w:lineRule="auto"/>
-        <w:rPr>
-          <w:rFonts w:ascii="Times New Roman" w:hAnsi="Times New Roman" w:cs="Times New Roman"/>
-          <w:b/>
-          <w:i/>
-        </w:rPr>
-      </w:pPr>
-    </w:p>
-    <w:p>
-      <w:pPr>
-        <w:spacing w:line="240" w:lineRule="auto"/>
-        <w:rPr>
-          <w:rFonts w:ascii="Times New Roman" w:hAnsi="Times New Roman" w:cs="Times New Roman"/>
-          <w:b/>
-          <w:sz w:val="28"/>
-          <w:szCs w:val="28"/>
-        </w:rPr>
-      </w:pPr>
-      <w:r>
-        <w:rPr>
-          <w:rFonts w:ascii="Times New Roman" w:hAnsi="Times New Roman" w:cs="Times New Roman"/>
-          <w:b/>
-          <w:sz w:val="28"/>
-          <w:szCs w:val="28"/>
-        </w:rPr>
-        <w:t>Version: SEO-SDK Release 2.0.0 Beta</w:t>
-      </w:r>
-    </w:p>
-    <w:p>
-      <w:pPr>
-        <w:spacing w:line="240" w:lineRule="auto"/>
-        <w:rPr>
-          <w:rFonts w:ascii="Times New Roman" w:hAnsi="Times New Roman" w:cs="Times New Roman"/>
-          <w:b/>
-        </w:rPr>
-      </w:pPr>
-      <w:r>
-        <w:rPr>
-          <w:rFonts w:ascii="Times New Roman" w:hAnsi="Times New Roman" w:cs="Times New Roman"/>
-          <w:b/>
-        </w:rPr>
-        <w:t>Features:</w:t>
-      </w:r>
-    </w:p>
-    <w:p>
-      <w:pPr>
-        <w:pStyle w:val="ListParagraph"/>
-        <w:numPr>
-          <w:ilvl w:val="0"/>
-          <w:numId w:val="2"/>
-        </w:numPr>
-        <w:spacing w:line="240" w:lineRule="auto"/>
-        <w:contextualSpacing w:val="0"/>
-        <w:rPr>
-          <w:rFonts w:ascii="Times New Roman" w:hAnsi="Times New Roman" w:cs="Times New Roman"/>
-        </w:rPr>
-      </w:pPr>
-      <w:r>
-        <w:rPr>
-          <w:rFonts w:ascii="Times New Roman" w:hAnsi="Times New Roman" w:cs="Times New Roman"/>
-        </w:rPr>
-        <w:lastRenderedPageBreak/>
         <w:t>Property driven using bvclient.properties</w:t>
       </w:r>
     </w:p>

</xml_diff>

<commit_message>
Committing changes for release 2.0.1.5
</commit_message>
<xml_diff>
--- a/docs/Release-Notes.docx
+++ b/docs/Release-Notes.docx
@@ -57,36 +57,47 @@
         <w:spacing w:line="240" w:lineRule="auto"/>
         <w:rPr>
           <w:rFonts w:ascii="Times New Roman" w:hAnsi="Times New Roman" w:cs="Times New Roman"/>
-          <w:szCs w:val="28"/>
-        </w:rPr>
-      </w:pPr>
-      <w:r>
-        <w:rPr>
-          <w:rFonts w:ascii="Times New Roman" w:hAnsi="Times New Roman" w:cs="Times New Roman"/>
-          <w:szCs w:val="28"/>
-        </w:rPr>
-        <w:t xml:space="preserve">This release is very critical for all users who are </w:t>
-      </w:r>
-      <w:r>
-        <w:rPr>
-          <w:rFonts w:ascii="Times New Roman" w:hAnsi="Times New Roman" w:cs="Times New Roman"/>
-          <w:szCs w:val="28"/>
-        </w:rPr>
-        <w:t xml:space="preserve">deploying on profiled servers and with different locale other than </w:t>
+          <w:b/>
+        </w:rPr>
+      </w:pPr>
+      <w:r>
+        <w:rPr>
+          <w:rFonts w:ascii="Times New Roman" w:hAnsi="Times New Roman" w:cs="Times New Roman"/>
+          <w:b/>
+        </w:rPr>
+        <w:t>Features:</w:t>
+      </w:r>
+    </w:p>
+    <w:p>
+      <w:pPr>
+        <w:pStyle w:val="ListParagraph"/>
+        <w:numPr>
+          <w:ilvl w:val="0"/>
+          <w:numId w:val="2"/>
+        </w:numPr>
+        <w:spacing w:line="240" w:lineRule="auto"/>
+        <w:contextualSpacing w:val="0"/>
+        <w:rPr>
+          <w:rFonts w:ascii="Times New Roman" w:hAnsi="Times New Roman" w:cs="Times New Roman"/>
+        </w:rPr>
+      </w:pPr>
+      <w:r>
+        <w:rPr>
+          <w:rFonts w:ascii="Times New Roman" w:hAnsi="Times New Roman" w:cs="Times New Roman"/>
+        </w:rPr>
+        <w:t xml:space="preserve">HTTP Proxy support has been added in </w:t>
       </w:r>
       <w:proofErr w:type="spellStart"/>
       <w:r>
         <w:rPr>
           <w:rFonts w:ascii="Times New Roman" w:hAnsi="Times New Roman" w:cs="Times New Roman"/>
-          <w:szCs w:val="28"/>
-        </w:rPr>
-        <w:t>en_US</w:t>
+        </w:rPr>
+        <w:t>BVConfiguration</w:t>
       </w:r>
       <w:proofErr w:type="spellEnd"/>
       <w:r>
         <w:rPr>
           <w:rFonts w:ascii="Times New Roman" w:hAnsi="Times New Roman" w:cs="Times New Roman"/>
-          <w:szCs w:val="28"/>
         </w:rPr>
         <w:t>.</w:t>
       </w:r>
@@ -104,49 +115,6 @@
           <w:rFonts w:ascii="Times New Roman" w:hAnsi="Times New Roman" w:cs="Times New Roman"/>
           <w:b/>
         </w:rPr>
-        <w:t xml:space="preserve"> </w:t>
-      </w:r>
-      <w:r>
-        <w:rPr>
-          <w:rFonts w:ascii="Times New Roman" w:hAnsi="Times New Roman" w:cs="Times New Roman"/>
-          <w:b/>
-        </w:rPr>
-        <w:t>Features:</w:t>
-      </w:r>
-    </w:p>
-    <w:p>
-      <w:pPr>
-        <w:pStyle w:val="ListParagraph"/>
-        <w:numPr>
-          <w:ilvl w:val="0"/>
-          <w:numId w:val="2"/>
-        </w:numPr>
-        <w:spacing w:line="240" w:lineRule="auto"/>
-        <w:contextualSpacing w:val="0"/>
-        <w:rPr>
-          <w:rFonts w:ascii="Times New Roman" w:hAnsi="Times New Roman" w:cs="Times New Roman"/>
-        </w:rPr>
-      </w:pPr>
-      <w:r>
-        <w:rPr>
-          <w:rFonts w:ascii="Times New Roman" w:hAnsi="Times New Roman" w:cs="Times New Roman"/>
-        </w:rPr>
-        <w:t>None.</w:t>
-      </w:r>
-    </w:p>
-    <w:p>
-      <w:pPr>
-        <w:spacing w:line="240" w:lineRule="auto"/>
-        <w:rPr>
-          <w:rFonts w:ascii="Times New Roman" w:hAnsi="Times New Roman" w:cs="Times New Roman"/>
-          <w:b/>
-        </w:rPr>
-      </w:pPr>
-      <w:r>
-        <w:rPr>
-          <w:rFonts w:ascii="Times New Roman" w:hAnsi="Times New Roman" w:cs="Times New Roman"/>
-          <w:b/>
-        </w:rPr>
         <w:t xml:space="preserve">Enhancements: </w:t>
       </w:r>
     </w:p>
@@ -168,104 +136,388 @@
         <w:rPr>
           <w:rFonts w:ascii="Times New Roman" w:hAnsi="Times New Roman" w:cs="Times New Roman"/>
         </w:rPr>
-        <w:t>Bvconfig.properties</w:t>
+        <w:t>StoryList</w:t>
       </w:r>
       <w:proofErr w:type="spellEnd"/>
       <w:r>
         <w:rPr>
           <w:rFonts w:ascii="Times New Roman" w:hAnsi="Times New Roman" w:cs="Times New Roman"/>
         </w:rPr>
-        <w:t xml:space="preserve"> </w:t>
-      </w:r>
-      <w:r>
-        <w:rPr>
-          <w:rFonts w:ascii="Times New Roman" w:hAnsi="Times New Roman" w:cs="Times New Roman"/>
-        </w:rPr>
-        <w:t xml:space="preserve">and </w:t>
+        <w:t xml:space="preserve"> and </w:t>
       </w:r>
       <w:proofErr w:type="spellStart"/>
       <w:r>
         <w:rPr>
           <w:rFonts w:ascii="Times New Roman" w:hAnsi="Times New Roman" w:cs="Times New Roman"/>
         </w:rPr>
-        <w:t>bvclient.properties</w:t>
+        <w:t>StoryGrid</w:t>
       </w:r>
       <w:proofErr w:type="spellEnd"/>
       <w:r>
         <w:rPr>
           <w:rFonts w:ascii="Times New Roman" w:hAnsi="Times New Roman" w:cs="Times New Roman"/>
         </w:rPr>
-        <w:t xml:space="preserve"> </w:t>
-      </w:r>
-      <w:r>
-        <w:rPr>
-          <w:rFonts w:ascii="Times New Roman" w:hAnsi="Times New Roman" w:cs="Times New Roman"/>
-        </w:rPr>
-        <w:t xml:space="preserve">has been completely removed as </w:t>
-      </w:r>
-      <w:r>
-        <w:rPr>
-          <w:rFonts w:ascii="Times New Roman" w:hAnsi="Times New Roman" w:cs="Times New Roman"/>
-        </w:rPr>
-        <w:t xml:space="preserve">these are </w:t>
-      </w:r>
-      <w:r>
-        <w:rPr>
-          <w:rFonts w:ascii="Times New Roman" w:hAnsi="Times New Roman" w:cs="Times New Roman"/>
-        </w:rPr>
-        <w:t>not necessary</w:t>
-      </w:r>
-      <w:r>
-        <w:rPr>
-          <w:rFonts w:ascii="Times New Roman" w:hAnsi="Times New Roman" w:cs="Times New Roman"/>
-        </w:rPr>
-        <w:t xml:space="preserve"> anymore.</w:t>
-      </w:r>
-    </w:p>
-    <w:p>
-      <w:pPr>
-        <w:pStyle w:val="ListParagraph"/>
-        <w:numPr>
-          <w:ilvl w:val="0"/>
-          <w:numId w:val="2"/>
-        </w:numPr>
-        <w:spacing w:line="240" w:lineRule="auto"/>
-        <w:contextualSpacing w:val="0"/>
-        <w:rPr>
-          <w:rFonts w:ascii="Times New Roman" w:hAnsi="Times New Roman" w:cs="Times New Roman"/>
-        </w:rPr>
-      </w:pPr>
+        <w:t xml:space="preserve"> enhancement to read Stories </w:t>
+      </w:r>
+      <w:r>
+        <w:rPr>
+          <w:rFonts w:ascii="Times New Roman" w:hAnsi="Times New Roman" w:cs="Times New Roman"/>
+        </w:rPr>
+        <w:t>from</w:t>
+      </w:r>
+      <w:r>
+        <w:rPr>
+          <w:rFonts w:ascii="Times New Roman" w:hAnsi="Times New Roman" w:cs="Times New Roman"/>
+        </w:rPr>
+        <w:t xml:space="preserve"> Bazaarvoice SEO Content</w:t>
+      </w:r>
+      <w:r>
+        <w:rPr>
+          <w:rFonts w:ascii="Times New Roman" w:hAnsi="Times New Roman" w:cs="Times New Roman"/>
+        </w:rPr>
+        <w:t>.</w:t>
+      </w:r>
+    </w:p>
+    <w:p>
+      <w:pPr>
+        <w:spacing w:line="240" w:lineRule="auto"/>
+        <w:rPr>
+          <w:rFonts w:ascii="Times New Roman" w:hAnsi="Times New Roman" w:cs="Times New Roman"/>
+          <w:b/>
+        </w:rPr>
+      </w:pPr>
+      <w:r>
+        <w:rPr>
+          <w:rFonts w:ascii="Times New Roman" w:hAnsi="Times New Roman" w:cs="Times New Roman"/>
+          <w:b/>
+        </w:rPr>
+        <w:t xml:space="preserve">Bug Fix: </w:t>
+      </w:r>
+    </w:p>
+    <w:p>
+      <w:pPr>
+        <w:pStyle w:val="ListParagraph"/>
+        <w:numPr>
+          <w:ilvl w:val="0"/>
+          <w:numId w:val="2"/>
+        </w:numPr>
+        <w:spacing w:line="240" w:lineRule="auto"/>
+        <w:contextualSpacing w:val="0"/>
+        <w:rPr>
+          <w:rFonts w:ascii="Times New Roman" w:hAnsi="Times New Roman" w:cs="Times New Roman"/>
+        </w:rPr>
+      </w:pPr>
+      <w:r>
+        <w:rPr>
+          <w:rFonts w:ascii="Times New Roman" w:hAnsi="Times New Roman" w:cs="Times New Roman"/>
+        </w:rPr>
+        <w:t xml:space="preserve">Null pointer fix in </w:t>
+      </w:r>
       <w:proofErr w:type="spellStart"/>
       <w:r>
         <w:rPr>
           <w:rFonts w:ascii="Times New Roman" w:hAnsi="Times New Roman" w:cs="Times New Roman"/>
         </w:rPr>
-        <w:t>Message</w:t>
-      </w:r>
-      <w:r>
-        <w:rPr>
-          <w:rFonts w:ascii="Times New Roman" w:hAnsi="Times New Roman" w:cs="Times New Roman"/>
-        </w:rPr>
-        <w:t>Util</w:t>
+        <w:t>BVParameter.pageURI</w:t>
       </w:r>
       <w:proofErr w:type="spellEnd"/>
       <w:r>
         <w:rPr>
           <w:rFonts w:ascii="Times New Roman" w:hAnsi="Times New Roman" w:cs="Times New Roman"/>
         </w:rPr>
-        <w:t xml:space="preserve"> - </w:t>
-      </w:r>
-      <w:r>
-        <w:rPr>
-          <w:rFonts w:ascii="Times New Roman" w:hAnsi="Times New Roman" w:cs="Times New Roman"/>
-        </w:rPr>
-        <w:t>locales has been set explicitly to US locale for reporting use.</w:t>
+        <w:t xml:space="preserve"> when query string is not passed.</w:t>
+      </w:r>
+    </w:p>
+    <w:p>
+      <w:pPr>
+        <w:spacing w:line="240" w:lineRule="auto"/>
+        <w:rPr>
+          <w:rFonts w:ascii="Times New Roman" w:hAnsi="Times New Roman" w:cs="Times New Roman"/>
+          <w:b/>
+        </w:rPr>
+      </w:pPr>
+      <w:r>
+        <w:rPr>
+          <w:rFonts w:ascii="Times New Roman" w:hAnsi="Times New Roman" w:cs="Times New Roman"/>
+          <w:b/>
+        </w:rPr>
+        <w:t xml:space="preserve">Known Issues: </w:t>
+      </w:r>
+    </w:p>
+    <w:p>
+      <w:pPr>
+        <w:pStyle w:val="ListParagraph"/>
+        <w:numPr>
+          <w:ilvl w:val="0"/>
+          <w:numId w:val="2"/>
+        </w:numPr>
+        <w:spacing w:line="240" w:lineRule="auto"/>
+        <w:contextualSpacing w:val="0"/>
+        <w:rPr>
+          <w:rFonts w:ascii="Times New Roman" w:hAnsi="Times New Roman" w:cs="Times New Roman"/>
+        </w:rPr>
+      </w:pPr>
+      <w:r>
+        <w:rPr>
+          <w:rFonts w:ascii="Times New Roman" w:hAnsi="Times New Roman" w:cs="Times New Roman"/>
+        </w:rPr>
+        <w:t>NONE.</w:t>
       </w:r>
       <w:bookmarkStart w:id="0" w:name="_GoBack"/>
       <w:bookmarkEnd w:id="0"/>
     </w:p>
     <w:p>
       <w:pPr>
+        <w:spacing w:line="240" w:lineRule="auto"/>
+        <w:rPr>
+          <w:rFonts w:ascii="Times New Roman" w:hAnsi="Times New Roman" w:cs="Times New Roman"/>
+          <w:b/>
+          <w:sz w:val="36"/>
+          <w:szCs w:val="36"/>
+        </w:rPr>
+      </w:pPr>
+    </w:p>
+    <w:p>
+      <w:pPr>
+        <w:spacing w:line="240" w:lineRule="auto"/>
+        <w:rPr>
+          <w:rFonts w:ascii="Times New Roman" w:hAnsi="Times New Roman" w:cs="Times New Roman"/>
+          <w:b/>
+          <w:sz w:val="28"/>
+          <w:szCs w:val="28"/>
+        </w:rPr>
+      </w:pPr>
+      <w:r>
+        <w:rPr>
+          <w:rFonts w:ascii="Times New Roman" w:hAnsi="Times New Roman" w:cs="Times New Roman"/>
+          <w:b/>
+          <w:sz w:val="28"/>
+          <w:szCs w:val="28"/>
+        </w:rPr>
+        <w:t>Version: SEO-SDK Release 2.0.</w:t>
+      </w:r>
+      <w:r>
+        <w:rPr>
+          <w:rFonts w:ascii="Times New Roman" w:hAnsi="Times New Roman" w:cs="Times New Roman"/>
+          <w:b/>
+          <w:sz w:val="28"/>
+          <w:szCs w:val="28"/>
+        </w:rPr>
+        <w:t>1.4</w:t>
+      </w:r>
+    </w:p>
+    <w:p>
+      <w:pPr>
+        <w:spacing w:line="240" w:lineRule="auto"/>
+        <w:rPr>
+          <w:rFonts w:ascii="Times New Roman" w:hAnsi="Times New Roman" w:cs="Times New Roman"/>
+          <w:szCs w:val="28"/>
+        </w:rPr>
+      </w:pPr>
+      <w:r>
+        <w:rPr>
+          <w:rFonts w:ascii="Times New Roman" w:hAnsi="Times New Roman" w:cs="Times New Roman"/>
+          <w:szCs w:val="28"/>
+        </w:rPr>
+        <w:t xml:space="preserve">This release is very critical for all users who are </w:t>
+      </w:r>
+      <w:r>
+        <w:rPr>
+          <w:rFonts w:ascii="Times New Roman" w:hAnsi="Times New Roman" w:cs="Times New Roman"/>
+          <w:szCs w:val="28"/>
+        </w:rPr>
+        <w:t xml:space="preserve">deploying on profiled servers and with different locale other than </w:t>
+      </w:r>
+      <w:proofErr w:type="spellStart"/>
+      <w:r>
+        <w:rPr>
+          <w:rFonts w:ascii="Times New Roman" w:hAnsi="Times New Roman" w:cs="Times New Roman"/>
+          <w:szCs w:val="28"/>
+        </w:rPr>
+        <w:t>en_US</w:t>
+      </w:r>
+      <w:proofErr w:type="spellEnd"/>
+      <w:r>
+        <w:rPr>
+          <w:rFonts w:ascii="Times New Roman" w:hAnsi="Times New Roman" w:cs="Times New Roman"/>
+          <w:szCs w:val="28"/>
+        </w:rPr>
+        <w:t>.</w:t>
+      </w:r>
+    </w:p>
+    <w:p>
+      <w:pPr>
+        <w:spacing w:line="240" w:lineRule="auto"/>
+        <w:rPr>
+          <w:rFonts w:ascii="Times New Roman" w:hAnsi="Times New Roman" w:cs="Times New Roman"/>
+          <w:b/>
+        </w:rPr>
+      </w:pPr>
+      <w:r>
+        <w:rPr>
+          <w:rFonts w:ascii="Times New Roman" w:hAnsi="Times New Roman" w:cs="Times New Roman"/>
+          <w:b/>
+        </w:rPr>
+        <w:t xml:space="preserve"> </w:t>
+      </w:r>
+      <w:r>
+        <w:rPr>
+          <w:rFonts w:ascii="Times New Roman" w:hAnsi="Times New Roman" w:cs="Times New Roman"/>
+          <w:b/>
+        </w:rPr>
+        <w:t>Features:</w:t>
+      </w:r>
+    </w:p>
+    <w:p>
+      <w:pPr>
+        <w:pStyle w:val="ListParagraph"/>
+        <w:numPr>
+          <w:ilvl w:val="0"/>
+          <w:numId w:val="2"/>
+        </w:numPr>
+        <w:spacing w:line="240" w:lineRule="auto"/>
+        <w:contextualSpacing w:val="0"/>
+        <w:rPr>
+          <w:rFonts w:ascii="Times New Roman" w:hAnsi="Times New Roman" w:cs="Times New Roman"/>
+        </w:rPr>
+      </w:pPr>
+      <w:r>
+        <w:rPr>
+          <w:rFonts w:ascii="Times New Roman" w:hAnsi="Times New Roman" w:cs="Times New Roman"/>
+        </w:rPr>
+        <w:t>None.</w:t>
+      </w:r>
+    </w:p>
+    <w:p>
+      <w:pPr>
+        <w:spacing w:line="240" w:lineRule="auto"/>
+        <w:rPr>
+          <w:rFonts w:ascii="Times New Roman" w:hAnsi="Times New Roman" w:cs="Times New Roman"/>
+          <w:b/>
+        </w:rPr>
+      </w:pPr>
+      <w:r>
+        <w:rPr>
+          <w:rFonts w:ascii="Times New Roman" w:hAnsi="Times New Roman" w:cs="Times New Roman"/>
+          <w:b/>
+        </w:rPr>
+        <w:t xml:space="preserve">Enhancements: </w:t>
+      </w:r>
+    </w:p>
+    <w:p>
+      <w:pPr>
+        <w:pStyle w:val="ListParagraph"/>
+        <w:numPr>
+          <w:ilvl w:val="0"/>
+          <w:numId w:val="2"/>
+        </w:numPr>
+        <w:spacing w:line="240" w:lineRule="auto"/>
+        <w:contextualSpacing w:val="0"/>
+        <w:rPr>
+          <w:rFonts w:ascii="Times New Roman" w:hAnsi="Times New Roman" w:cs="Times New Roman"/>
+        </w:rPr>
+      </w:pPr>
+      <w:proofErr w:type="spellStart"/>
+      <w:r>
+        <w:rPr>
+          <w:rFonts w:ascii="Times New Roman" w:hAnsi="Times New Roman" w:cs="Times New Roman"/>
+        </w:rPr>
+        <w:t>Bvconfig.properties</w:t>
+      </w:r>
+      <w:proofErr w:type="spellEnd"/>
+      <w:r>
+        <w:rPr>
+          <w:rFonts w:ascii="Times New Roman" w:hAnsi="Times New Roman" w:cs="Times New Roman"/>
+        </w:rPr>
+        <w:t xml:space="preserve"> </w:t>
+      </w:r>
+      <w:r>
+        <w:rPr>
+          <w:rFonts w:ascii="Times New Roman" w:hAnsi="Times New Roman" w:cs="Times New Roman"/>
+        </w:rPr>
+        <w:t xml:space="preserve">and </w:t>
+      </w:r>
+      <w:proofErr w:type="spellStart"/>
+      <w:r>
+        <w:rPr>
+          <w:rFonts w:ascii="Times New Roman" w:hAnsi="Times New Roman" w:cs="Times New Roman"/>
+        </w:rPr>
+        <w:t>bvclient.properties</w:t>
+      </w:r>
+      <w:proofErr w:type="spellEnd"/>
+      <w:r>
+        <w:rPr>
+          <w:rFonts w:ascii="Times New Roman" w:hAnsi="Times New Roman" w:cs="Times New Roman"/>
+        </w:rPr>
+        <w:t xml:space="preserve"> </w:t>
+      </w:r>
+      <w:r>
+        <w:rPr>
+          <w:rFonts w:ascii="Times New Roman" w:hAnsi="Times New Roman" w:cs="Times New Roman"/>
+        </w:rPr>
+        <w:t xml:space="preserve">has been completely removed as </w:t>
+      </w:r>
+      <w:r>
+        <w:rPr>
+          <w:rFonts w:ascii="Times New Roman" w:hAnsi="Times New Roman" w:cs="Times New Roman"/>
+        </w:rPr>
+        <w:t xml:space="preserve">these are </w:t>
+      </w:r>
+      <w:r>
+        <w:rPr>
+          <w:rFonts w:ascii="Times New Roman" w:hAnsi="Times New Roman" w:cs="Times New Roman"/>
+        </w:rPr>
+        <w:t>not necessary</w:t>
+      </w:r>
+      <w:r>
+        <w:rPr>
+          <w:rFonts w:ascii="Times New Roman" w:hAnsi="Times New Roman" w:cs="Times New Roman"/>
+        </w:rPr>
+        <w:t xml:space="preserve"> anymore.</w:t>
+      </w:r>
+    </w:p>
+    <w:p>
+      <w:pPr>
+        <w:pStyle w:val="ListParagraph"/>
+        <w:numPr>
+          <w:ilvl w:val="0"/>
+          <w:numId w:val="2"/>
+        </w:numPr>
+        <w:spacing w:line="240" w:lineRule="auto"/>
+        <w:contextualSpacing w:val="0"/>
+        <w:rPr>
+          <w:rFonts w:ascii="Times New Roman" w:hAnsi="Times New Roman" w:cs="Times New Roman"/>
+        </w:rPr>
+      </w:pPr>
+      <w:proofErr w:type="spellStart"/>
+      <w:r>
+        <w:rPr>
+          <w:rFonts w:ascii="Times New Roman" w:hAnsi="Times New Roman" w:cs="Times New Roman"/>
+        </w:rPr>
+        <w:t>Message</w:t>
+      </w:r>
+      <w:r>
+        <w:rPr>
+          <w:rFonts w:ascii="Times New Roman" w:hAnsi="Times New Roman" w:cs="Times New Roman"/>
+        </w:rPr>
+        <w:t>Util</w:t>
+      </w:r>
+      <w:proofErr w:type="spellEnd"/>
+      <w:r>
+        <w:rPr>
+          <w:rFonts w:ascii="Times New Roman" w:hAnsi="Times New Roman" w:cs="Times New Roman"/>
+        </w:rPr>
+        <w:t xml:space="preserve"> - </w:t>
+      </w:r>
+      <w:r>
+        <w:rPr>
+          <w:rFonts w:ascii="Times New Roman" w:hAnsi="Times New Roman" w:cs="Times New Roman"/>
+        </w:rPr>
+        <w:t>locales has been set explicitly to US locale for reporting use.</w:t>
+      </w:r>
+    </w:p>
+    <w:p>
+      <w:pPr>
         <w:pStyle w:val="ListParagraph"/>
         <w:numPr>
           <w:ilvl w:val="0"/>
@@ -437,6 +689,7 @@
         <w:rPr>
           <w:rFonts w:ascii="Times New Roman" w:hAnsi="Times New Roman" w:cs="Times New Roman"/>
         </w:rPr>
+        <w:lastRenderedPageBreak/>
         <w:t>None.</w:t>
       </w:r>
     </w:p>
@@ -618,7 +871,486 @@
           <w:rFonts w:ascii="Times New Roman" w:hAnsi="Times New Roman" w:cs="Times New Roman"/>
           <w:b/>
         </w:rPr>
+        <w:t>Features:</w:t>
+      </w:r>
+    </w:p>
+    <w:p>
+      <w:pPr>
+        <w:pStyle w:val="ListParagraph"/>
+        <w:numPr>
+          <w:ilvl w:val="0"/>
+          <w:numId w:val="2"/>
+        </w:numPr>
+        <w:spacing w:line="240" w:lineRule="auto"/>
+        <w:contextualSpacing w:val="0"/>
+        <w:rPr>
+          <w:rFonts w:ascii="Times New Roman" w:hAnsi="Times New Roman" w:cs="Times New Roman"/>
+        </w:rPr>
+      </w:pPr>
+      <w:r>
+        <w:rPr>
+          <w:rFonts w:ascii="Times New Roman" w:hAnsi="Times New Roman" w:cs="Times New Roman"/>
+        </w:rPr>
+        <w:t>None.</w:t>
+      </w:r>
+    </w:p>
+    <w:p>
+      <w:pPr>
+        <w:spacing w:line="240" w:lineRule="auto"/>
+        <w:rPr>
+          <w:rFonts w:ascii="Times New Roman" w:hAnsi="Times New Roman" w:cs="Times New Roman"/>
+          <w:b/>
+        </w:rPr>
+      </w:pPr>
+      <w:r>
+        <w:rPr>
+          <w:rFonts w:ascii="Times New Roman" w:hAnsi="Times New Roman" w:cs="Times New Roman"/>
+          <w:b/>
+        </w:rPr>
+        <w:t xml:space="preserve">Bug Fix: </w:t>
+      </w:r>
+    </w:p>
+    <w:p>
+      <w:pPr>
+        <w:pStyle w:val="ListParagraph"/>
+        <w:numPr>
+          <w:ilvl w:val="0"/>
+          <w:numId w:val="2"/>
+        </w:numPr>
+        <w:spacing w:line="240" w:lineRule="auto"/>
+        <w:contextualSpacing w:val="0"/>
+        <w:rPr>
+          <w:rFonts w:ascii="Times New Roman" w:hAnsi="Times New Roman" w:cs="Times New Roman"/>
+        </w:rPr>
+      </w:pPr>
+      <w:r>
+        <w:rPr>
+          <w:rFonts w:ascii="Times New Roman" w:hAnsi="Times New Roman" w:cs="Times New Roman"/>
+        </w:rPr>
+        <w:t xml:space="preserve">Velocity log files </w:t>
+      </w:r>
+      <w:r>
+        <w:rPr>
+          <w:rFonts w:ascii="Times New Roman" w:hAnsi="Times New Roman" w:cs="Times New Roman"/>
+        </w:rPr>
+        <w:t>were</w:t>
+      </w:r>
+      <w:r>
+        <w:rPr>
+          <w:rFonts w:ascii="Times New Roman" w:hAnsi="Times New Roman" w:cs="Times New Roman"/>
+        </w:rPr>
+        <w:t xml:space="preserve"> not created in linux environment due to permission issue and this release includes the fix.</w:t>
+      </w:r>
+    </w:p>
+    <w:p>
+      <w:pPr>
+        <w:pStyle w:val="ListParagraph"/>
+        <w:numPr>
+          <w:ilvl w:val="0"/>
+          <w:numId w:val="2"/>
+        </w:numPr>
+        <w:spacing w:line="240" w:lineRule="auto"/>
+        <w:contextualSpacing w:val="0"/>
+        <w:rPr>
+          <w:rFonts w:ascii="Times New Roman" w:hAnsi="Times New Roman" w:cs="Times New Roman"/>
+        </w:rPr>
+      </w:pPr>
+      <w:r>
+        <w:rPr>
+          <w:rFonts w:ascii="Times New Roman" w:hAnsi="Times New Roman" w:cs="Times New Roman"/>
+        </w:rPr>
+        <w:t>Includes fix for Bazaarvoice footer which does not display properly in ATG framework.</w:t>
+      </w:r>
+    </w:p>
+    <w:p>
+      <w:pPr>
+        <w:pStyle w:val="ListParagraph"/>
+        <w:numPr>
+          <w:ilvl w:val="0"/>
+          <w:numId w:val="2"/>
+        </w:numPr>
+        <w:spacing w:line="240" w:lineRule="auto"/>
+        <w:contextualSpacing w:val="0"/>
+        <w:rPr>
+          <w:rFonts w:ascii="Times New Roman" w:hAnsi="Times New Roman" w:cs="Times New Roman"/>
+        </w:rPr>
+      </w:pPr>
+      <w:r>
+        <w:rPr>
+          <w:rFonts w:ascii="Times New Roman" w:hAnsi="Times New Roman" w:cs="Times New Roman"/>
+        </w:rPr>
+        <w:t>Frequent user agent logging as info message has been turned to debug message in the logs.</w:t>
+      </w:r>
+    </w:p>
+    <w:p>
+      <w:pPr>
+        <w:spacing w:line="240" w:lineRule="auto"/>
+        <w:rPr>
+          <w:rFonts w:ascii="Times New Roman" w:hAnsi="Times New Roman" w:cs="Times New Roman"/>
+          <w:b/>
+        </w:rPr>
+      </w:pPr>
+    </w:p>
+    <w:p>
+      <w:pPr>
+        <w:spacing w:line="240" w:lineRule="auto"/>
+        <w:rPr>
+          <w:rFonts w:ascii="Times New Roman" w:hAnsi="Times New Roman" w:cs="Times New Roman"/>
+          <w:b/>
+        </w:rPr>
+      </w:pPr>
+      <w:r>
+        <w:rPr>
+          <w:rFonts w:ascii="Times New Roman" w:hAnsi="Times New Roman" w:cs="Times New Roman"/>
+          <w:b/>
+        </w:rPr>
+        <w:t>Known Issues: NONE</w:t>
+      </w:r>
+    </w:p>
+    <w:p>
+      <w:pPr>
+        <w:spacing w:line="240" w:lineRule="auto"/>
+        <w:rPr>
+          <w:rFonts w:ascii="Times New Roman" w:hAnsi="Times New Roman" w:cs="Times New Roman"/>
+          <w:b/>
+          <w:sz w:val="28"/>
+          <w:szCs w:val="28"/>
+        </w:rPr>
+      </w:pPr>
+    </w:p>
+    <w:p>
+      <w:pPr>
+        <w:spacing w:line="240" w:lineRule="auto"/>
+        <w:rPr>
+          <w:rFonts w:ascii="Times New Roman" w:hAnsi="Times New Roman" w:cs="Times New Roman"/>
+          <w:b/>
+          <w:sz w:val="28"/>
+          <w:szCs w:val="28"/>
+        </w:rPr>
+      </w:pPr>
+      <w:r>
+        <w:rPr>
+          <w:rFonts w:ascii="Times New Roman" w:hAnsi="Times New Roman" w:cs="Times New Roman"/>
+          <w:b/>
+          <w:sz w:val="28"/>
+          <w:szCs w:val="28"/>
+        </w:rPr>
+        <w:t>Version: SEO-SDK Release 2.0.</w:t>
+      </w:r>
+      <w:r>
+        <w:rPr>
+          <w:rFonts w:ascii="Times New Roman" w:hAnsi="Times New Roman" w:cs="Times New Roman"/>
+          <w:b/>
+          <w:sz w:val="28"/>
+          <w:szCs w:val="28"/>
+        </w:rPr>
+        <w:t>1</w:t>
+      </w:r>
+      <w:r>
+        <w:rPr>
+          <w:rFonts w:ascii="Times New Roman" w:hAnsi="Times New Roman" w:cs="Times New Roman"/>
+          <w:b/>
+          <w:sz w:val="28"/>
+          <w:szCs w:val="28"/>
+        </w:rPr>
+        <w:t>.1</w:t>
+      </w:r>
+    </w:p>
+    <w:p>
+      <w:pPr>
+        <w:spacing w:line="240" w:lineRule="auto"/>
+        <w:rPr>
+          <w:rFonts w:ascii="Times New Roman" w:hAnsi="Times New Roman" w:cs="Times New Roman"/>
+          <w:szCs w:val="28"/>
+        </w:rPr>
+      </w:pPr>
+      <w:r>
+        <w:rPr>
+          <w:rFonts w:ascii="Times New Roman" w:hAnsi="Times New Roman" w:cs="Times New Roman"/>
+          <w:szCs w:val="28"/>
+        </w:rPr>
+        <w:t>This is a stable release from SEO-SDK Release 2.0.0 Beta-2</w:t>
+      </w:r>
+    </w:p>
+    <w:p>
+      <w:pPr>
+        <w:spacing w:line="240" w:lineRule="auto"/>
+        <w:rPr>
+          <w:rFonts w:ascii="Times New Roman" w:hAnsi="Times New Roman" w:cs="Times New Roman"/>
+          <w:b/>
+        </w:rPr>
+      </w:pPr>
+      <w:r>
+        <w:rPr>
+          <w:rFonts w:ascii="Times New Roman" w:hAnsi="Times New Roman" w:cs="Times New Roman"/>
+          <w:b/>
+        </w:rPr>
+        <w:t>Features:</w:t>
+      </w:r>
+    </w:p>
+    <w:p>
+      <w:pPr>
+        <w:pStyle w:val="ListParagraph"/>
+        <w:numPr>
+          <w:ilvl w:val="0"/>
+          <w:numId w:val="2"/>
+        </w:numPr>
+        <w:spacing w:line="240" w:lineRule="auto"/>
+        <w:contextualSpacing w:val="0"/>
+        <w:rPr>
+          <w:rFonts w:ascii="Times New Roman" w:hAnsi="Times New Roman" w:cs="Times New Roman"/>
+        </w:rPr>
+      </w:pPr>
+      <w:r>
+        <w:rPr>
+          <w:rFonts w:ascii="Times New Roman" w:hAnsi="Times New Roman" w:cs="Times New Roman"/>
+        </w:rPr>
+        <w:t>BVSEO</w:t>
+      </w:r>
+      <w:r>
+        <w:rPr>
+          <w:rFonts w:ascii="Times New Roman" w:hAnsi="Times New Roman" w:cs="Times New Roman"/>
+        </w:rPr>
+        <w:t xml:space="preserve">SDK </w:t>
+      </w:r>
+      <w:r>
+        <w:rPr>
+          <w:rFonts w:ascii="Times New Roman" w:hAnsi="Times New Roman" w:cs="Times New Roman"/>
+        </w:rPr>
+        <w:t xml:space="preserve">footer - </w:t>
+      </w:r>
+      <w:r>
+        <w:rPr>
+          <w:rFonts w:ascii="Times New Roman" w:hAnsi="Times New Roman" w:cs="Times New Roman"/>
+        </w:rPr>
+        <w:t xml:space="preserve">comment is now replaced by </w:t>
+      </w:r>
+      <w:r>
+        <w:rPr>
+          <w:rFonts w:ascii="Times New Roman" w:hAnsi="Times New Roman" w:cs="Times New Roman"/>
+        </w:rPr>
+        <w:t>UL/LI tags that are populated via velocity template</w:t>
+      </w:r>
+      <w:r>
+        <w:rPr>
+          <w:rFonts w:ascii="Times New Roman" w:hAnsi="Times New Roman" w:cs="Times New Roman"/>
+        </w:rPr>
+        <w:t>.</w:t>
+      </w:r>
+    </w:p>
+    <w:p>
+      <w:pPr>
+        <w:pStyle w:val="ListParagraph"/>
+        <w:numPr>
+          <w:ilvl w:val="0"/>
+          <w:numId w:val="2"/>
+        </w:numPr>
+        <w:spacing w:line="240" w:lineRule="auto"/>
+        <w:contextualSpacing w:val="0"/>
+        <w:rPr>
+          <w:rFonts w:ascii="Times New Roman" w:hAnsi="Times New Roman" w:cs="Times New Roman"/>
+        </w:rPr>
+      </w:pPr>
+      <w:r>
+        <w:rPr>
+          <w:rFonts w:ascii="Times New Roman" w:hAnsi="Times New Roman" w:cs="Times New Roman"/>
+        </w:rPr>
+        <w:t>Code optimization for execution timeout</w:t>
+      </w:r>
+      <w:r>
+        <w:rPr>
+          <w:rFonts w:ascii="Times New Roman" w:hAnsi="Times New Roman" w:cs="Times New Roman"/>
+        </w:rPr>
+        <w:t xml:space="preserve"> functionality</w:t>
+      </w:r>
+      <w:r>
+        <w:rPr>
+          <w:rFonts w:ascii="Times New Roman" w:hAnsi="Times New Roman" w:cs="Times New Roman"/>
+        </w:rPr>
+        <w:t>.</w:t>
+      </w:r>
+    </w:p>
+    <w:p>
+      <w:pPr>
+        <w:pStyle w:val="ListParagraph"/>
+        <w:numPr>
+          <w:ilvl w:val="0"/>
+          <w:numId w:val="2"/>
+        </w:numPr>
+        <w:spacing w:line="240" w:lineRule="auto"/>
+        <w:contextualSpacing w:val="0"/>
+        <w:rPr>
+          <w:rFonts w:ascii="Times New Roman" w:hAnsi="Times New Roman" w:cs="Times New Roman"/>
+        </w:rPr>
+      </w:pPr>
+      <w:r>
+        <w:rPr>
+          <w:rFonts w:ascii="Times New Roman" w:hAnsi="Times New Roman" w:cs="Times New Roman"/>
+        </w:rPr>
+        <w:t xml:space="preserve">BVDefaultValidation </w:t>
+      </w:r>
+      <w:r>
+        <w:rPr>
+          <w:rFonts w:ascii="Times New Roman" w:hAnsi="Times New Roman" w:cs="Times New Roman"/>
+        </w:rPr>
+        <w:t xml:space="preserve">implementation to </w:t>
+      </w:r>
+      <w:r>
+        <w:rPr>
+          <w:rFonts w:ascii="Times New Roman" w:hAnsi="Times New Roman" w:cs="Times New Roman"/>
+        </w:rPr>
+        <w:t xml:space="preserve">include </w:t>
+      </w:r>
+      <w:r>
+        <w:rPr>
+          <w:rFonts w:ascii="Times New Roman" w:hAnsi="Times New Roman" w:cs="Times New Roman"/>
+        </w:rPr>
+        <w:t xml:space="preserve">validation of </w:t>
+      </w:r>
+      <w:r>
+        <w:rPr>
+          <w:rFonts w:ascii="Times New Roman" w:hAnsi="Times New Roman" w:cs="Times New Roman"/>
+        </w:rPr>
+        <w:t>BVConfiguration</w:t>
+      </w:r>
+      <w:r>
+        <w:rPr>
+          <w:rFonts w:ascii="Times New Roman" w:hAnsi="Times New Roman" w:cs="Times New Roman"/>
+        </w:rPr>
+        <w:t xml:space="preserve"> properties</w:t>
+      </w:r>
+      <w:r>
+        <w:rPr>
+          <w:rFonts w:ascii="Times New Roman" w:hAnsi="Times New Roman" w:cs="Times New Roman"/>
+        </w:rPr>
+        <w:t>.</w:t>
+      </w:r>
+    </w:p>
+    <w:p>
+      <w:pPr>
+        <w:pStyle w:val="ListParagraph"/>
+        <w:spacing w:line="240" w:lineRule="auto"/>
+        <w:contextualSpacing w:val="0"/>
+        <w:rPr>
+          <w:rFonts w:ascii="Times New Roman" w:hAnsi="Times New Roman" w:cs="Times New Roman"/>
+        </w:rPr>
+      </w:pPr>
+    </w:p>
+    <w:p>
+      <w:pPr>
+        <w:spacing w:line="240" w:lineRule="auto"/>
+        <w:rPr>
+          <w:rFonts w:ascii="Times New Roman" w:hAnsi="Times New Roman" w:cs="Times New Roman"/>
+          <w:b/>
+        </w:rPr>
+      </w:pPr>
+      <w:r>
+        <w:rPr>
+          <w:rFonts w:ascii="Times New Roman" w:hAnsi="Times New Roman" w:cs="Times New Roman"/>
+          <w:b/>
+        </w:rPr>
         <w:lastRenderedPageBreak/>
+        <w:t xml:space="preserve">Bug Fix: </w:t>
+      </w:r>
+    </w:p>
+    <w:p>
+      <w:pPr>
+        <w:pStyle w:val="ListParagraph"/>
+        <w:numPr>
+          <w:ilvl w:val="0"/>
+          <w:numId w:val="2"/>
+        </w:numPr>
+        <w:spacing w:line="240" w:lineRule="auto"/>
+        <w:contextualSpacing w:val="0"/>
+        <w:rPr>
+          <w:rFonts w:ascii="Times New Roman" w:hAnsi="Times New Roman" w:cs="Times New Roman"/>
+        </w:rPr>
+      </w:pPr>
+      <w:r>
+        <w:rPr>
+          <w:rFonts w:ascii="Times New Roman" w:hAnsi="Times New Roman" w:cs="Times New Roman"/>
+        </w:rPr>
+        <w:t>Single thread scheduled service which caused too many threads been created now this has been replaced by cached thread pool in BVUIContentServiceProvider.</w:t>
+      </w:r>
+    </w:p>
+    <w:p>
+      <w:pPr>
+        <w:spacing w:line="240" w:lineRule="auto"/>
+        <w:rPr>
+          <w:rFonts w:ascii="Times New Roman" w:hAnsi="Times New Roman" w:cs="Times New Roman"/>
+          <w:b/>
+        </w:rPr>
+      </w:pPr>
+    </w:p>
+    <w:p>
+      <w:pPr>
+        <w:spacing w:line="240" w:lineRule="auto"/>
+        <w:rPr>
+          <w:rFonts w:ascii="Times New Roman" w:hAnsi="Times New Roman" w:cs="Times New Roman"/>
+          <w:b/>
+        </w:rPr>
+      </w:pPr>
+      <w:r>
+        <w:rPr>
+          <w:rFonts w:ascii="Times New Roman" w:hAnsi="Times New Roman" w:cs="Times New Roman"/>
+          <w:b/>
+        </w:rPr>
+        <w:t>Known Issues: NONE</w:t>
+      </w:r>
+    </w:p>
+    <w:p>
+      <w:pPr>
+        <w:spacing w:line="240" w:lineRule="auto"/>
+        <w:rPr>
+          <w:rFonts w:ascii="Times New Roman" w:hAnsi="Times New Roman" w:cs="Times New Roman"/>
+          <w:b/>
+          <w:sz w:val="28"/>
+          <w:szCs w:val="28"/>
+        </w:rPr>
+      </w:pPr>
+    </w:p>
+    <w:p>
+      <w:pPr>
+        <w:spacing w:line="240" w:lineRule="auto"/>
+        <w:rPr>
+          <w:rFonts w:ascii="Times New Roman" w:hAnsi="Times New Roman" w:cs="Times New Roman"/>
+          <w:b/>
+          <w:sz w:val="28"/>
+          <w:szCs w:val="28"/>
+        </w:rPr>
+      </w:pPr>
+      <w:r>
+        <w:rPr>
+          <w:rFonts w:ascii="Times New Roman" w:hAnsi="Times New Roman" w:cs="Times New Roman"/>
+          <w:b/>
+          <w:sz w:val="28"/>
+          <w:szCs w:val="28"/>
+        </w:rPr>
+        <w:t>Version: SEO-SDK Release 2.0.0 Beta</w:t>
+      </w:r>
+      <w:r>
+        <w:rPr>
+          <w:rFonts w:ascii="Times New Roman" w:hAnsi="Times New Roman" w:cs="Times New Roman"/>
+          <w:b/>
+          <w:sz w:val="28"/>
+          <w:szCs w:val="28"/>
+        </w:rPr>
+        <w:t xml:space="preserve"> – 2</w:t>
+      </w:r>
+    </w:p>
+    <w:p>
+      <w:pPr>
+        <w:spacing w:line="240" w:lineRule="auto"/>
+        <w:rPr>
+          <w:rFonts w:ascii="Times New Roman" w:hAnsi="Times New Roman" w:cs="Times New Roman"/>
+          <w:b/>
+        </w:rPr>
+      </w:pPr>
+      <w:r>
+        <w:rPr>
+          <w:rFonts w:ascii="Times New Roman" w:hAnsi="Times New Roman" w:cs="Times New Roman"/>
+          <w:b/>
+        </w:rPr>
         <w:t>Features:</w:t>
       </w:r>
     </w:p>
@@ -639,8 +1371,156 @@
         <w:rPr>
           <w:rFonts w:ascii="Times New Roman" w:hAnsi="Times New Roman" w:cs="Times New Roman"/>
         </w:rPr>
-        <w:t>None.</w:t>
-      </w:r>
+        <w:t>OSGi bundle release has been added</w:t>
+      </w:r>
+    </w:p>
+    <w:p>
+      <w:pPr>
+        <w:pStyle w:val="ListParagraph"/>
+        <w:numPr>
+          <w:ilvl w:val="0"/>
+          <w:numId w:val="2"/>
+        </w:numPr>
+        <w:spacing w:line="240" w:lineRule="auto"/>
+        <w:contextualSpacing w:val="0"/>
+        <w:rPr>
+          <w:rFonts w:ascii="Times New Roman" w:hAnsi="Times New Roman" w:cs="Times New Roman"/>
+        </w:rPr>
+      </w:pPr>
+      <w:r>
+        <w:rPr>
+          <w:rFonts w:ascii="Times New Roman" w:hAnsi="Times New Roman" w:cs="Times New Roman"/>
+        </w:rPr>
+        <w:t>Supports conversation 2013 implementation</w:t>
+      </w:r>
+    </w:p>
+    <w:p>
+      <w:pPr>
+        <w:pStyle w:val="ListParagraph"/>
+        <w:numPr>
+          <w:ilvl w:val="0"/>
+          <w:numId w:val="2"/>
+        </w:numPr>
+        <w:spacing w:line="240" w:lineRule="auto"/>
+        <w:contextualSpacing w:val="0"/>
+        <w:rPr>
+          <w:rFonts w:ascii="Times New Roman" w:hAnsi="Times New Roman" w:cs="Times New Roman"/>
+        </w:rPr>
+      </w:pPr>
+      <w:r>
+        <w:rPr>
+          <w:rFonts w:ascii="Times New Roman" w:hAnsi="Times New Roman" w:cs="Times New Roman"/>
+        </w:rPr>
+        <w:t>Execution timeout has been added</w:t>
+      </w:r>
+      <w:r>
+        <w:rPr>
+          <w:rFonts w:ascii="Times New Roman" w:hAnsi="Times New Roman" w:cs="Times New Roman"/>
+        </w:rPr>
+        <w:t xml:space="preserve"> so when the execution of the complete job is not finished in a given time, it is canceled and a comment tag is displayed</w:t>
+      </w:r>
+      <w:r>
+        <w:rPr>
+          <w:rFonts w:ascii="Times New Roman" w:hAnsi="Times New Roman" w:cs="Times New Roman"/>
+        </w:rPr>
+        <w:t>.</w:t>
+      </w:r>
+    </w:p>
+    <w:p>
+      <w:pPr>
+        <w:pStyle w:val="ListParagraph"/>
+        <w:numPr>
+          <w:ilvl w:val="0"/>
+          <w:numId w:val="2"/>
+        </w:numPr>
+        <w:spacing w:line="240" w:lineRule="auto"/>
+        <w:contextualSpacing w:val="0"/>
+        <w:rPr>
+          <w:rFonts w:ascii="Times New Roman" w:hAnsi="Times New Roman" w:cs="Times New Roman"/>
+        </w:rPr>
+      </w:pPr>
+      <w:r>
+        <w:rPr>
+          <w:rFonts w:ascii="Times New Roman" w:hAnsi="Times New Roman" w:cs="Times New Roman"/>
+        </w:rPr>
+        <w:t>Two more APIs are added in BVUIContent namely getAggregateRating and getReviews.</w:t>
+      </w:r>
+    </w:p>
+    <w:p>
+      <w:pPr>
+        <w:pStyle w:val="ListParagraph"/>
+        <w:numPr>
+          <w:ilvl w:val="0"/>
+          <w:numId w:val="2"/>
+        </w:numPr>
+        <w:spacing w:line="240" w:lineRule="auto"/>
+        <w:contextualSpacing w:val="0"/>
+        <w:rPr>
+          <w:rFonts w:ascii="Times New Roman" w:hAnsi="Times New Roman" w:cs="Times New Roman"/>
+        </w:rPr>
+      </w:pPr>
+      <w:r>
+        <w:rPr>
+          <w:rFonts w:ascii="Times New Roman" w:hAnsi="Times New Roman" w:cs="Times New Roman"/>
+        </w:rPr>
+        <w:t xml:space="preserve">Crawler agent pattern are made to normal text string instead of complete String pattern so user can set plain agent pattern </w:t>
+      </w:r>
+      <w:r>
+        <w:rPr>
+          <w:rFonts w:ascii="Times New Roman" w:hAnsi="Times New Roman" w:cs="Times New Roman"/>
+        </w:rPr>
+        <w:t>in BVConfiguration.</w:t>
+      </w:r>
+      <w:r>
+        <w:rPr>
+          <w:rFonts w:ascii="Times New Roman" w:hAnsi="Times New Roman" w:cs="Times New Roman"/>
+        </w:rPr>
+        <w:t xml:space="preserve"> </w:t>
+      </w:r>
+      <w:r>
+        <w:rPr>
+          <w:rFonts w:ascii="Times New Roman" w:hAnsi="Times New Roman" w:cs="Times New Roman"/>
+        </w:rPr>
+        <w:t>F</w:t>
+      </w:r>
+      <w:r>
+        <w:rPr>
+          <w:rFonts w:ascii="Times New Roman" w:hAnsi="Times New Roman" w:cs="Times New Roman"/>
+        </w:rPr>
+        <w:t>or multiple agent crawler text</w:t>
+      </w:r>
+      <w:r>
+        <w:rPr>
+          <w:rFonts w:ascii="Times New Roman" w:hAnsi="Times New Roman" w:cs="Times New Roman"/>
+        </w:rPr>
+        <w:t>,</w:t>
+      </w:r>
+      <w:r>
+        <w:rPr>
+          <w:rFonts w:ascii="Times New Roman" w:hAnsi="Times New Roman" w:cs="Times New Roman"/>
+        </w:rPr>
+        <w:t xml:space="preserve"> separate with ‘|’ </w:t>
+      </w:r>
+      <w:r>
+        <w:rPr>
+          <w:rFonts w:ascii="Times New Roman" w:hAnsi="Times New Roman" w:cs="Times New Roman"/>
+        </w:rPr>
+        <w:t>delimiter</w:t>
+      </w:r>
+      <w:r>
+        <w:rPr>
+          <w:rFonts w:ascii="Times New Roman" w:hAnsi="Times New Roman" w:cs="Times New Roman"/>
+        </w:rPr>
+        <w:t>.</w:t>
+      </w:r>
+    </w:p>
+    <w:p>
+      <w:pPr>
+        <w:spacing w:line="240" w:lineRule="auto"/>
+        <w:rPr>
+          <w:rFonts w:ascii="Times New Roman" w:hAnsi="Times New Roman" w:cs="Times New Roman"/>
+        </w:rPr>
+      </w:pPr>
     </w:p>
     <w:p>
       <w:pPr>
@@ -675,59 +1555,33 @@
         <w:rPr>
           <w:rFonts w:ascii="Times New Roman" w:hAnsi="Times New Roman" w:cs="Times New Roman"/>
         </w:rPr>
-        <w:t xml:space="preserve">Velocity log files </w:t>
-      </w:r>
-      <w:r>
-        <w:rPr>
-          <w:rFonts w:ascii="Times New Roman" w:hAnsi="Times New Roman" w:cs="Times New Roman"/>
-        </w:rPr>
-        <w:t>were</w:t>
-      </w:r>
-      <w:r>
-        <w:rPr>
-          <w:rFonts w:ascii="Times New Roman" w:hAnsi="Times New Roman" w:cs="Times New Roman"/>
-        </w:rPr>
-        <w:t xml:space="preserve"> not created in linux environment due to permission issue and this release includes the fix.</w:t>
-      </w:r>
-    </w:p>
-    <w:p>
-      <w:pPr>
-        <w:pStyle w:val="ListParagraph"/>
-        <w:numPr>
-          <w:ilvl w:val="0"/>
-          <w:numId w:val="2"/>
-        </w:numPr>
-        <w:spacing w:line="240" w:lineRule="auto"/>
-        <w:contextualSpacing w:val="0"/>
-        <w:rPr>
-          <w:rFonts w:ascii="Times New Roman" w:hAnsi="Times New Roman" w:cs="Times New Roman"/>
-        </w:rPr>
-      </w:pPr>
-      <w:r>
-        <w:rPr>
-          <w:rFonts w:ascii="Times New Roman" w:hAnsi="Times New Roman" w:cs="Times New Roman"/>
-        </w:rPr>
-        <w:t>Includes fix for Bazaarvoice footer which does not display properly in ATG framework.</w:t>
-      </w:r>
-    </w:p>
-    <w:p>
-      <w:pPr>
-        <w:pStyle w:val="ListParagraph"/>
-        <w:numPr>
-          <w:ilvl w:val="0"/>
-          <w:numId w:val="2"/>
-        </w:numPr>
-        <w:spacing w:line="240" w:lineRule="auto"/>
-        <w:contextualSpacing w:val="0"/>
-        <w:rPr>
-          <w:rFonts w:ascii="Times New Roman" w:hAnsi="Times New Roman" w:cs="Times New Roman"/>
-        </w:rPr>
-      </w:pPr>
-      <w:r>
-        <w:rPr>
-          <w:rFonts w:ascii="Times New Roman" w:hAnsi="Times New Roman" w:cs="Times New Roman"/>
-        </w:rPr>
-        <w:t>Frequent user agent logging as info message has been turned to debug message in the logs.</w:t>
+        <w:t>Connection timeout for cloud SEO implementation has been handled</w:t>
+      </w:r>
+    </w:p>
+    <w:p>
+      <w:pPr>
+        <w:pStyle w:val="ListParagraph"/>
+        <w:numPr>
+          <w:ilvl w:val="0"/>
+          <w:numId w:val="2"/>
+        </w:numPr>
+        <w:spacing w:line="240" w:lineRule="auto"/>
+        <w:contextualSpacing w:val="0"/>
+        <w:rPr>
+          <w:rFonts w:ascii="Times New Roman" w:hAnsi="Times New Roman" w:cs="Times New Roman"/>
+        </w:rPr>
+      </w:pPr>
+      <w:r>
+        <w:rPr>
+          <w:rFonts w:ascii="Times New Roman" w:hAnsi="Times New Roman" w:cs="Times New Roman"/>
+        </w:rPr>
+        <w:t>bvreveal=debug will now display all the BVParameters</w:t>
+      </w:r>
+      <w:r>
+        <w:rPr>
+          <w:rFonts w:ascii="Times New Roman" w:hAnsi="Times New Roman" w:cs="Times New Roman"/>
+        </w:rPr>
+        <w:t xml:space="preserve"> attributes.</w:t>
       </w:r>
     </w:p>
     <w:p>
@@ -761,63 +1615,28 @@
         <w:rPr>
           <w:rFonts w:ascii="Times New Roman" w:hAnsi="Times New Roman" w:cs="Times New Roman"/>
           <w:b/>
+          <w:i/>
+        </w:rPr>
+      </w:pPr>
+    </w:p>
+    <w:p>
+      <w:pPr>
+        <w:spacing w:line="240" w:lineRule="auto"/>
+        <w:rPr>
+          <w:rFonts w:ascii="Times New Roman" w:hAnsi="Times New Roman" w:cs="Times New Roman"/>
+          <w:b/>
           <w:sz w:val="28"/>
           <w:szCs w:val="28"/>
         </w:rPr>
       </w:pPr>
-    </w:p>
-    <w:p>
-      <w:pPr>
-        <w:spacing w:line="240" w:lineRule="auto"/>
+      <w:r>
         <w:rPr>
           <w:rFonts w:ascii="Times New Roman" w:hAnsi="Times New Roman" w:cs="Times New Roman"/>
           <w:b/>
           <w:sz w:val="28"/>
           <w:szCs w:val="28"/>
         </w:rPr>
-      </w:pPr>
-      <w:r>
-        <w:rPr>
-          <w:rFonts w:ascii="Times New Roman" w:hAnsi="Times New Roman" w:cs="Times New Roman"/>
-          <w:b/>
-          <w:sz w:val="28"/>
-          <w:szCs w:val="28"/>
-        </w:rPr>
-        <w:t>Version: SEO-SDK Release 2.0.</w:t>
-      </w:r>
-      <w:r>
-        <w:rPr>
-          <w:rFonts w:ascii="Times New Roman" w:hAnsi="Times New Roman" w:cs="Times New Roman"/>
-          <w:b/>
-          <w:sz w:val="28"/>
-          <w:szCs w:val="28"/>
-        </w:rPr>
-        <w:t>1</w:t>
-      </w:r>
-      <w:r>
-        <w:rPr>
-          <w:rFonts w:ascii="Times New Roman" w:hAnsi="Times New Roman" w:cs="Times New Roman"/>
-          <w:b/>
-          <w:sz w:val="28"/>
-          <w:szCs w:val="28"/>
-        </w:rPr>
-        <w:t>.1</w:t>
-      </w:r>
-    </w:p>
-    <w:p>
-      <w:pPr>
-        <w:spacing w:line="240" w:lineRule="auto"/>
-        <w:rPr>
-          <w:rFonts w:ascii="Times New Roman" w:hAnsi="Times New Roman" w:cs="Times New Roman"/>
-          <w:szCs w:val="28"/>
-        </w:rPr>
-      </w:pPr>
-      <w:r>
-        <w:rPr>
-          <w:rFonts w:ascii="Times New Roman" w:hAnsi="Times New Roman" w:cs="Times New Roman"/>
-          <w:szCs w:val="28"/>
-        </w:rPr>
-        <w:t>This is a stable release from SEO-SDK Release 2.0.0 Beta-2</w:t>
+        <w:t>Version: SEO-SDK Release 2.0.0 Beta</w:t>
       </w:r>
     </w:p>
     <w:p>
@@ -853,292 +1672,67 @@
         <w:rPr>
           <w:rFonts w:ascii="Times New Roman" w:hAnsi="Times New Roman" w:cs="Times New Roman"/>
         </w:rPr>
-        <w:t>BVSEO</w:t>
-      </w:r>
-      <w:r>
-        <w:rPr>
-          <w:rFonts w:ascii="Times New Roman" w:hAnsi="Times New Roman" w:cs="Times New Roman"/>
-        </w:rPr>
-        <w:t xml:space="preserve">SDK </w:t>
-      </w:r>
-      <w:r>
-        <w:rPr>
-          <w:rFonts w:ascii="Times New Roman" w:hAnsi="Times New Roman" w:cs="Times New Roman"/>
-        </w:rPr>
-        <w:t xml:space="preserve">footer - </w:t>
-      </w:r>
-      <w:r>
-        <w:rPr>
-          <w:rFonts w:ascii="Times New Roman" w:hAnsi="Times New Roman" w:cs="Times New Roman"/>
-        </w:rPr>
-        <w:t xml:space="preserve">comment is now replaced by </w:t>
-      </w:r>
-      <w:r>
-        <w:rPr>
-          <w:rFonts w:ascii="Times New Roman" w:hAnsi="Times New Roman" w:cs="Times New Roman"/>
-        </w:rPr>
-        <w:t>UL/LI tags that are populated via velocity template</w:t>
-      </w:r>
-      <w:r>
-        <w:rPr>
-          <w:rFonts w:ascii="Times New Roman" w:hAnsi="Times New Roman" w:cs="Times New Roman"/>
-        </w:rPr>
-        <w:t>.</w:t>
-      </w:r>
-    </w:p>
-    <w:p>
-      <w:pPr>
-        <w:pStyle w:val="ListParagraph"/>
-        <w:numPr>
-          <w:ilvl w:val="0"/>
-          <w:numId w:val="2"/>
-        </w:numPr>
-        <w:spacing w:line="240" w:lineRule="auto"/>
-        <w:contextualSpacing w:val="0"/>
-        <w:rPr>
-          <w:rFonts w:ascii="Times New Roman" w:hAnsi="Times New Roman" w:cs="Times New Roman"/>
-        </w:rPr>
-      </w:pPr>
-      <w:r>
-        <w:rPr>
-          <w:rFonts w:ascii="Times New Roman" w:hAnsi="Times New Roman" w:cs="Times New Roman"/>
-        </w:rPr>
-        <w:t>Code optimization for execution timeout</w:t>
-      </w:r>
-      <w:r>
-        <w:rPr>
-          <w:rFonts w:ascii="Times New Roman" w:hAnsi="Times New Roman" w:cs="Times New Roman"/>
-        </w:rPr>
-        <w:t xml:space="preserve"> functionality</w:t>
-      </w:r>
-      <w:r>
-        <w:rPr>
-          <w:rFonts w:ascii="Times New Roman" w:hAnsi="Times New Roman" w:cs="Times New Roman"/>
-        </w:rPr>
-        <w:t>.</w:t>
-      </w:r>
-    </w:p>
-    <w:p>
-      <w:pPr>
-        <w:pStyle w:val="ListParagraph"/>
-        <w:numPr>
-          <w:ilvl w:val="0"/>
-          <w:numId w:val="2"/>
-        </w:numPr>
-        <w:spacing w:line="240" w:lineRule="auto"/>
-        <w:contextualSpacing w:val="0"/>
-        <w:rPr>
-          <w:rFonts w:ascii="Times New Roman" w:hAnsi="Times New Roman" w:cs="Times New Roman"/>
-        </w:rPr>
-      </w:pPr>
-      <w:r>
-        <w:rPr>
-          <w:rFonts w:ascii="Times New Roman" w:hAnsi="Times New Roman" w:cs="Times New Roman"/>
-        </w:rPr>
-        <w:t xml:space="preserve">BVDefaultValidation </w:t>
-      </w:r>
-      <w:r>
-        <w:rPr>
-          <w:rFonts w:ascii="Times New Roman" w:hAnsi="Times New Roman" w:cs="Times New Roman"/>
-        </w:rPr>
-        <w:t xml:space="preserve">implementation to </w:t>
-      </w:r>
-      <w:r>
-        <w:rPr>
-          <w:rFonts w:ascii="Times New Roman" w:hAnsi="Times New Roman" w:cs="Times New Roman"/>
-        </w:rPr>
-        <w:t xml:space="preserve">include </w:t>
-      </w:r>
-      <w:r>
-        <w:rPr>
-          <w:rFonts w:ascii="Times New Roman" w:hAnsi="Times New Roman" w:cs="Times New Roman"/>
-        </w:rPr>
-        <w:t xml:space="preserve">validation of </w:t>
-      </w:r>
-      <w:r>
-        <w:rPr>
-          <w:rFonts w:ascii="Times New Roman" w:hAnsi="Times New Roman" w:cs="Times New Roman"/>
-        </w:rPr>
-        <w:t>BVConfiguration</w:t>
-      </w:r>
-      <w:r>
-        <w:rPr>
-          <w:rFonts w:ascii="Times New Roman" w:hAnsi="Times New Roman" w:cs="Times New Roman"/>
-        </w:rPr>
-        <w:t xml:space="preserve"> properties</w:t>
-      </w:r>
-      <w:r>
-        <w:rPr>
-          <w:rFonts w:ascii="Times New Roman" w:hAnsi="Times New Roman" w:cs="Times New Roman"/>
-        </w:rPr>
-        <w:t>.</w:t>
-      </w:r>
-    </w:p>
-    <w:p>
-      <w:pPr>
-        <w:pStyle w:val="ListParagraph"/>
-        <w:spacing w:line="240" w:lineRule="auto"/>
-        <w:contextualSpacing w:val="0"/>
-        <w:rPr>
-          <w:rFonts w:ascii="Times New Roman" w:hAnsi="Times New Roman" w:cs="Times New Roman"/>
-        </w:rPr>
-      </w:pPr>
-    </w:p>
-    <w:p>
-      <w:pPr>
-        <w:spacing w:line="240" w:lineRule="auto"/>
-        <w:rPr>
-          <w:rFonts w:ascii="Times New Roman" w:hAnsi="Times New Roman" w:cs="Times New Roman"/>
-          <w:b/>
-        </w:rPr>
-      </w:pPr>
-      <w:r>
-        <w:rPr>
-          <w:rFonts w:ascii="Times New Roman" w:hAnsi="Times New Roman" w:cs="Times New Roman"/>
-          <w:b/>
-        </w:rPr>
-        <w:t xml:space="preserve">Bug Fix: </w:t>
-      </w:r>
-    </w:p>
-    <w:p>
-      <w:pPr>
-        <w:pStyle w:val="ListParagraph"/>
-        <w:numPr>
-          <w:ilvl w:val="0"/>
-          <w:numId w:val="2"/>
-        </w:numPr>
-        <w:spacing w:line="240" w:lineRule="auto"/>
-        <w:contextualSpacing w:val="0"/>
-        <w:rPr>
-          <w:rFonts w:ascii="Times New Roman" w:hAnsi="Times New Roman" w:cs="Times New Roman"/>
-        </w:rPr>
-      </w:pPr>
-      <w:r>
-        <w:rPr>
-          <w:rFonts w:ascii="Times New Roman" w:hAnsi="Times New Roman" w:cs="Times New Roman"/>
-        </w:rPr>
-        <w:t>Single thread scheduled service which caused too many threads been created now this has been replaced by cached thread pool in BVUIContentServiceProvider.</w:t>
-      </w:r>
-    </w:p>
-    <w:p>
-      <w:pPr>
-        <w:spacing w:line="240" w:lineRule="auto"/>
-        <w:rPr>
-          <w:rFonts w:ascii="Times New Roman" w:hAnsi="Times New Roman" w:cs="Times New Roman"/>
-          <w:b/>
-        </w:rPr>
-      </w:pPr>
-    </w:p>
-    <w:p>
-      <w:pPr>
-        <w:spacing w:line="240" w:lineRule="auto"/>
-        <w:rPr>
-          <w:rFonts w:ascii="Times New Roman" w:hAnsi="Times New Roman" w:cs="Times New Roman"/>
-          <w:b/>
-        </w:rPr>
-      </w:pPr>
-      <w:r>
-        <w:rPr>
-          <w:rFonts w:ascii="Times New Roman" w:hAnsi="Times New Roman" w:cs="Times New Roman"/>
-          <w:b/>
-        </w:rPr>
-        <w:t>Known Issues: NONE</w:t>
-      </w:r>
-    </w:p>
-    <w:p>
-      <w:pPr>
-        <w:spacing w:line="240" w:lineRule="auto"/>
-        <w:rPr>
-          <w:rFonts w:ascii="Times New Roman" w:hAnsi="Times New Roman" w:cs="Times New Roman"/>
-          <w:b/>
-          <w:sz w:val="28"/>
-          <w:szCs w:val="28"/>
-        </w:rPr>
-      </w:pPr>
-    </w:p>
-    <w:p>
-      <w:pPr>
-        <w:spacing w:line="240" w:lineRule="auto"/>
-        <w:rPr>
-          <w:rFonts w:ascii="Times New Roman" w:hAnsi="Times New Roman" w:cs="Times New Roman"/>
-          <w:b/>
-          <w:sz w:val="28"/>
-          <w:szCs w:val="28"/>
-        </w:rPr>
-      </w:pPr>
-      <w:r>
-        <w:rPr>
-          <w:rFonts w:ascii="Times New Roman" w:hAnsi="Times New Roman" w:cs="Times New Roman"/>
-          <w:b/>
-          <w:sz w:val="28"/>
-          <w:szCs w:val="28"/>
-        </w:rPr>
-        <w:t>Version: SEO-SDK Release 2.0.0 Beta</w:t>
-      </w:r>
-      <w:r>
-        <w:rPr>
-          <w:rFonts w:ascii="Times New Roman" w:hAnsi="Times New Roman" w:cs="Times New Roman"/>
-          <w:b/>
-          <w:sz w:val="28"/>
-          <w:szCs w:val="28"/>
-        </w:rPr>
-        <w:t xml:space="preserve"> – 2</w:t>
-      </w:r>
-    </w:p>
-    <w:p>
-      <w:pPr>
-        <w:spacing w:line="240" w:lineRule="auto"/>
-        <w:rPr>
-          <w:rFonts w:ascii="Times New Roman" w:hAnsi="Times New Roman" w:cs="Times New Roman"/>
-          <w:b/>
-        </w:rPr>
-      </w:pPr>
-      <w:r>
-        <w:rPr>
-          <w:rFonts w:ascii="Times New Roman" w:hAnsi="Times New Roman" w:cs="Times New Roman"/>
-          <w:b/>
-        </w:rPr>
-        <w:t>Features:</w:t>
-      </w:r>
-    </w:p>
-    <w:p>
-      <w:pPr>
-        <w:pStyle w:val="ListParagraph"/>
-        <w:numPr>
-          <w:ilvl w:val="0"/>
-          <w:numId w:val="2"/>
-        </w:numPr>
-        <w:spacing w:line="240" w:lineRule="auto"/>
-        <w:contextualSpacing w:val="0"/>
-        <w:rPr>
-          <w:rFonts w:ascii="Times New Roman" w:hAnsi="Times New Roman" w:cs="Times New Roman"/>
-        </w:rPr>
-      </w:pPr>
-      <w:r>
-        <w:rPr>
-          <w:rFonts w:ascii="Times New Roman" w:hAnsi="Times New Roman" w:cs="Times New Roman"/>
-        </w:rPr>
-        <w:t>OSGi bundle release has been added</w:t>
-      </w:r>
-    </w:p>
-    <w:p>
-      <w:pPr>
-        <w:pStyle w:val="ListParagraph"/>
-        <w:numPr>
-          <w:ilvl w:val="0"/>
-          <w:numId w:val="2"/>
-        </w:numPr>
-        <w:spacing w:line="240" w:lineRule="auto"/>
-        <w:contextualSpacing w:val="0"/>
-        <w:rPr>
-          <w:rFonts w:ascii="Times New Roman" w:hAnsi="Times New Roman" w:cs="Times New Roman"/>
-        </w:rPr>
-      </w:pPr>
-      <w:r>
-        <w:rPr>
-          <w:rFonts w:ascii="Times New Roman" w:hAnsi="Times New Roman" w:cs="Times New Roman"/>
-        </w:rPr>
-        <w:t>Supports conversation 2013 implementation</w:t>
+        <w:t>Property driven using bvclient.properties</w:t>
+      </w:r>
+    </w:p>
+    <w:p>
+      <w:pPr>
+        <w:pStyle w:val="ListParagraph"/>
+        <w:numPr>
+          <w:ilvl w:val="0"/>
+          <w:numId w:val="2"/>
+        </w:numPr>
+        <w:spacing w:line="240" w:lineRule="auto"/>
+        <w:contextualSpacing w:val="0"/>
+        <w:rPr>
+          <w:rFonts w:ascii="Times New Roman" w:hAnsi="Times New Roman" w:cs="Times New Roman"/>
+        </w:rPr>
+      </w:pPr>
+      <w:r>
+        <w:rPr>
+          <w:rFonts w:ascii="Times New Roman" w:hAnsi="Times New Roman" w:cs="Times New Roman"/>
+        </w:rPr>
+        <w:t>Override bvclient.properties option</w:t>
+      </w:r>
+    </w:p>
+    <w:p>
+      <w:pPr>
+        <w:pStyle w:val="ListParagraph"/>
+        <w:numPr>
+          <w:ilvl w:val="0"/>
+          <w:numId w:val="2"/>
+        </w:numPr>
+        <w:spacing w:line="240" w:lineRule="auto"/>
+        <w:contextualSpacing w:val="0"/>
+        <w:rPr>
+          <w:rFonts w:ascii="Times New Roman" w:hAnsi="Times New Roman" w:cs="Times New Roman"/>
+        </w:rPr>
+      </w:pPr>
+      <w:r>
+        <w:rPr>
+          <w:rFonts w:ascii="Times New Roman" w:hAnsi="Times New Roman" w:cs="Times New Roman"/>
+        </w:rPr>
+        <w:t>Multiple configuration support to override bvclient.properties</w:t>
+      </w:r>
+    </w:p>
+    <w:p>
+      <w:pPr>
+        <w:pStyle w:val="ListParagraph"/>
+        <w:numPr>
+          <w:ilvl w:val="0"/>
+          <w:numId w:val="2"/>
+        </w:numPr>
+        <w:spacing w:line="240" w:lineRule="auto"/>
+        <w:contextualSpacing w:val="0"/>
+        <w:rPr>
+          <w:rFonts w:ascii="Times New Roman" w:hAnsi="Times New Roman" w:cs="Times New Roman"/>
+        </w:rPr>
+      </w:pPr>
+      <w:r>
+        <w:rPr>
+          <w:rFonts w:ascii="Times New Roman" w:hAnsi="Times New Roman" w:cs="Times New Roman"/>
+        </w:rPr>
+        <w:t>Parameters as object when accessing Bazaarvoice content API.</w:t>
       </w:r>
     </w:p>
     <w:p>
@@ -1159,347 +1753,6 @@
           <w:rFonts w:ascii="Times New Roman" w:hAnsi="Times New Roman" w:cs="Times New Roman"/>
         </w:rPr>
         <w:lastRenderedPageBreak/>
-        <w:t>Execution timeout has been added</w:t>
-      </w:r>
-      <w:r>
-        <w:rPr>
-          <w:rFonts w:ascii="Times New Roman" w:hAnsi="Times New Roman" w:cs="Times New Roman"/>
-        </w:rPr>
-        <w:t xml:space="preserve"> so when the execution of the complete job is not finished in a given time, it is canceled and a comment tag is displayed</w:t>
-      </w:r>
-      <w:r>
-        <w:rPr>
-          <w:rFonts w:ascii="Times New Roman" w:hAnsi="Times New Roman" w:cs="Times New Roman"/>
-        </w:rPr>
-        <w:t>.</w:t>
-      </w:r>
-    </w:p>
-    <w:p>
-      <w:pPr>
-        <w:pStyle w:val="ListParagraph"/>
-        <w:numPr>
-          <w:ilvl w:val="0"/>
-          <w:numId w:val="2"/>
-        </w:numPr>
-        <w:spacing w:line="240" w:lineRule="auto"/>
-        <w:contextualSpacing w:val="0"/>
-        <w:rPr>
-          <w:rFonts w:ascii="Times New Roman" w:hAnsi="Times New Roman" w:cs="Times New Roman"/>
-        </w:rPr>
-      </w:pPr>
-      <w:r>
-        <w:rPr>
-          <w:rFonts w:ascii="Times New Roman" w:hAnsi="Times New Roman" w:cs="Times New Roman"/>
-        </w:rPr>
-        <w:t>Two more APIs are added in BVUIContent namely getAggregateRating and getReviews.</w:t>
-      </w:r>
-    </w:p>
-    <w:p>
-      <w:pPr>
-        <w:pStyle w:val="ListParagraph"/>
-        <w:numPr>
-          <w:ilvl w:val="0"/>
-          <w:numId w:val="2"/>
-        </w:numPr>
-        <w:spacing w:line="240" w:lineRule="auto"/>
-        <w:contextualSpacing w:val="0"/>
-        <w:rPr>
-          <w:rFonts w:ascii="Times New Roman" w:hAnsi="Times New Roman" w:cs="Times New Roman"/>
-        </w:rPr>
-      </w:pPr>
-      <w:r>
-        <w:rPr>
-          <w:rFonts w:ascii="Times New Roman" w:hAnsi="Times New Roman" w:cs="Times New Roman"/>
-        </w:rPr>
-        <w:t xml:space="preserve">Crawler agent pattern are made to normal text string instead of complete String pattern so user can set plain agent pattern </w:t>
-      </w:r>
-      <w:r>
-        <w:rPr>
-          <w:rFonts w:ascii="Times New Roman" w:hAnsi="Times New Roman" w:cs="Times New Roman"/>
-        </w:rPr>
-        <w:t>in BVConfiguration.</w:t>
-      </w:r>
-      <w:r>
-        <w:rPr>
-          <w:rFonts w:ascii="Times New Roman" w:hAnsi="Times New Roman" w:cs="Times New Roman"/>
-        </w:rPr>
-        <w:t xml:space="preserve"> </w:t>
-      </w:r>
-      <w:r>
-        <w:rPr>
-          <w:rFonts w:ascii="Times New Roman" w:hAnsi="Times New Roman" w:cs="Times New Roman"/>
-        </w:rPr>
-        <w:t>F</w:t>
-      </w:r>
-      <w:r>
-        <w:rPr>
-          <w:rFonts w:ascii="Times New Roman" w:hAnsi="Times New Roman" w:cs="Times New Roman"/>
-        </w:rPr>
-        <w:t>or multiple agent crawler text</w:t>
-      </w:r>
-      <w:r>
-        <w:rPr>
-          <w:rFonts w:ascii="Times New Roman" w:hAnsi="Times New Roman" w:cs="Times New Roman"/>
-        </w:rPr>
-        <w:t>,</w:t>
-      </w:r>
-      <w:r>
-        <w:rPr>
-          <w:rFonts w:ascii="Times New Roman" w:hAnsi="Times New Roman" w:cs="Times New Roman"/>
-        </w:rPr>
-        <w:t xml:space="preserve"> separate with ‘|’ </w:t>
-      </w:r>
-      <w:r>
-        <w:rPr>
-          <w:rFonts w:ascii="Times New Roman" w:hAnsi="Times New Roman" w:cs="Times New Roman"/>
-        </w:rPr>
-        <w:t>delimiter</w:t>
-      </w:r>
-      <w:r>
-        <w:rPr>
-          <w:rFonts w:ascii="Times New Roman" w:hAnsi="Times New Roman" w:cs="Times New Roman"/>
-        </w:rPr>
-        <w:t>.</w:t>
-      </w:r>
-    </w:p>
-    <w:p>
-      <w:pPr>
-        <w:spacing w:line="240" w:lineRule="auto"/>
-        <w:rPr>
-          <w:rFonts w:ascii="Times New Roman" w:hAnsi="Times New Roman" w:cs="Times New Roman"/>
-        </w:rPr>
-      </w:pPr>
-    </w:p>
-    <w:p>
-      <w:pPr>
-        <w:spacing w:line="240" w:lineRule="auto"/>
-        <w:rPr>
-          <w:rFonts w:ascii="Times New Roman" w:hAnsi="Times New Roman" w:cs="Times New Roman"/>
-          <w:b/>
-        </w:rPr>
-      </w:pPr>
-      <w:r>
-        <w:rPr>
-          <w:rFonts w:ascii="Times New Roman" w:hAnsi="Times New Roman" w:cs="Times New Roman"/>
-          <w:b/>
-        </w:rPr>
-        <w:t xml:space="preserve">Bug Fix: </w:t>
-      </w:r>
-    </w:p>
-    <w:p>
-      <w:pPr>
-        <w:pStyle w:val="ListParagraph"/>
-        <w:numPr>
-          <w:ilvl w:val="0"/>
-          <w:numId w:val="2"/>
-        </w:numPr>
-        <w:spacing w:line="240" w:lineRule="auto"/>
-        <w:contextualSpacing w:val="0"/>
-        <w:rPr>
-          <w:rFonts w:ascii="Times New Roman" w:hAnsi="Times New Roman" w:cs="Times New Roman"/>
-        </w:rPr>
-      </w:pPr>
-      <w:r>
-        <w:rPr>
-          <w:rFonts w:ascii="Times New Roman" w:hAnsi="Times New Roman" w:cs="Times New Roman"/>
-        </w:rPr>
-        <w:t>Connection timeout for cloud SEO implementation has been handled</w:t>
-      </w:r>
-    </w:p>
-    <w:p>
-      <w:pPr>
-        <w:pStyle w:val="ListParagraph"/>
-        <w:numPr>
-          <w:ilvl w:val="0"/>
-          <w:numId w:val="2"/>
-        </w:numPr>
-        <w:spacing w:line="240" w:lineRule="auto"/>
-        <w:contextualSpacing w:val="0"/>
-        <w:rPr>
-          <w:rFonts w:ascii="Times New Roman" w:hAnsi="Times New Roman" w:cs="Times New Roman"/>
-        </w:rPr>
-      </w:pPr>
-      <w:r>
-        <w:rPr>
-          <w:rFonts w:ascii="Times New Roman" w:hAnsi="Times New Roman" w:cs="Times New Roman"/>
-        </w:rPr>
-        <w:t>bvreveal=debug will now display all the BVParameters</w:t>
-      </w:r>
-      <w:r>
-        <w:rPr>
-          <w:rFonts w:ascii="Times New Roman" w:hAnsi="Times New Roman" w:cs="Times New Roman"/>
-        </w:rPr>
-        <w:t xml:space="preserve"> attributes.</w:t>
-      </w:r>
-    </w:p>
-    <w:p>
-      <w:pPr>
-        <w:spacing w:line="240" w:lineRule="auto"/>
-        <w:rPr>
-          <w:rFonts w:ascii="Times New Roman" w:hAnsi="Times New Roman" w:cs="Times New Roman"/>
-          <w:b/>
-        </w:rPr>
-      </w:pPr>
-    </w:p>
-    <w:p>
-      <w:pPr>
-        <w:spacing w:line="240" w:lineRule="auto"/>
-        <w:rPr>
-          <w:rFonts w:ascii="Times New Roman" w:hAnsi="Times New Roman" w:cs="Times New Roman"/>
-          <w:b/>
-        </w:rPr>
-      </w:pPr>
-      <w:r>
-        <w:rPr>
-          <w:rFonts w:ascii="Times New Roman" w:hAnsi="Times New Roman" w:cs="Times New Roman"/>
-          <w:b/>
-        </w:rPr>
-        <w:t>Known Issues: NONE</w:t>
-      </w:r>
-    </w:p>
-    <w:p>
-      <w:pPr>
-        <w:spacing w:line="240" w:lineRule="auto"/>
-        <w:rPr>
-          <w:rFonts w:ascii="Times New Roman" w:hAnsi="Times New Roman" w:cs="Times New Roman"/>
-          <w:b/>
-          <w:i/>
-        </w:rPr>
-      </w:pPr>
-    </w:p>
-    <w:p>
-      <w:pPr>
-        <w:spacing w:line="240" w:lineRule="auto"/>
-        <w:rPr>
-          <w:rFonts w:ascii="Times New Roman" w:hAnsi="Times New Roman" w:cs="Times New Roman"/>
-          <w:b/>
-          <w:sz w:val="28"/>
-          <w:szCs w:val="28"/>
-        </w:rPr>
-      </w:pPr>
-      <w:r>
-        <w:rPr>
-          <w:rFonts w:ascii="Times New Roman" w:hAnsi="Times New Roman" w:cs="Times New Roman"/>
-          <w:b/>
-          <w:sz w:val="28"/>
-          <w:szCs w:val="28"/>
-        </w:rPr>
-        <w:t>Version: SEO-SDK Release 2.0.0 Beta</w:t>
-      </w:r>
-    </w:p>
-    <w:p>
-      <w:pPr>
-        <w:spacing w:line="240" w:lineRule="auto"/>
-        <w:rPr>
-          <w:rFonts w:ascii="Times New Roman" w:hAnsi="Times New Roman" w:cs="Times New Roman"/>
-          <w:b/>
-        </w:rPr>
-      </w:pPr>
-      <w:r>
-        <w:rPr>
-          <w:rFonts w:ascii="Times New Roman" w:hAnsi="Times New Roman" w:cs="Times New Roman"/>
-          <w:b/>
-        </w:rPr>
-        <w:t>Features:</w:t>
-      </w:r>
-    </w:p>
-    <w:p>
-      <w:pPr>
-        <w:pStyle w:val="ListParagraph"/>
-        <w:numPr>
-          <w:ilvl w:val="0"/>
-          <w:numId w:val="2"/>
-        </w:numPr>
-        <w:spacing w:line="240" w:lineRule="auto"/>
-        <w:contextualSpacing w:val="0"/>
-        <w:rPr>
-          <w:rFonts w:ascii="Times New Roman" w:hAnsi="Times New Roman" w:cs="Times New Roman"/>
-        </w:rPr>
-      </w:pPr>
-      <w:r>
-        <w:rPr>
-          <w:rFonts w:ascii="Times New Roman" w:hAnsi="Times New Roman" w:cs="Times New Roman"/>
-        </w:rPr>
-        <w:t>Property driven using bvclient.properties</w:t>
-      </w:r>
-    </w:p>
-    <w:p>
-      <w:pPr>
-        <w:pStyle w:val="ListParagraph"/>
-        <w:numPr>
-          <w:ilvl w:val="0"/>
-          <w:numId w:val="2"/>
-        </w:numPr>
-        <w:spacing w:line="240" w:lineRule="auto"/>
-        <w:contextualSpacing w:val="0"/>
-        <w:rPr>
-          <w:rFonts w:ascii="Times New Roman" w:hAnsi="Times New Roman" w:cs="Times New Roman"/>
-        </w:rPr>
-      </w:pPr>
-      <w:r>
-        <w:rPr>
-          <w:rFonts w:ascii="Times New Roman" w:hAnsi="Times New Roman" w:cs="Times New Roman"/>
-        </w:rPr>
-        <w:t>Override bvclient.properties option</w:t>
-      </w:r>
-    </w:p>
-    <w:p>
-      <w:pPr>
-        <w:pStyle w:val="ListParagraph"/>
-        <w:numPr>
-          <w:ilvl w:val="0"/>
-          <w:numId w:val="2"/>
-        </w:numPr>
-        <w:spacing w:line="240" w:lineRule="auto"/>
-        <w:contextualSpacing w:val="0"/>
-        <w:rPr>
-          <w:rFonts w:ascii="Times New Roman" w:hAnsi="Times New Roman" w:cs="Times New Roman"/>
-        </w:rPr>
-      </w:pPr>
-      <w:r>
-        <w:rPr>
-          <w:rFonts w:ascii="Times New Roman" w:hAnsi="Times New Roman" w:cs="Times New Roman"/>
-        </w:rPr>
-        <w:t>Multiple configuration support to override bvclient.properties</w:t>
-      </w:r>
-    </w:p>
-    <w:p>
-      <w:pPr>
-        <w:pStyle w:val="ListParagraph"/>
-        <w:numPr>
-          <w:ilvl w:val="0"/>
-          <w:numId w:val="2"/>
-        </w:numPr>
-        <w:spacing w:line="240" w:lineRule="auto"/>
-        <w:contextualSpacing w:val="0"/>
-        <w:rPr>
-          <w:rFonts w:ascii="Times New Roman" w:hAnsi="Times New Roman" w:cs="Times New Roman"/>
-        </w:rPr>
-      </w:pPr>
-      <w:r>
-        <w:rPr>
-          <w:rFonts w:ascii="Times New Roman" w:hAnsi="Times New Roman" w:cs="Times New Roman"/>
-        </w:rPr>
-        <w:t>Parameters as object when accessing Bazaarvoice content API.</w:t>
-      </w:r>
-    </w:p>
-    <w:p>
-      <w:pPr>
-        <w:pStyle w:val="ListParagraph"/>
-        <w:numPr>
-          <w:ilvl w:val="0"/>
-          <w:numId w:val="2"/>
-        </w:numPr>
-        <w:spacing w:line="240" w:lineRule="auto"/>
-        <w:contextualSpacing w:val="0"/>
-        <w:rPr>
-          <w:rFonts w:ascii="Times New Roman" w:hAnsi="Times New Roman" w:cs="Times New Roman"/>
-        </w:rPr>
-      </w:pPr>
-      <w:r>
-        <w:rPr>
-          <w:rFonts w:ascii="Times New Roman" w:hAnsi="Times New Roman" w:cs="Times New Roman"/>
-        </w:rPr>
         <w:t>Simplified usage of Bazaarvoice content API.</w:t>
       </w:r>
     </w:p>

</xml_diff>

<commit_message>
Updated release notes and pomx.xml
</commit_message>
<xml_diff>
--- a/docs/Release-Notes.docx
+++ b/docs/Release-Notes.docx
@@ -1,6 +1,6 @@
 
 <file path=word/document.xml><?xml version="1.0" encoding="utf-8"?>
-<w:document xmlns:wpc="http://schemas.microsoft.com/office/word/2010/wordprocessingCanvas" xmlns:mc="http://schemas.openxmlformats.org/markup-compatibility/2006" xmlns:o="urn:schemas-microsoft-com:office:office" xmlns:r="http://schemas.openxmlformats.org/officeDocument/2006/relationships" xmlns:m="http://schemas.openxmlformats.org/officeDocument/2006/math" xmlns:v="urn:schemas-microsoft-com:vml" xmlns:wp14="http://schemas.microsoft.com/office/word/2010/wordprocessingDrawing" xmlns:wp="http://schemas.openxmlformats.org/drawingml/2006/wordprocessingDrawing" xmlns:w10="urn:schemas-microsoft-com:office:word" xmlns:w="http://schemas.openxmlformats.org/wordprocessingml/2006/main" xmlns:w14="http://schemas.microsoft.com/office/word/2010/wordml" xmlns:wpg="http://schemas.microsoft.com/office/word/2010/wordprocessingGroup" xmlns:wpi="http://schemas.microsoft.com/office/word/2010/wordprocessingInk" xmlns:wne="http://schemas.microsoft.com/office/word/2006/wordml" xmlns:wps="http://schemas.microsoft.com/office/word/2010/wordprocessingShape" mc:Ignorable="w14 wp14">
+<w:document xmlns:wpc="http://schemas.microsoft.com/office/word/2010/wordprocessingCanvas" xmlns:mo="http://schemas.microsoft.com/office/mac/office/2008/main" xmlns:mc="http://schemas.openxmlformats.org/markup-compatibility/2006" xmlns:mv="urn:schemas-microsoft-com:mac:vml" xmlns:o="urn:schemas-microsoft-com:office:office" xmlns:r="http://schemas.openxmlformats.org/officeDocument/2006/relationships" xmlns:m="http://schemas.openxmlformats.org/officeDocument/2006/math" xmlns:v="urn:schemas-microsoft-com:vml" xmlns:wp14="http://schemas.microsoft.com/office/word/2010/wordprocessingDrawing" xmlns:wp="http://schemas.openxmlformats.org/drawingml/2006/wordprocessingDrawing" xmlns:w10="urn:schemas-microsoft-com:office:word" xmlns:w="http://schemas.openxmlformats.org/wordprocessingml/2006/main" xmlns:w14="http://schemas.microsoft.com/office/word/2010/wordml" xmlns:wpg="http://schemas.microsoft.com/office/word/2010/wordprocessingGroup" xmlns:wpi="http://schemas.microsoft.com/office/word/2010/wordprocessingInk" xmlns:wne="http://schemas.microsoft.com/office/word/2006/wordml" xmlns:wps="http://schemas.microsoft.com/office/word/2010/wordprocessingShape" mc:Ignorable="w14 wp14">
   <w:body>
     <w:p>
       <w:pPr>
@@ -67,25 +67,25 @@
           <w:sz w:val="28"/>
           <w:szCs w:val="28"/>
         </w:rPr>
-        <w:t>0</w:t>
-      </w:r>
-      <w:r>
-        <w:rPr>
-          <w:rFonts w:ascii="Times New Roman" w:hAnsi="Times New Roman" w:cs="Times New Roman"/>
-          <w:b/>
-          <w:sz w:val="28"/>
-          <w:szCs w:val="28"/>
-        </w:rPr>
-        <w:t>.</w:t>
-      </w:r>
-      <w:r>
-        <w:rPr>
-          <w:rFonts w:ascii="Times New Roman" w:hAnsi="Times New Roman" w:cs="Times New Roman"/>
-          <w:b/>
-          <w:sz w:val="28"/>
-          <w:szCs w:val="28"/>
-        </w:rPr>
-        <w:t>0-beta-1</w:t>
+        <w:t>0.1</w:t>
+      </w:r>
+    </w:p>
+    <w:p>
+      <w:pPr>
+        <w:spacing w:line="240" w:lineRule="auto"/>
+        <w:rPr>
+          <w:rFonts w:ascii="Times New Roman" w:hAnsi="Times New Roman" w:cs="Times New Roman"/>
+          <w:sz w:val="24"/>
+          <w:szCs w:val="28"/>
+        </w:rPr>
+      </w:pPr>
+      <w:r>
+        <w:rPr>
+          <w:rFonts w:ascii="Times New Roman" w:hAnsi="Times New Roman" w:cs="Times New Roman"/>
+          <w:sz w:val="24"/>
+          <w:szCs w:val="28"/>
+        </w:rPr>
+        <w:t>This is the stable release from SEO-SDK v2.1.0.0-beta-1.</w:t>
       </w:r>
     </w:p>
     <w:p>
@@ -121,27 +121,7 @@
         <w:rPr>
           <w:rFonts w:ascii="Times New Roman" w:hAnsi="Times New Roman" w:cs="Times New Roman"/>
         </w:rPr>
-        <w:t xml:space="preserve">SSL support has been added and can be enabled in BVConfiguration using BVClientConfig.SSL_ENABLED enum with values “true” or “false”. </w:t>
-      </w:r>
-    </w:p>
-    <w:p>
-      <w:pPr>
-        <w:pStyle w:val="ListParagraph"/>
-        <w:numPr>
-          <w:ilvl w:val="0"/>
-          <w:numId w:val="2"/>
-        </w:numPr>
-        <w:spacing w:line="240" w:lineRule="auto"/>
-        <w:contextualSpacing w:val="0"/>
-        <w:rPr>
-          <w:rFonts w:ascii="Times New Roman" w:hAnsi="Times New Roman" w:cs="Times New Roman"/>
-        </w:rPr>
-      </w:pPr>
-      <w:r>
-        <w:rPr>
-          <w:rFonts w:ascii="Times New Roman" w:hAnsi="Times New Roman" w:cs="Times New Roman"/>
-        </w:rPr>
-        <w:t>Custom charset support has been added. Custom charset can be in BVConfiguration using BVClientConfig.CHARSET enum and supply supported charset string.</w:t>
+        <w:t>BVParameters.pageNumber has been added.  When used, this parameter will override page number variables extracted from PageURI.</w:t>
       </w:r>
     </w:p>
     <w:p>
@@ -177,121 +157,87 @@
         <w:rPr>
           <w:rFonts w:ascii="Times New Roman" w:hAnsi="Times New Roman" w:cs="Times New Roman"/>
         </w:rPr>
-        <w:t>BV content validation has been added to validate content</w:t>
-      </w:r>
-      <w:r>
-        <w:rPr>
-          <w:rFonts w:ascii="Times New Roman" w:hAnsi="Times New Roman" w:cs="Times New Roman"/>
-        </w:rPr>
-        <w:t xml:space="preserve"> correctness using BV string pattern</w:t>
-      </w:r>
-      <w:r>
-        <w:rPr>
-          <w:rFonts w:ascii="Times New Roman" w:hAnsi="Times New Roman" w:cs="Times New Roman"/>
-        </w:rPr>
-        <w:t>.</w:t>
-      </w:r>
-    </w:p>
-    <w:p>
-      <w:pPr>
-        <w:pStyle w:val="ListParagraph"/>
-        <w:numPr>
-          <w:ilvl w:val="0"/>
-          <w:numId w:val="2"/>
-        </w:numPr>
-        <w:spacing w:line="240" w:lineRule="auto"/>
-        <w:contextualSpacing w:val="0"/>
-        <w:rPr>
-          <w:rFonts w:ascii="Times New Roman" w:hAnsi="Times New Roman" w:cs="Times New Roman"/>
-        </w:rPr>
-      </w:pPr>
-      <w:r>
-        <w:rPr>
-          <w:rFonts w:ascii="Times New Roman" w:hAnsi="Times New Roman" w:cs="Times New Roman"/>
-        </w:rPr>
-        <w:t>ExecutorService Thread creation has been moved to a static class reducing the number of thread pool creations.</w:t>
-      </w:r>
-    </w:p>
-    <w:p>
-      <w:pPr>
-        <w:pStyle w:val="ListParagraph"/>
-        <w:numPr>
-          <w:ilvl w:val="0"/>
-          <w:numId w:val="2"/>
-        </w:numPr>
-        <w:spacing w:line="240" w:lineRule="auto"/>
-        <w:contextualSpacing w:val="0"/>
-        <w:rPr>
-          <w:rFonts w:ascii="Times New Roman" w:hAnsi="Times New Roman" w:cs="Times New Roman"/>
-        </w:rPr>
-      </w:pPr>
-      <w:r>
-        <w:rPr>
-          <w:rFonts w:ascii="Times New Roman" w:hAnsi="Times New Roman" w:cs="Times New Roman"/>
-        </w:rPr>
-        <w:t xml:space="preserve">Reporting enhancements – debug message in </w:t>
-      </w:r>
-      <w:r>
-        <w:rPr>
-          <w:rFonts w:ascii="Times New Roman" w:hAnsi="Times New Roman" w:cs="Times New Roman"/>
-        </w:rPr>
-        <w:t xml:space="preserve">BVSEOSDK footer comment </w:t>
-      </w:r>
-      <w:r>
-        <w:rPr>
-          <w:rFonts w:ascii="Times New Roman" w:hAnsi="Times New Roman" w:cs="Times New Roman"/>
-        </w:rPr>
-        <w:t>will now have URL to the cloud</w:t>
-      </w:r>
-      <w:r>
-        <w:rPr>
-          <w:rFonts w:ascii="Times New Roman" w:hAnsi="Times New Roman" w:cs="Times New Roman"/>
-        </w:rPr>
-        <w:t xml:space="preserve"> SEO</w:t>
-      </w:r>
-      <w:r>
-        <w:rPr>
-          <w:rFonts w:ascii="Times New Roman" w:hAnsi="Times New Roman" w:cs="Times New Roman"/>
-        </w:rPr>
-        <w:t xml:space="preserve"> contents</w:t>
-      </w:r>
-      <w:r>
-        <w:rPr>
-          <w:rFonts w:ascii="Times New Roman" w:hAnsi="Times New Roman" w:cs="Times New Roman"/>
-        </w:rPr>
-        <w:t xml:space="preserve"> and botdetection flag.</w:t>
-      </w:r>
-    </w:p>
-    <w:p>
-      <w:pPr>
-        <w:pStyle w:val="ListParagraph"/>
-        <w:numPr>
-          <w:ilvl w:val="0"/>
-          <w:numId w:val="2"/>
-        </w:numPr>
-        <w:spacing w:line="240" w:lineRule="auto"/>
-        <w:contextualSpacing w:val="0"/>
-        <w:rPr>
-          <w:rFonts w:ascii="Times New Roman" w:hAnsi="Times New Roman" w:cs="Times New Roman"/>
-        </w:rPr>
-      </w:pPr>
-      <w:r>
-        <w:rPr>
-          <w:rFonts w:ascii="Times New Roman" w:hAnsi="Times New Roman" w:cs="Times New Roman"/>
-        </w:rPr>
-        <w:t xml:space="preserve">All http calls are now been made using </w:t>
-      </w:r>
-      <w:r>
-        <w:rPr>
-          <w:rFonts w:ascii="Times New Roman" w:hAnsi="Times New Roman" w:cs="Times New Roman"/>
-        </w:rPr>
-        <w:t>java.net.HttpURLConnection</w:t>
-      </w:r>
-      <w:r>
-        <w:rPr>
-          <w:rFonts w:ascii="Times New Roman" w:hAnsi="Times New Roman" w:cs="Times New Roman"/>
-        </w:rPr>
-        <w:t xml:space="preserve"> a</w:t>
+        <w:t xml:space="preserve">The methods used to ensure optimal speed for end users and bots changed significantly in this release.  The updated functionality provides an aggressive timeout for end users and a more generous timeout for bots.  In either case, the system will revert to a JavaScript-Only display if the operations exceed the applicable execution timeout. </w:t>
+      </w:r>
+    </w:p>
+    <w:p>
+      <w:pPr>
+        <w:pStyle w:val="ListParagraph"/>
+        <w:numPr>
+          <w:ilvl w:val="1"/>
+          <w:numId w:val="2"/>
+        </w:numPr>
+        <w:spacing w:line="240" w:lineRule="auto"/>
+        <w:contextualSpacing w:val="0"/>
+        <w:rPr>
+          <w:rFonts w:ascii="Times New Roman" w:hAnsi="Times New Roman" w:cs="Times New Roman"/>
+        </w:rPr>
+      </w:pPr>
+      <w:r>
+        <w:rPr>
+          <w:rFonts w:ascii="Times New Roman" w:hAnsi="Times New Roman" w:cs="Times New Roman"/>
+        </w:rPr>
+        <w:t>BVClient.BOT_DETECTION has been removed.  Bot detection functionality now only applies to execution timeouts.</w:t>
+      </w:r>
+    </w:p>
+    <w:p>
+      <w:pPr>
+        <w:pStyle w:val="ListParagraph"/>
+        <w:numPr>
+          <w:ilvl w:val="1"/>
+          <w:numId w:val="2"/>
+        </w:numPr>
+        <w:spacing w:line="240" w:lineRule="auto"/>
+        <w:contextualSpacing w:val="0"/>
+        <w:rPr>
+          <w:rFonts w:ascii="Times New Roman" w:hAnsi="Times New Roman" w:cs="Times New Roman"/>
+        </w:rPr>
+      </w:pPr>
+      <w:r>
+        <w:rPr>
+          <w:rFonts w:ascii="Times New Roman" w:hAnsi="Times New Roman" w:cs="Times New Roman"/>
+        </w:rPr>
+        <w:t>BVClient.EXECUTION_TIMEOUT_BOT has been added with default value of 2000ms, which is the execution timeout intended for search bots.  The minimum configurable value for this timeout is 100ms.</w:t>
+      </w:r>
+    </w:p>
+    <w:p>
+      <w:pPr>
+        <w:pStyle w:val="ListParagraph"/>
+        <w:numPr>
+          <w:ilvl w:val="1"/>
+          <w:numId w:val="2"/>
+        </w:numPr>
+        <w:spacing w:line="240" w:lineRule="auto"/>
+        <w:contextualSpacing w:val="0"/>
+        <w:rPr>
+          <w:rFonts w:ascii="Times New Roman" w:hAnsi="Times New Roman" w:cs="Times New Roman"/>
+        </w:rPr>
+      </w:pPr>
+      <w:r>
+        <w:rPr>
+          <w:rFonts w:ascii="Times New Roman" w:hAnsi="Times New Roman" w:cs="Times New Roman"/>
+        </w:rPr>
+        <w:t>Default value for BVClient.EXECUTION_TIMEOUT is set to 500ms from its original 3000ms. If this value is set to 0ms, no connection attempts will occur.</w:t>
+      </w:r>
+    </w:p>
+    <w:p>
+      <w:pPr>
+        <w:pStyle w:val="ListParagraph"/>
+        <w:numPr>
+          <w:ilvl w:val="1"/>
+          <w:numId w:val="2"/>
+        </w:numPr>
+        <w:spacing w:line="240" w:lineRule="auto"/>
+        <w:contextualSpacing w:val="0"/>
+        <w:rPr>
+          <w:rFonts w:ascii="Times New Roman" w:hAnsi="Times New Roman" w:cs="Times New Roman"/>
+        </w:rPr>
+      </w:pPr>
+      <w:r>
+        <w:rPr>
+          <w:rFonts w:ascii="Times New Roman" w:hAnsi="Times New Roman" w:cs="Times New Roman"/>
+        </w:rPr>
+        <w:t xml:space="preserve">Default value for CONNECT_TIMEOUT and SOCKET_TIMEOUT is increased to </w:t>
       </w:r>
       <w:bookmarkStart w:id="0" w:name="_GoBack"/>
       <w:bookmarkEnd w:id="0"/>
@@ -299,7 +245,352 @@
         <w:rPr>
           <w:rFonts w:ascii="Times New Roman" w:hAnsi="Times New Roman" w:cs="Times New Roman"/>
         </w:rPr>
-        <w:t xml:space="preserve">nd </w:t>
+        <w:t>2000ms (to match BVClient.EXECUTION_TIMEOUT_BOT).</w:t>
+      </w:r>
+    </w:p>
+    <w:p>
+      <w:pPr>
+        <w:pStyle w:val="ListParagraph"/>
+        <w:numPr>
+          <w:ilvl w:val="1"/>
+          <w:numId w:val="2"/>
+        </w:numPr>
+        <w:spacing w:line="240" w:lineRule="auto"/>
+        <w:contextualSpacing w:val="0"/>
+        <w:rPr>
+          <w:rFonts w:ascii="Times New Roman" w:hAnsi="Times New Roman" w:cs="Times New Roman"/>
+        </w:rPr>
+      </w:pPr>
+      <w:r>
+        <w:rPr>
+          <w:rFonts w:ascii="Times New Roman" w:hAnsi="Times New Roman" w:cs="Times New Roman"/>
+        </w:rPr>
+        <w:t>Error handling for EXECUTION_TIMEOUT and EXECUTION_TIMEOUT_BOT implementation.</w:t>
+      </w:r>
+    </w:p>
+    <w:p>
+      <w:pPr>
+        <w:spacing w:line="240" w:lineRule="auto"/>
+        <w:rPr>
+          <w:rFonts w:ascii="Times New Roman" w:hAnsi="Times New Roman" w:cs="Times New Roman"/>
+          <w:b/>
+        </w:rPr>
+      </w:pPr>
+      <w:r>
+        <w:rPr>
+          <w:rFonts w:ascii="Times New Roman" w:hAnsi="Times New Roman" w:cs="Times New Roman"/>
+          <w:b/>
+        </w:rPr>
+        <w:t xml:space="preserve">Bug Fix: </w:t>
+      </w:r>
+    </w:p>
+    <w:p>
+      <w:pPr>
+        <w:pStyle w:val="ListParagraph"/>
+        <w:numPr>
+          <w:ilvl w:val="0"/>
+          <w:numId w:val="2"/>
+        </w:numPr>
+        <w:spacing w:line="240" w:lineRule="auto"/>
+        <w:contextualSpacing w:val="0"/>
+        <w:rPr>
+          <w:rFonts w:ascii="Times New Roman" w:hAnsi="Times New Roman" w:cs="Times New Roman"/>
+        </w:rPr>
+      </w:pPr>
+      <w:r>
+        <w:rPr>
+          <w:rFonts w:ascii="Times New Roman" w:hAnsi="Times New Roman" w:cs="Times New Roman"/>
+        </w:rPr>
+        <w:t>Support for Java 1.5 has been fixed.</w:t>
+      </w:r>
+    </w:p>
+    <w:p>
+      <w:pPr>
+        <w:spacing w:line="240" w:lineRule="auto"/>
+        <w:rPr>
+          <w:rFonts w:ascii="Times New Roman" w:hAnsi="Times New Roman" w:cs="Times New Roman"/>
+          <w:b/>
+        </w:rPr>
+      </w:pPr>
+      <w:r>
+        <w:rPr>
+          <w:rFonts w:ascii="Times New Roman" w:hAnsi="Times New Roman" w:cs="Times New Roman"/>
+          <w:b/>
+        </w:rPr>
+        <w:t xml:space="preserve">Known Issues: </w:t>
+      </w:r>
+    </w:p>
+    <w:p>
+      <w:pPr>
+        <w:pStyle w:val="ListParagraph"/>
+        <w:numPr>
+          <w:ilvl w:val="0"/>
+          <w:numId w:val="2"/>
+        </w:numPr>
+        <w:spacing w:line="240" w:lineRule="auto"/>
+        <w:contextualSpacing w:val="0"/>
+        <w:rPr>
+          <w:rFonts w:ascii="Times New Roman" w:hAnsi="Times New Roman" w:cs="Times New Roman"/>
+        </w:rPr>
+      </w:pPr>
+      <w:r>
+        <w:rPr>
+          <w:rFonts w:ascii="Times New Roman" w:hAnsi="Times New Roman" w:cs="Times New Roman"/>
+        </w:rPr>
+        <w:t>NONE.</w:t>
+      </w:r>
+    </w:p>
+    <w:p>
+      <w:pPr>
+        <w:spacing w:line="240" w:lineRule="auto"/>
+        <w:rPr>
+          <w:rFonts w:ascii="Times New Roman" w:hAnsi="Times New Roman" w:cs="Times New Roman"/>
+          <w:b/>
+          <w:sz w:val="28"/>
+          <w:szCs w:val="28"/>
+        </w:rPr>
+      </w:pPr>
+    </w:p>
+    <w:p>
+      <w:pPr>
+        <w:spacing w:line="240" w:lineRule="auto"/>
+        <w:rPr>
+          <w:rFonts w:ascii="Times New Roman" w:hAnsi="Times New Roman" w:cs="Times New Roman"/>
+          <w:b/>
+          <w:sz w:val="28"/>
+          <w:szCs w:val="28"/>
+        </w:rPr>
+      </w:pPr>
+      <w:r>
+        <w:rPr>
+          <w:rFonts w:ascii="Times New Roman" w:hAnsi="Times New Roman" w:cs="Times New Roman"/>
+          <w:b/>
+          <w:sz w:val="28"/>
+          <w:szCs w:val="28"/>
+        </w:rPr>
+        <w:t>Version: SEO-SDK Release 2.</w:t>
+      </w:r>
+      <w:r>
+        <w:rPr>
+          <w:rFonts w:ascii="Times New Roman" w:hAnsi="Times New Roman" w:cs="Times New Roman"/>
+          <w:b/>
+          <w:sz w:val="28"/>
+          <w:szCs w:val="28"/>
+        </w:rPr>
+        <w:t>1</w:t>
+      </w:r>
+      <w:r>
+        <w:rPr>
+          <w:rFonts w:ascii="Times New Roman" w:hAnsi="Times New Roman" w:cs="Times New Roman"/>
+          <w:b/>
+          <w:sz w:val="28"/>
+          <w:szCs w:val="28"/>
+        </w:rPr>
+        <w:t>.</w:t>
+      </w:r>
+      <w:r>
+        <w:rPr>
+          <w:rFonts w:ascii="Times New Roman" w:hAnsi="Times New Roman" w:cs="Times New Roman"/>
+          <w:b/>
+          <w:sz w:val="28"/>
+          <w:szCs w:val="28"/>
+        </w:rPr>
+        <w:t>0.0-beta-1</w:t>
+      </w:r>
+    </w:p>
+    <w:p>
+      <w:pPr>
+        <w:spacing w:line="240" w:lineRule="auto"/>
+        <w:rPr>
+          <w:rFonts w:ascii="Times New Roman" w:hAnsi="Times New Roman" w:cs="Times New Roman"/>
+          <w:b/>
+        </w:rPr>
+      </w:pPr>
+      <w:r>
+        <w:rPr>
+          <w:rFonts w:ascii="Times New Roman" w:hAnsi="Times New Roman" w:cs="Times New Roman"/>
+          <w:b/>
+        </w:rPr>
+        <w:t>Features:</w:t>
+      </w:r>
+    </w:p>
+    <w:p>
+      <w:pPr>
+        <w:pStyle w:val="ListParagraph"/>
+        <w:numPr>
+          <w:ilvl w:val="0"/>
+          <w:numId w:val="2"/>
+        </w:numPr>
+        <w:spacing w:line="240" w:lineRule="auto"/>
+        <w:contextualSpacing w:val="0"/>
+        <w:rPr>
+          <w:rFonts w:ascii="Times New Roman" w:hAnsi="Times New Roman" w:cs="Times New Roman"/>
+        </w:rPr>
+      </w:pPr>
+      <w:r>
+        <w:rPr>
+          <w:rFonts w:ascii="Times New Roman" w:hAnsi="Times New Roman" w:cs="Times New Roman"/>
+        </w:rPr>
+        <w:t xml:space="preserve">SSL support has been added and can be enabled in BVConfiguration using BVClientConfig.SSL_ENABLED enum with values “true” or “false”. </w:t>
+      </w:r>
+    </w:p>
+    <w:p>
+      <w:pPr>
+        <w:pStyle w:val="ListParagraph"/>
+        <w:numPr>
+          <w:ilvl w:val="0"/>
+          <w:numId w:val="2"/>
+        </w:numPr>
+        <w:spacing w:line="240" w:lineRule="auto"/>
+        <w:contextualSpacing w:val="0"/>
+        <w:rPr>
+          <w:rFonts w:ascii="Times New Roman" w:hAnsi="Times New Roman" w:cs="Times New Roman"/>
+        </w:rPr>
+      </w:pPr>
+      <w:r>
+        <w:rPr>
+          <w:rFonts w:ascii="Times New Roman" w:hAnsi="Times New Roman" w:cs="Times New Roman"/>
+        </w:rPr>
+        <w:t>Custom charset support has been added. Custom charset can be in BVConfiguration using BVClientConfig.CHARSET enum and supply supported charset string.</w:t>
+      </w:r>
+    </w:p>
+    <w:p>
+      <w:pPr>
+        <w:spacing w:line="240" w:lineRule="auto"/>
+        <w:rPr>
+          <w:rFonts w:ascii="Times New Roman" w:hAnsi="Times New Roman" w:cs="Times New Roman"/>
+          <w:b/>
+        </w:rPr>
+      </w:pPr>
+      <w:r>
+        <w:rPr>
+          <w:rFonts w:ascii="Times New Roman" w:hAnsi="Times New Roman" w:cs="Times New Roman"/>
+          <w:b/>
+        </w:rPr>
+        <w:lastRenderedPageBreak/>
+        <w:t xml:space="preserve">Enhancements: </w:t>
+      </w:r>
+    </w:p>
+    <w:p>
+      <w:pPr>
+        <w:pStyle w:val="ListParagraph"/>
+        <w:numPr>
+          <w:ilvl w:val="0"/>
+          <w:numId w:val="2"/>
+        </w:numPr>
+        <w:spacing w:line="240" w:lineRule="auto"/>
+        <w:contextualSpacing w:val="0"/>
+        <w:rPr>
+          <w:rFonts w:ascii="Times New Roman" w:hAnsi="Times New Roman" w:cs="Times New Roman"/>
+        </w:rPr>
+      </w:pPr>
+      <w:r>
+        <w:rPr>
+          <w:rFonts w:ascii="Times New Roman" w:hAnsi="Times New Roman" w:cs="Times New Roman"/>
+        </w:rPr>
+        <w:t>BV content validation has been added to validate content</w:t>
+      </w:r>
+      <w:r>
+        <w:rPr>
+          <w:rFonts w:ascii="Times New Roman" w:hAnsi="Times New Roman" w:cs="Times New Roman"/>
+        </w:rPr>
+        <w:t xml:space="preserve"> correctness using BV string pattern</w:t>
+      </w:r>
+      <w:r>
+        <w:rPr>
+          <w:rFonts w:ascii="Times New Roman" w:hAnsi="Times New Roman" w:cs="Times New Roman"/>
+        </w:rPr>
+        <w:t>.</w:t>
+      </w:r>
+    </w:p>
+    <w:p>
+      <w:pPr>
+        <w:pStyle w:val="ListParagraph"/>
+        <w:numPr>
+          <w:ilvl w:val="0"/>
+          <w:numId w:val="2"/>
+        </w:numPr>
+        <w:spacing w:line="240" w:lineRule="auto"/>
+        <w:contextualSpacing w:val="0"/>
+        <w:rPr>
+          <w:rFonts w:ascii="Times New Roman" w:hAnsi="Times New Roman" w:cs="Times New Roman"/>
+        </w:rPr>
+      </w:pPr>
+      <w:r>
+        <w:rPr>
+          <w:rFonts w:ascii="Times New Roman" w:hAnsi="Times New Roman" w:cs="Times New Roman"/>
+        </w:rPr>
+        <w:t>ExecutorService Thread creation has been moved to a static class reducing the number of thread pool creations.</w:t>
+      </w:r>
+    </w:p>
+    <w:p>
+      <w:pPr>
+        <w:pStyle w:val="ListParagraph"/>
+        <w:numPr>
+          <w:ilvl w:val="0"/>
+          <w:numId w:val="2"/>
+        </w:numPr>
+        <w:spacing w:line="240" w:lineRule="auto"/>
+        <w:contextualSpacing w:val="0"/>
+        <w:rPr>
+          <w:rFonts w:ascii="Times New Roman" w:hAnsi="Times New Roman" w:cs="Times New Roman"/>
+        </w:rPr>
+      </w:pPr>
+      <w:r>
+        <w:rPr>
+          <w:rFonts w:ascii="Times New Roman" w:hAnsi="Times New Roman" w:cs="Times New Roman"/>
+        </w:rPr>
+        <w:t>Reporting enhancements – debug message in BVSEOSDK footer comment will now have URL to the cloud</w:t>
+      </w:r>
+      <w:r>
+        <w:rPr>
+          <w:rFonts w:ascii="Times New Roman" w:hAnsi="Times New Roman" w:cs="Times New Roman"/>
+        </w:rPr>
+        <w:t xml:space="preserve"> SEO</w:t>
+      </w:r>
+      <w:r>
+        <w:rPr>
+          <w:rFonts w:ascii="Times New Roman" w:hAnsi="Times New Roman" w:cs="Times New Roman"/>
+        </w:rPr>
+        <w:t xml:space="preserve"> contents</w:t>
+      </w:r>
+      <w:r>
+        <w:rPr>
+          <w:rFonts w:ascii="Times New Roman" w:hAnsi="Times New Roman" w:cs="Times New Roman"/>
+        </w:rPr>
+        <w:t xml:space="preserve"> and botdetection flag.</w:t>
+      </w:r>
+    </w:p>
+    <w:p>
+      <w:pPr>
+        <w:pStyle w:val="ListParagraph"/>
+        <w:numPr>
+          <w:ilvl w:val="0"/>
+          <w:numId w:val="2"/>
+        </w:numPr>
+        <w:spacing w:line="240" w:lineRule="auto"/>
+        <w:contextualSpacing w:val="0"/>
+        <w:rPr>
+          <w:rFonts w:ascii="Times New Roman" w:hAnsi="Times New Roman" w:cs="Times New Roman"/>
+        </w:rPr>
+      </w:pPr>
+      <w:r>
+        <w:rPr>
+          <w:rFonts w:ascii="Times New Roman" w:hAnsi="Times New Roman" w:cs="Times New Roman"/>
+        </w:rPr>
+        <w:t xml:space="preserve">All http calls are now been made using </w:t>
+      </w:r>
+      <w:r>
+        <w:rPr>
+          <w:rFonts w:ascii="Times New Roman" w:hAnsi="Times New Roman" w:cs="Times New Roman"/>
+        </w:rPr>
+        <w:t>java.net.HttpURLConnection</w:t>
+      </w:r>
+      <w:r>
+        <w:rPr>
+          <w:rFonts w:ascii="Times New Roman" w:hAnsi="Times New Roman" w:cs="Times New Roman"/>
+        </w:rPr>
+        <w:t xml:space="preserve"> and </w:t>
       </w:r>
       <w:r>
         <w:rPr>
@@ -611,7 +902,6 @@
         <w:rPr>
           <w:rFonts w:ascii="Times New Roman" w:hAnsi="Times New Roman" w:cs="Times New Roman"/>
         </w:rPr>
-        <w:lastRenderedPageBreak/>
         <w:t>Null pointer fix in BVParameter.pageURI when query string is not passed.</w:t>
       </w:r>
     </w:p>
@@ -727,6 +1017,7 @@
           <w:rFonts w:ascii="Times New Roman" w:hAnsi="Times New Roman" w:cs="Times New Roman"/>
           <w:b/>
         </w:rPr>
+        <w:lastRenderedPageBreak/>
         <w:t xml:space="preserve"> </w:t>
       </w:r>
       <w:r>
@@ -1126,7 +1417,240 @@
           <w:sz w:val="28"/>
           <w:szCs w:val="28"/>
         </w:rPr>
+        <w:t>Version: SEO-SDK Release 2.0.</w:t>
+      </w:r>
+      <w:r>
+        <w:rPr>
+          <w:rFonts w:ascii="Times New Roman" w:hAnsi="Times New Roman" w:cs="Times New Roman"/>
+          <w:b/>
+          <w:sz w:val="28"/>
+          <w:szCs w:val="28"/>
+        </w:rPr>
+        <w:t>1.2</w:t>
+      </w:r>
+    </w:p>
+    <w:p>
+      <w:pPr>
+        <w:spacing w:line="240" w:lineRule="auto"/>
+        <w:rPr>
+          <w:rFonts w:ascii="Times New Roman" w:hAnsi="Times New Roman" w:cs="Times New Roman"/>
+          <w:szCs w:val="28"/>
+        </w:rPr>
+      </w:pPr>
+      <w:r>
+        <w:rPr>
+          <w:rFonts w:ascii="Times New Roman" w:hAnsi="Times New Roman" w:cs="Times New Roman"/>
+          <w:szCs w:val="28"/>
+        </w:rPr>
+        <w:t xml:space="preserve">This </w:t>
+      </w:r>
+      <w:r>
+        <w:rPr>
+          <w:rFonts w:ascii="Times New Roman" w:hAnsi="Times New Roman" w:cs="Times New Roman"/>
+          <w:szCs w:val="28"/>
+        </w:rPr>
+        <w:t>release is very critical only for users who are facing permission issues on velocity.log file under linux</w:t>
+      </w:r>
+      <w:r>
+        <w:rPr>
+          <w:rFonts w:ascii="Times New Roman" w:hAnsi="Times New Roman" w:cs="Times New Roman"/>
+          <w:szCs w:val="28"/>
+        </w:rPr>
+        <w:t xml:space="preserve"> </w:t>
+      </w:r>
+      <w:r>
+        <w:rPr>
+          <w:rFonts w:ascii="Times New Roman" w:hAnsi="Times New Roman" w:cs="Times New Roman"/>
+          <w:szCs w:val="28"/>
+        </w:rPr>
+        <w:t>or other environments</w:t>
+      </w:r>
+      <w:r>
+        <w:rPr>
+          <w:rFonts w:ascii="Times New Roman" w:hAnsi="Times New Roman" w:cs="Times New Roman"/>
+          <w:szCs w:val="28"/>
+        </w:rPr>
+        <w:t>.</w:t>
+      </w:r>
+    </w:p>
+    <w:p>
+      <w:pPr>
+        <w:spacing w:line="240" w:lineRule="auto"/>
+        <w:rPr>
+          <w:rFonts w:ascii="Times New Roman" w:hAnsi="Times New Roman" w:cs="Times New Roman"/>
+          <w:b/>
+        </w:rPr>
+      </w:pPr>
+      <w:r>
+        <w:rPr>
+          <w:rFonts w:ascii="Times New Roman" w:hAnsi="Times New Roman" w:cs="Times New Roman"/>
+          <w:b/>
+        </w:rPr>
+        <w:t>Features:</w:t>
+      </w:r>
+    </w:p>
+    <w:p>
+      <w:pPr>
+        <w:pStyle w:val="ListParagraph"/>
+        <w:numPr>
+          <w:ilvl w:val="0"/>
+          <w:numId w:val="2"/>
+        </w:numPr>
+        <w:spacing w:line="240" w:lineRule="auto"/>
+        <w:contextualSpacing w:val="0"/>
+        <w:rPr>
+          <w:rFonts w:ascii="Times New Roman" w:hAnsi="Times New Roman" w:cs="Times New Roman"/>
+        </w:rPr>
+      </w:pPr>
+      <w:r>
+        <w:rPr>
+          <w:rFonts w:ascii="Times New Roman" w:hAnsi="Times New Roman" w:cs="Times New Roman"/>
+        </w:rPr>
+        <w:t>None.</w:t>
+      </w:r>
+    </w:p>
+    <w:p>
+      <w:pPr>
+        <w:spacing w:line="240" w:lineRule="auto"/>
+        <w:rPr>
+          <w:rFonts w:ascii="Times New Roman" w:hAnsi="Times New Roman" w:cs="Times New Roman"/>
+          <w:b/>
+        </w:rPr>
+      </w:pPr>
+      <w:r>
+        <w:rPr>
+          <w:rFonts w:ascii="Times New Roman" w:hAnsi="Times New Roman" w:cs="Times New Roman"/>
+          <w:b/>
+        </w:rPr>
+        <w:t xml:space="preserve">Bug Fix: </w:t>
+      </w:r>
+    </w:p>
+    <w:p>
+      <w:pPr>
+        <w:pStyle w:val="ListParagraph"/>
+        <w:numPr>
+          <w:ilvl w:val="0"/>
+          <w:numId w:val="2"/>
+        </w:numPr>
+        <w:spacing w:line="240" w:lineRule="auto"/>
+        <w:contextualSpacing w:val="0"/>
+        <w:rPr>
+          <w:rFonts w:ascii="Times New Roman" w:hAnsi="Times New Roman" w:cs="Times New Roman"/>
+        </w:rPr>
+      </w:pPr>
+      <w:r>
+        <w:rPr>
+          <w:rFonts w:ascii="Times New Roman" w:hAnsi="Times New Roman" w:cs="Times New Roman"/>
+        </w:rPr>
+        <w:t xml:space="preserve">Velocity log files </w:t>
+      </w:r>
+      <w:r>
+        <w:rPr>
+          <w:rFonts w:ascii="Times New Roman" w:hAnsi="Times New Roman" w:cs="Times New Roman"/>
+        </w:rPr>
+        <w:t>were</w:t>
+      </w:r>
+      <w:r>
+        <w:rPr>
+          <w:rFonts w:ascii="Times New Roman" w:hAnsi="Times New Roman" w:cs="Times New Roman"/>
+        </w:rPr>
+        <w:t xml:space="preserve"> not created in linux environment due to permission issue and this release includes the fix.</w:t>
+      </w:r>
+    </w:p>
+    <w:p>
+      <w:pPr>
+        <w:pStyle w:val="ListParagraph"/>
+        <w:numPr>
+          <w:ilvl w:val="0"/>
+          <w:numId w:val="2"/>
+        </w:numPr>
+        <w:spacing w:line="240" w:lineRule="auto"/>
+        <w:contextualSpacing w:val="0"/>
+        <w:rPr>
+          <w:rFonts w:ascii="Times New Roman" w:hAnsi="Times New Roman" w:cs="Times New Roman"/>
+        </w:rPr>
+      </w:pPr>
+      <w:r>
+        <w:rPr>
+          <w:rFonts w:ascii="Times New Roman" w:hAnsi="Times New Roman" w:cs="Times New Roman"/>
+        </w:rPr>
         <w:lastRenderedPageBreak/>
+        <w:t>Includes fix for Bazaarvoice footer which does not display properly in ATG framework.</w:t>
+      </w:r>
+    </w:p>
+    <w:p>
+      <w:pPr>
+        <w:pStyle w:val="ListParagraph"/>
+        <w:numPr>
+          <w:ilvl w:val="0"/>
+          <w:numId w:val="2"/>
+        </w:numPr>
+        <w:spacing w:line="240" w:lineRule="auto"/>
+        <w:contextualSpacing w:val="0"/>
+        <w:rPr>
+          <w:rFonts w:ascii="Times New Roman" w:hAnsi="Times New Roman" w:cs="Times New Roman"/>
+        </w:rPr>
+      </w:pPr>
+      <w:r>
+        <w:rPr>
+          <w:rFonts w:ascii="Times New Roman" w:hAnsi="Times New Roman" w:cs="Times New Roman"/>
+        </w:rPr>
+        <w:t>Frequent user agent logging as info message has been turned to debug message in the logs.</w:t>
+      </w:r>
+    </w:p>
+    <w:p>
+      <w:pPr>
+        <w:spacing w:line="240" w:lineRule="auto"/>
+        <w:rPr>
+          <w:rFonts w:ascii="Times New Roman" w:hAnsi="Times New Roman" w:cs="Times New Roman"/>
+          <w:b/>
+        </w:rPr>
+      </w:pPr>
+    </w:p>
+    <w:p>
+      <w:pPr>
+        <w:spacing w:line="240" w:lineRule="auto"/>
+        <w:rPr>
+          <w:rFonts w:ascii="Times New Roman" w:hAnsi="Times New Roman" w:cs="Times New Roman"/>
+          <w:b/>
+        </w:rPr>
+      </w:pPr>
+      <w:r>
+        <w:rPr>
+          <w:rFonts w:ascii="Times New Roman" w:hAnsi="Times New Roman" w:cs="Times New Roman"/>
+          <w:b/>
+        </w:rPr>
+        <w:t>Known Issues: NONE</w:t>
+      </w:r>
+    </w:p>
+    <w:p>
+      <w:pPr>
+        <w:spacing w:line="240" w:lineRule="auto"/>
+        <w:rPr>
+          <w:rFonts w:ascii="Times New Roman" w:hAnsi="Times New Roman" w:cs="Times New Roman"/>
+          <w:b/>
+          <w:sz w:val="28"/>
+          <w:szCs w:val="28"/>
+        </w:rPr>
+      </w:pPr>
+    </w:p>
+    <w:p>
+      <w:pPr>
+        <w:spacing w:line="240" w:lineRule="auto"/>
+        <w:rPr>
+          <w:rFonts w:ascii="Times New Roman" w:hAnsi="Times New Roman" w:cs="Times New Roman"/>
+          <w:b/>
+          <w:sz w:val="28"/>
+          <w:szCs w:val="28"/>
+        </w:rPr>
+      </w:pPr>
+      <w:r>
+        <w:rPr>
+          <w:rFonts w:ascii="Times New Roman" w:hAnsi="Times New Roman" w:cs="Times New Roman"/>
+          <w:b/>
+          <w:sz w:val="28"/>
+          <w:szCs w:val="28"/>
+        </w:rPr>
         <w:t>Version: SEO-SDK Release 2.0.</w:t>
       </w:r>
       <w:r>
@@ -1136,49 +1660,471 @@
           <w:sz w:val="28"/>
           <w:szCs w:val="28"/>
         </w:rPr>
-        <w:t>1.2</w:t>
-      </w:r>
-    </w:p>
-    <w:p>
-      <w:pPr>
-        <w:spacing w:line="240" w:lineRule="auto"/>
-        <w:rPr>
-          <w:rFonts w:ascii="Times New Roman" w:hAnsi="Times New Roman" w:cs="Times New Roman"/>
-          <w:szCs w:val="28"/>
-        </w:rPr>
-      </w:pPr>
-      <w:r>
-        <w:rPr>
-          <w:rFonts w:ascii="Times New Roman" w:hAnsi="Times New Roman" w:cs="Times New Roman"/>
-          <w:szCs w:val="28"/>
-        </w:rPr>
-        <w:t xml:space="preserve">This </w:t>
-      </w:r>
-      <w:r>
-        <w:rPr>
-          <w:rFonts w:ascii="Times New Roman" w:hAnsi="Times New Roman" w:cs="Times New Roman"/>
-          <w:szCs w:val="28"/>
-        </w:rPr>
-        <w:t>release is very critical only for users who are facing permission issues on velocity.log file under linux</w:t>
-      </w:r>
-      <w:r>
-        <w:rPr>
-          <w:rFonts w:ascii="Times New Roman" w:hAnsi="Times New Roman" w:cs="Times New Roman"/>
-          <w:szCs w:val="28"/>
+        <w:t>1</w:t>
+      </w:r>
+      <w:r>
+        <w:rPr>
+          <w:rFonts w:ascii="Times New Roman" w:hAnsi="Times New Roman" w:cs="Times New Roman"/>
+          <w:b/>
+          <w:sz w:val="28"/>
+          <w:szCs w:val="28"/>
+        </w:rPr>
+        <w:t>.1</w:t>
+      </w:r>
+    </w:p>
+    <w:p>
+      <w:pPr>
+        <w:spacing w:line="240" w:lineRule="auto"/>
+        <w:rPr>
+          <w:rFonts w:ascii="Times New Roman" w:hAnsi="Times New Roman" w:cs="Times New Roman"/>
+          <w:szCs w:val="28"/>
+        </w:rPr>
+      </w:pPr>
+      <w:r>
+        <w:rPr>
+          <w:rFonts w:ascii="Times New Roman" w:hAnsi="Times New Roman" w:cs="Times New Roman"/>
+          <w:szCs w:val="28"/>
+        </w:rPr>
+        <w:t>This is a stable release from SEO-SDK Release 2.0.0 Beta-2</w:t>
+      </w:r>
+    </w:p>
+    <w:p>
+      <w:pPr>
+        <w:spacing w:line="240" w:lineRule="auto"/>
+        <w:rPr>
+          <w:rFonts w:ascii="Times New Roman" w:hAnsi="Times New Roman" w:cs="Times New Roman"/>
+          <w:b/>
+        </w:rPr>
+      </w:pPr>
+      <w:r>
+        <w:rPr>
+          <w:rFonts w:ascii="Times New Roman" w:hAnsi="Times New Roman" w:cs="Times New Roman"/>
+          <w:b/>
+        </w:rPr>
+        <w:t>Features:</w:t>
+      </w:r>
+    </w:p>
+    <w:p>
+      <w:pPr>
+        <w:pStyle w:val="ListParagraph"/>
+        <w:numPr>
+          <w:ilvl w:val="0"/>
+          <w:numId w:val="2"/>
+        </w:numPr>
+        <w:spacing w:line="240" w:lineRule="auto"/>
+        <w:contextualSpacing w:val="0"/>
+        <w:rPr>
+          <w:rFonts w:ascii="Times New Roman" w:hAnsi="Times New Roman" w:cs="Times New Roman"/>
+        </w:rPr>
+      </w:pPr>
+      <w:r>
+        <w:rPr>
+          <w:rFonts w:ascii="Times New Roman" w:hAnsi="Times New Roman" w:cs="Times New Roman"/>
+        </w:rPr>
+        <w:t>BVSEO</w:t>
+      </w:r>
+      <w:r>
+        <w:rPr>
+          <w:rFonts w:ascii="Times New Roman" w:hAnsi="Times New Roman" w:cs="Times New Roman"/>
+        </w:rPr>
+        <w:t xml:space="preserve">SDK </w:t>
+      </w:r>
+      <w:r>
+        <w:rPr>
+          <w:rFonts w:ascii="Times New Roman" w:hAnsi="Times New Roman" w:cs="Times New Roman"/>
+        </w:rPr>
+        <w:t xml:space="preserve">footer - </w:t>
+      </w:r>
+      <w:r>
+        <w:rPr>
+          <w:rFonts w:ascii="Times New Roman" w:hAnsi="Times New Roman" w:cs="Times New Roman"/>
+        </w:rPr>
+        <w:t xml:space="preserve">comment is now replaced by </w:t>
+      </w:r>
+      <w:r>
+        <w:rPr>
+          <w:rFonts w:ascii="Times New Roman" w:hAnsi="Times New Roman" w:cs="Times New Roman"/>
+        </w:rPr>
+        <w:t>UL/LI tags that are populated via velocity template</w:t>
+      </w:r>
+      <w:r>
+        <w:rPr>
+          <w:rFonts w:ascii="Times New Roman" w:hAnsi="Times New Roman" w:cs="Times New Roman"/>
+        </w:rPr>
+        <w:t>.</w:t>
+      </w:r>
+    </w:p>
+    <w:p>
+      <w:pPr>
+        <w:pStyle w:val="ListParagraph"/>
+        <w:numPr>
+          <w:ilvl w:val="0"/>
+          <w:numId w:val="2"/>
+        </w:numPr>
+        <w:spacing w:line="240" w:lineRule="auto"/>
+        <w:contextualSpacing w:val="0"/>
+        <w:rPr>
+          <w:rFonts w:ascii="Times New Roman" w:hAnsi="Times New Roman" w:cs="Times New Roman"/>
+        </w:rPr>
+      </w:pPr>
+      <w:r>
+        <w:rPr>
+          <w:rFonts w:ascii="Times New Roman" w:hAnsi="Times New Roman" w:cs="Times New Roman"/>
+        </w:rPr>
+        <w:t>Code optimization for execution timeout</w:t>
+      </w:r>
+      <w:r>
+        <w:rPr>
+          <w:rFonts w:ascii="Times New Roman" w:hAnsi="Times New Roman" w:cs="Times New Roman"/>
+        </w:rPr>
+        <w:t xml:space="preserve"> functionality</w:t>
+      </w:r>
+      <w:r>
+        <w:rPr>
+          <w:rFonts w:ascii="Times New Roman" w:hAnsi="Times New Roman" w:cs="Times New Roman"/>
+        </w:rPr>
+        <w:t>.</w:t>
+      </w:r>
+    </w:p>
+    <w:p>
+      <w:pPr>
+        <w:pStyle w:val="ListParagraph"/>
+        <w:numPr>
+          <w:ilvl w:val="0"/>
+          <w:numId w:val="2"/>
+        </w:numPr>
+        <w:spacing w:line="240" w:lineRule="auto"/>
+        <w:contextualSpacing w:val="0"/>
+        <w:rPr>
+          <w:rFonts w:ascii="Times New Roman" w:hAnsi="Times New Roman" w:cs="Times New Roman"/>
+        </w:rPr>
+      </w:pPr>
+      <w:r>
+        <w:rPr>
+          <w:rFonts w:ascii="Times New Roman" w:hAnsi="Times New Roman" w:cs="Times New Roman"/>
+        </w:rPr>
+        <w:t xml:space="preserve">BVDefaultValidation </w:t>
+      </w:r>
+      <w:r>
+        <w:rPr>
+          <w:rFonts w:ascii="Times New Roman" w:hAnsi="Times New Roman" w:cs="Times New Roman"/>
+        </w:rPr>
+        <w:t xml:space="preserve">implementation to </w:t>
+      </w:r>
+      <w:r>
+        <w:rPr>
+          <w:rFonts w:ascii="Times New Roman" w:hAnsi="Times New Roman" w:cs="Times New Roman"/>
+        </w:rPr>
+        <w:t xml:space="preserve">include </w:t>
+      </w:r>
+      <w:r>
+        <w:rPr>
+          <w:rFonts w:ascii="Times New Roman" w:hAnsi="Times New Roman" w:cs="Times New Roman"/>
+        </w:rPr>
+        <w:t xml:space="preserve">validation of </w:t>
+      </w:r>
+      <w:r>
+        <w:rPr>
+          <w:rFonts w:ascii="Times New Roman" w:hAnsi="Times New Roman" w:cs="Times New Roman"/>
+        </w:rPr>
+        <w:t>BVConfiguration</w:t>
+      </w:r>
+      <w:r>
+        <w:rPr>
+          <w:rFonts w:ascii="Times New Roman" w:hAnsi="Times New Roman" w:cs="Times New Roman"/>
+        </w:rPr>
+        <w:t xml:space="preserve"> properties</w:t>
+      </w:r>
+      <w:r>
+        <w:rPr>
+          <w:rFonts w:ascii="Times New Roman" w:hAnsi="Times New Roman" w:cs="Times New Roman"/>
+        </w:rPr>
+        <w:t>.</w:t>
+      </w:r>
+    </w:p>
+    <w:p>
+      <w:pPr>
+        <w:pStyle w:val="ListParagraph"/>
+        <w:spacing w:line="240" w:lineRule="auto"/>
+        <w:contextualSpacing w:val="0"/>
+        <w:rPr>
+          <w:rFonts w:ascii="Times New Roman" w:hAnsi="Times New Roman" w:cs="Times New Roman"/>
+        </w:rPr>
+      </w:pPr>
+    </w:p>
+    <w:p>
+      <w:pPr>
+        <w:spacing w:line="240" w:lineRule="auto"/>
+        <w:rPr>
+          <w:rFonts w:ascii="Times New Roman" w:hAnsi="Times New Roman" w:cs="Times New Roman"/>
+          <w:b/>
+        </w:rPr>
+      </w:pPr>
+      <w:r>
+        <w:rPr>
+          <w:rFonts w:ascii="Times New Roman" w:hAnsi="Times New Roman" w:cs="Times New Roman"/>
+          <w:b/>
+        </w:rPr>
+        <w:t xml:space="preserve">Bug Fix: </w:t>
+      </w:r>
+    </w:p>
+    <w:p>
+      <w:pPr>
+        <w:pStyle w:val="ListParagraph"/>
+        <w:numPr>
+          <w:ilvl w:val="0"/>
+          <w:numId w:val="2"/>
+        </w:numPr>
+        <w:spacing w:line="240" w:lineRule="auto"/>
+        <w:contextualSpacing w:val="0"/>
+        <w:rPr>
+          <w:rFonts w:ascii="Times New Roman" w:hAnsi="Times New Roman" w:cs="Times New Roman"/>
+        </w:rPr>
+      </w:pPr>
+      <w:r>
+        <w:rPr>
+          <w:rFonts w:ascii="Times New Roman" w:hAnsi="Times New Roman" w:cs="Times New Roman"/>
+        </w:rPr>
+        <w:t>Single thread scheduled service which caused too many threads been created now this has been replaced by cached thread pool in BVUIContentServiceProvider.</w:t>
+      </w:r>
+    </w:p>
+    <w:p>
+      <w:pPr>
+        <w:spacing w:line="240" w:lineRule="auto"/>
+        <w:rPr>
+          <w:rFonts w:ascii="Times New Roman" w:hAnsi="Times New Roman" w:cs="Times New Roman"/>
+          <w:b/>
+        </w:rPr>
+      </w:pPr>
+    </w:p>
+    <w:p>
+      <w:pPr>
+        <w:spacing w:line="240" w:lineRule="auto"/>
+        <w:rPr>
+          <w:rFonts w:ascii="Times New Roman" w:hAnsi="Times New Roman" w:cs="Times New Roman"/>
+          <w:b/>
+        </w:rPr>
+      </w:pPr>
+      <w:r>
+        <w:rPr>
+          <w:rFonts w:ascii="Times New Roman" w:hAnsi="Times New Roman" w:cs="Times New Roman"/>
+          <w:b/>
+        </w:rPr>
+        <w:t>Known Issues: NONE</w:t>
+      </w:r>
+    </w:p>
+    <w:p>
+      <w:pPr>
+        <w:spacing w:line="240" w:lineRule="auto"/>
+        <w:rPr>
+          <w:rFonts w:ascii="Times New Roman" w:hAnsi="Times New Roman" w:cs="Times New Roman"/>
+          <w:b/>
+          <w:sz w:val="28"/>
+          <w:szCs w:val="28"/>
+        </w:rPr>
+      </w:pPr>
+    </w:p>
+    <w:p>
+      <w:pPr>
+        <w:spacing w:line="240" w:lineRule="auto"/>
+        <w:rPr>
+          <w:rFonts w:ascii="Times New Roman" w:hAnsi="Times New Roman" w:cs="Times New Roman"/>
+          <w:b/>
+          <w:sz w:val="28"/>
+          <w:szCs w:val="28"/>
+        </w:rPr>
+      </w:pPr>
+      <w:r>
+        <w:rPr>
+          <w:rFonts w:ascii="Times New Roman" w:hAnsi="Times New Roman" w:cs="Times New Roman"/>
+          <w:b/>
+          <w:sz w:val="28"/>
+          <w:szCs w:val="28"/>
+        </w:rPr>
+        <w:t>Version: SEO-SDK Release 2.0.0 Beta</w:t>
+      </w:r>
+      <w:r>
+        <w:rPr>
+          <w:rFonts w:ascii="Times New Roman" w:hAnsi="Times New Roman" w:cs="Times New Roman"/>
+          <w:b/>
+          <w:sz w:val="28"/>
+          <w:szCs w:val="28"/>
+        </w:rPr>
+        <w:t xml:space="preserve"> – 2</w:t>
+      </w:r>
+    </w:p>
+    <w:p>
+      <w:pPr>
+        <w:spacing w:line="240" w:lineRule="auto"/>
+        <w:rPr>
+          <w:rFonts w:ascii="Times New Roman" w:hAnsi="Times New Roman" w:cs="Times New Roman"/>
+          <w:b/>
+        </w:rPr>
+      </w:pPr>
+      <w:r>
+        <w:rPr>
+          <w:rFonts w:ascii="Times New Roman" w:hAnsi="Times New Roman" w:cs="Times New Roman"/>
+          <w:b/>
+        </w:rPr>
+        <w:t>Features:</w:t>
+      </w:r>
+    </w:p>
+    <w:p>
+      <w:pPr>
+        <w:pStyle w:val="ListParagraph"/>
+        <w:numPr>
+          <w:ilvl w:val="0"/>
+          <w:numId w:val="2"/>
+        </w:numPr>
+        <w:spacing w:line="240" w:lineRule="auto"/>
+        <w:contextualSpacing w:val="0"/>
+        <w:rPr>
+          <w:rFonts w:ascii="Times New Roman" w:hAnsi="Times New Roman" w:cs="Times New Roman"/>
+        </w:rPr>
+      </w:pPr>
+      <w:r>
+        <w:rPr>
+          <w:rFonts w:ascii="Times New Roman" w:hAnsi="Times New Roman" w:cs="Times New Roman"/>
+        </w:rPr>
+        <w:t>OSGi bundle release has been added</w:t>
+      </w:r>
+    </w:p>
+    <w:p>
+      <w:pPr>
+        <w:pStyle w:val="ListParagraph"/>
+        <w:numPr>
+          <w:ilvl w:val="0"/>
+          <w:numId w:val="2"/>
+        </w:numPr>
+        <w:spacing w:line="240" w:lineRule="auto"/>
+        <w:contextualSpacing w:val="0"/>
+        <w:rPr>
+          <w:rFonts w:ascii="Times New Roman" w:hAnsi="Times New Roman" w:cs="Times New Roman"/>
+        </w:rPr>
+      </w:pPr>
+      <w:r>
+        <w:rPr>
+          <w:rFonts w:ascii="Times New Roman" w:hAnsi="Times New Roman" w:cs="Times New Roman"/>
+        </w:rPr>
+        <w:t>Supports conversation 2013 implementation</w:t>
+      </w:r>
+    </w:p>
+    <w:p>
+      <w:pPr>
+        <w:pStyle w:val="ListParagraph"/>
+        <w:numPr>
+          <w:ilvl w:val="0"/>
+          <w:numId w:val="2"/>
+        </w:numPr>
+        <w:spacing w:line="240" w:lineRule="auto"/>
+        <w:contextualSpacing w:val="0"/>
+        <w:rPr>
+          <w:rFonts w:ascii="Times New Roman" w:hAnsi="Times New Roman" w:cs="Times New Roman"/>
+        </w:rPr>
+      </w:pPr>
+      <w:r>
+        <w:rPr>
+          <w:rFonts w:ascii="Times New Roman" w:hAnsi="Times New Roman" w:cs="Times New Roman"/>
+        </w:rPr>
+        <w:t>Execution timeout has been added</w:t>
+      </w:r>
+      <w:r>
+        <w:rPr>
+          <w:rFonts w:ascii="Times New Roman" w:hAnsi="Times New Roman" w:cs="Times New Roman"/>
+        </w:rPr>
+        <w:t xml:space="preserve"> so when the execution of the complete job is not finished in a given time, it is canceled and a comment tag is displayed</w:t>
+      </w:r>
+      <w:r>
+        <w:rPr>
+          <w:rFonts w:ascii="Times New Roman" w:hAnsi="Times New Roman" w:cs="Times New Roman"/>
+        </w:rPr>
+        <w:t>.</w:t>
+      </w:r>
+    </w:p>
+    <w:p>
+      <w:pPr>
+        <w:pStyle w:val="ListParagraph"/>
+        <w:numPr>
+          <w:ilvl w:val="0"/>
+          <w:numId w:val="2"/>
+        </w:numPr>
+        <w:spacing w:line="240" w:lineRule="auto"/>
+        <w:contextualSpacing w:val="0"/>
+        <w:rPr>
+          <w:rFonts w:ascii="Times New Roman" w:hAnsi="Times New Roman" w:cs="Times New Roman"/>
+        </w:rPr>
+      </w:pPr>
+      <w:r>
+        <w:rPr>
+          <w:rFonts w:ascii="Times New Roman" w:hAnsi="Times New Roman" w:cs="Times New Roman"/>
+        </w:rPr>
+        <w:t>Two more APIs are added in BVUIContent namely getAggregateRating and getReviews.</w:t>
+      </w:r>
+    </w:p>
+    <w:p>
+      <w:pPr>
+        <w:pStyle w:val="ListParagraph"/>
+        <w:numPr>
+          <w:ilvl w:val="0"/>
+          <w:numId w:val="2"/>
+        </w:numPr>
+        <w:spacing w:line="240" w:lineRule="auto"/>
+        <w:contextualSpacing w:val="0"/>
+        <w:rPr>
+          <w:rFonts w:ascii="Times New Roman" w:hAnsi="Times New Roman" w:cs="Times New Roman"/>
+        </w:rPr>
+      </w:pPr>
+      <w:r>
+        <w:rPr>
+          <w:rFonts w:ascii="Times New Roman" w:hAnsi="Times New Roman" w:cs="Times New Roman"/>
+        </w:rPr>
+        <w:t xml:space="preserve">Crawler agent pattern are made to normal text string instead of complete String pattern so user can set plain agent pattern </w:t>
+      </w:r>
+      <w:r>
+        <w:rPr>
+          <w:rFonts w:ascii="Times New Roman" w:hAnsi="Times New Roman" w:cs="Times New Roman"/>
+        </w:rPr>
+        <w:t>in BVConfiguration.</w:t>
+      </w:r>
+      <w:r>
+        <w:rPr>
+          <w:rFonts w:ascii="Times New Roman" w:hAnsi="Times New Roman" w:cs="Times New Roman"/>
         </w:rPr>
         <w:t xml:space="preserve"> </w:t>
       </w:r>
       <w:r>
         <w:rPr>
           <w:rFonts w:ascii="Times New Roman" w:hAnsi="Times New Roman" w:cs="Times New Roman"/>
-          <w:szCs w:val="28"/>
-        </w:rPr>
-        <w:t>or other environments</w:t>
-      </w:r>
-      <w:r>
-        <w:rPr>
-          <w:rFonts w:ascii="Times New Roman" w:hAnsi="Times New Roman" w:cs="Times New Roman"/>
-          <w:szCs w:val="28"/>
+        </w:rPr>
+        <w:t>F</w:t>
+      </w:r>
+      <w:r>
+        <w:rPr>
+          <w:rFonts w:ascii="Times New Roman" w:hAnsi="Times New Roman" w:cs="Times New Roman"/>
+        </w:rPr>
+        <w:t>or multiple agent crawler text</w:t>
+      </w:r>
+      <w:r>
+        <w:rPr>
+          <w:rFonts w:ascii="Times New Roman" w:hAnsi="Times New Roman" w:cs="Times New Roman"/>
+        </w:rPr>
+        <w:t>,</w:t>
+      </w:r>
+      <w:r>
+        <w:rPr>
+          <w:rFonts w:ascii="Times New Roman" w:hAnsi="Times New Roman" w:cs="Times New Roman"/>
+        </w:rPr>
+        <w:t xml:space="preserve"> separate with ‘|’ </w:t>
+      </w:r>
+      <w:r>
+        <w:rPr>
+          <w:rFonts w:ascii="Times New Roman" w:hAnsi="Times New Roman" w:cs="Times New Roman"/>
+        </w:rPr>
+        <w:t>delimiter</w:t>
+      </w:r>
+      <w:r>
+        <w:rPr>
+          <w:rFonts w:ascii="Times New Roman" w:hAnsi="Times New Roman" w:cs="Times New Roman"/>
         </w:rPr>
         <w:t>.</w:t>
       </w:r>
@@ -1188,6 +2134,132 @@
         <w:spacing w:line="240" w:lineRule="auto"/>
         <w:rPr>
           <w:rFonts w:ascii="Times New Roman" w:hAnsi="Times New Roman" w:cs="Times New Roman"/>
+        </w:rPr>
+      </w:pPr>
+    </w:p>
+    <w:p>
+      <w:pPr>
+        <w:spacing w:line="240" w:lineRule="auto"/>
+        <w:rPr>
+          <w:rFonts w:ascii="Times New Roman" w:hAnsi="Times New Roman" w:cs="Times New Roman"/>
+          <w:b/>
+        </w:rPr>
+      </w:pPr>
+      <w:r>
+        <w:rPr>
+          <w:rFonts w:ascii="Times New Roman" w:hAnsi="Times New Roman" w:cs="Times New Roman"/>
+          <w:b/>
+        </w:rPr>
+        <w:lastRenderedPageBreak/>
+        <w:t xml:space="preserve">Bug Fix: </w:t>
+      </w:r>
+    </w:p>
+    <w:p>
+      <w:pPr>
+        <w:pStyle w:val="ListParagraph"/>
+        <w:numPr>
+          <w:ilvl w:val="0"/>
+          <w:numId w:val="2"/>
+        </w:numPr>
+        <w:spacing w:line="240" w:lineRule="auto"/>
+        <w:contextualSpacing w:val="0"/>
+        <w:rPr>
+          <w:rFonts w:ascii="Times New Roman" w:hAnsi="Times New Roman" w:cs="Times New Roman"/>
+        </w:rPr>
+      </w:pPr>
+      <w:r>
+        <w:rPr>
+          <w:rFonts w:ascii="Times New Roman" w:hAnsi="Times New Roman" w:cs="Times New Roman"/>
+        </w:rPr>
+        <w:t>Connection timeout for cloud SEO implementation has been handled</w:t>
+      </w:r>
+    </w:p>
+    <w:p>
+      <w:pPr>
+        <w:pStyle w:val="ListParagraph"/>
+        <w:numPr>
+          <w:ilvl w:val="0"/>
+          <w:numId w:val="2"/>
+        </w:numPr>
+        <w:spacing w:line="240" w:lineRule="auto"/>
+        <w:contextualSpacing w:val="0"/>
+        <w:rPr>
+          <w:rFonts w:ascii="Times New Roman" w:hAnsi="Times New Roman" w:cs="Times New Roman"/>
+        </w:rPr>
+      </w:pPr>
+      <w:r>
+        <w:rPr>
+          <w:rFonts w:ascii="Times New Roman" w:hAnsi="Times New Roman" w:cs="Times New Roman"/>
+        </w:rPr>
+        <w:t>bvreveal=debug will now display all the BVParameters</w:t>
+      </w:r>
+      <w:r>
+        <w:rPr>
+          <w:rFonts w:ascii="Times New Roman" w:hAnsi="Times New Roman" w:cs="Times New Roman"/>
+        </w:rPr>
+        <w:t xml:space="preserve"> attributes.</w:t>
+      </w:r>
+    </w:p>
+    <w:p>
+      <w:pPr>
+        <w:spacing w:line="240" w:lineRule="auto"/>
+        <w:rPr>
+          <w:rFonts w:ascii="Times New Roman" w:hAnsi="Times New Roman" w:cs="Times New Roman"/>
+          <w:b/>
+        </w:rPr>
+      </w:pPr>
+    </w:p>
+    <w:p>
+      <w:pPr>
+        <w:spacing w:line="240" w:lineRule="auto"/>
+        <w:rPr>
+          <w:rFonts w:ascii="Times New Roman" w:hAnsi="Times New Roman" w:cs="Times New Roman"/>
+          <w:b/>
+        </w:rPr>
+      </w:pPr>
+      <w:r>
+        <w:rPr>
+          <w:rFonts w:ascii="Times New Roman" w:hAnsi="Times New Roman" w:cs="Times New Roman"/>
+          <w:b/>
+        </w:rPr>
+        <w:t>Known Issues: NONE</w:t>
+      </w:r>
+    </w:p>
+    <w:p>
+      <w:pPr>
+        <w:spacing w:line="240" w:lineRule="auto"/>
+        <w:rPr>
+          <w:rFonts w:ascii="Times New Roman" w:hAnsi="Times New Roman" w:cs="Times New Roman"/>
+          <w:b/>
+          <w:i/>
+        </w:rPr>
+      </w:pPr>
+    </w:p>
+    <w:p>
+      <w:pPr>
+        <w:spacing w:line="240" w:lineRule="auto"/>
+        <w:rPr>
+          <w:rFonts w:ascii="Times New Roman" w:hAnsi="Times New Roman" w:cs="Times New Roman"/>
+          <w:b/>
+          <w:sz w:val="28"/>
+          <w:szCs w:val="28"/>
+        </w:rPr>
+      </w:pPr>
+      <w:r>
+        <w:rPr>
+          <w:rFonts w:ascii="Times New Roman" w:hAnsi="Times New Roman" w:cs="Times New Roman"/>
+          <w:b/>
+          <w:sz w:val="28"/>
+          <w:szCs w:val="28"/>
+        </w:rPr>
+        <w:t>Version: SEO-SDK Release 2.0.0 Beta</w:t>
+      </w:r>
+    </w:p>
+    <w:p>
+      <w:pPr>
+        <w:spacing w:line="240" w:lineRule="auto"/>
+        <w:rPr>
+          <w:rFonts w:ascii="Times New Roman" w:hAnsi="Times New Roman" w:cs="Times New Roman"/>
           <w:b/>
         </w:rPr>
       </w:pPr>
@@ -1216,787 +2288,6 @@
         <w:rPr>
           <w:rFonts w:ascii="Times New Roman" w:hAnsi="Times New Roman" w:cs="Times New Roman"/>
         </w:rPr>
-        <w:t>None.</w:t>
-      </w:r>
-    </w:p>
-    <w:p>
-      <w:pPr>
-        <w:spacing w:line="240" w:lineRule="auto"/>
-        <w:rPr>
-          <w:rFonts w:ascii="Times New Roman" w:hAnsi="Times New Roman" w:cs="Times New Roman"/>
-          <w:b/>
-        </w:rPr>
-      </w:pPr>
-      <w:r>
-        <w:rPr>
-          <w:rFonts w:ascii="Times New Roman" w:hAnsi="Times New Roman" w:cs="Times New Roman"/>
-          <w:b/>
-        </w:rPr>
-        <w:t xml:space="preserve">Bug Fix: </w:t>
-      </w:r>
-    </w:p>
-    <w:p>
-      <w:pPr>
-        <w:pStyle w:val="ListParagraph"/>
-        <w:numPr>
-          <w:ilvl w:val="0"/>
-          <w:numId w:val="2"/>
-        </w:numPr>
-        <w:spacing w:line="240" w:lineRule="auto"/>
-        <w:contextualSpacing w:val="0"/>
-        <w:rPr>
-          <w:rFonts w:ascii="Times New Roman" w:hAnsi="Times New Roman" w:cs="Times New Roman"/>
-        </w:rPr>
-      </w:pPr>
-      <w:r>
-        <w:rPr>
-          <w:rFonts w:ascii="Times New Roman" w:hAnsi="Times New Roman" w:cs="Times New Roman"/>
-        </w:rPr>
-        <w:t xml:space="preserve">Velocity log files </w:t>
-      </w:r>
-      <w:r>
-        <w:rPr>
-          <w:rFonts w:ascii="Times New Roman" w:hAnsi="Times New Roman" w:cs="Times New Roman"/>
-        </w:rPr>
-        <w:t>were</w:t>
-      </w:r>
-      <w:r>
-        <w:rPr>
-          <w:rFonts w:ascii="Times New Roman" w:hAnsi="Times New Roman" w:cs="Times New Roman"/>
-        </w:rPr>
-        <w:t xml:space="preserve"> not created in linux environment due to permission issue and this release includes the fix.</w:t>
-      </w:r>
-    </w:p>
-    <w:p>
-      <w:pPr>
-        <w:pStyle w:val="ListParagraph"/>
-        <w:numPr>
-          <w:ilvl w:val="0"/>
-          <w:numId w:val="2"/>
-        </w:numPr>
-        <w:spacing w:line="240" w:lineRule="auto"/>
-        <w:contextualSpacing w:val="0"/>
-        <w:rPr>
-          <w:rFonts w:ascii="Times New Roman" w:hAnsi="Times New Roman" w:cs="Times New Roman"/>
-        </w:rPr>
-      </w:pPr>
-      <w:r>
-        <w:rPr>
-          <w:rFonts w:ascii="Times New Roman" w:hAnsi="Times New Roman" w:cs="Times New Roman"/>
-        </w:rPr>
-        <w:t>Includes fix for Bazaarvoice footer which does not display properly in ATG framework.</w:t>
-      </w:r>
-    </w:p>
-    <w:p>
-      <w:pPr>
-        <w:pStyle w:val="ListParagraph"/>
-        <w:numPr>
-          <w:ilvl w:val="0"/>
-          <w:numId w:val="2"/>
-        </w:numPr>
-        <w:spacing w:line="240" w:lineRule="auto"/>
-        <w:contextualSpacing w:val="0"/>
-        <w:rPr>
-          <w:rFonts w:ascii="Times New Roman" w:hAnsi="Times New Roman" w:cs="Times New Roman"/>
-        </w:rPr>
-      </w:pPr>
-      <w:r>
-        <w:rPr>
-          <w:rFonts w:ascii="Times New Roman" w:hAnsi="Times New Roman" w:cs="Times New Roman"/>
-        </w:rPr>
-        <w:t>Frequent user agent logging as info message has been turned to debug message in the logs.</w:t>
-      </w:r>
-    </w:p>
-    <w:p>
-      <w:pPr>
-        <w:spacing w:line="240" w:lineRule="auto"/>
-        <w:rPr>
-          <w:rFonts w:ascii="Times New Roman" w:hAnsi="Times New Roman" w:cs="Times New Roman"/>
-          <w:b/>
-        </w:rPr>
-      </w:pPr>
-    </w:p>
-    <w:p>
-      <w:pPr>
-        <w:spacing w:line="240" w:lineRule="auto"/>
-        <w:rPr>
-          <w:rFonts w:ascii="Times New Roman" w:hAnsi="Times New Roman" w:cs="Times New Roman"/>
-          <w:b/>
-        </w:rPr>
-      </w:pPr>
-      <w:r>
-        <w:rPr>
-          <w:rFonts w:ascii="Times New Roman" w:hAnsi="Times New Roman" w:cs="Times New Roman"/>
-          <w:b/>
-        </w:rPr>
-        <w:t>Known Issues: NONE</w:t>
-      </w:r>
-    </w:p>
-    <w:p>
-      <w:pPr>
-        <w:spacing w:line="240" w:lineRule="auto"/>
-        <w:rPr>
-          <w:rFonts w:ascii="Times New Roman" w:hAnsi="Times New Roman" w:cs="Times New Roman"/>
-          <w:b/>
-          <w:sz w:val="28"/>
-          <w:szCs w:val="28"/>
-        </w:rPr>
-      </w:pPr>
-    </w:p>
-    <w:p>
-      <w:pPr>
-        <w:spacing w:line="240" w:lineRule="auto"/>
-        <w:rPr>
-          <w:rFonts w:ascii="Times New Roman" w:hAnsi="Times New Roman" w:cs="Times New Roman"/>
-          <w:b/>
-          <w:sz w:val="28"/>
-          <w:szCs w:val="28"/>
-        </w:rPr>
-      </w:pPr>
-      <w:r>
-        <w:rPr>
-          <w:rFonts w:ascii="Times New Roman" w:hAnsi="Times New Roman" w:cs="Times New Roman"/>
-          <w:b/>
-          <w:sz w:val="28"/>
-          <w:szCs w:val="28"/>
-        </w:rPr>
-        <w:t>Version: SEO-SDK Release 2.0.</w:t>
-      </w:r>
-      <w:r>
-        <w:rPr>
-          <w:rFonts w:ascii="Times New Roman" w:hAnsi="Times New Roman" w:cs="Times New Roman"/>
-          <w:b/>
-          <w:sz w:val="28"/>
-          <w:szCs w:val="28"/>
-        </w:rPr>
-        <w:t>1</w:t>
-      </w:r>
-      <w:r>
-        <w:rPr>
-          <w:rFonts w:ascii="Times New Roman" w:hAnsi="Times New Roman" w:cs="Times New Roman"/>
-          <w:b/>
-          <w:sz w:val="28"/>
-          <w:szCs w:val="28"/>
-        </w:rPr>
-        <w:t>.1</w:t>
-      </w:r>
-    </w:p>
-    <w:p>
-      <w:pPr>
-        <w:spacing w:line="240" w:lineRule="auto"/>
-        <w:rPr>
-          <w:rFonts w:ascii="Times New Roman" w:hAnsi="Times New Roman" w:cs="Times New Roman"/>
-          <w:szCs w:val="28"/>
-        </w:rPr>
-      </w:pPr>
-      <w:r>
-        <w:rPr>
-          <w:rFonts w:ascii="Times New Roman" w:hAnsi="Times New Roman" w:cs="Times New Roman"/>
-          <w:szCs w:val="28"/>
-        </w:rPr>
-        <w:t>This is a stable release from SEO-SDK Release 2.0.0 Beta-2</w:t>
-      </w:r>
-    </w:p>
-    <w:p>
-      <w:pPr>
-        <w:spacing w:line="240" w:lineRule="auto"/>
-        <w:rPr>
-          <w:rFonts w:ascii="Times New Roman" w:hAnsi="Times New Roman" w:cs="Times New Roman"/>
-          <w:b/>
-        </w:rPr>
-      </w:pPr>
-      <w:r>
-        <w:rPr>
-          <w:rFonts w:ascii="Times New Roman" w:hAnsi="Times New Roman" w:cs="Times New Roman"/>
-          <w:b/>
-        </w:rPr>
-        <w:t>Features:</w:t>
-      </w:r>
-    </w:p>
-    <w:p>
-      <w:pPr>
-        <w:pStyle w:val="ListParagraph"/>
-        <w:numPr>
-          <w:ilvl w:val="0"/>
-          <w:numId w:val="2"/>
-        </w:numPr>
-        <w:spacing w:line="240" w:lineRule="auto"/>
-        <w:contextualSpacing w:val="0"/>
-        <w:rPr>
-          <w:rFonts w:ascii="Times New Roman" w:hAnsi="Times New Roman" w:cs="Times New Roman"/>
-        </w:rPr>
-      </w:pPr>
-      <w:r>
-        <w:rPr>
-          <w:rFonts w:ascii="Times New Roman" w:hAnsi="Times New Roman" w:cs="Times New Roman"/>
-        </w:rPr>
-        <w:t>BVSEO</w:t>
-      </w:r>
-      <w:r>
-        <w:rPr>
-          <w:rFonts w:ascii="Times New Roman" w:hAnsi="Times New Roman" w:cs="Times New Roman"/>
-        </w:rPr>
-        <w:t xml:space="preserve">SDK </w:t>
-      </w:r>
-      <w:r>
-        <w:rPr>
-          <w:rFonts w:ascii="Times New Roman" w:hAnsi="Times New Roman" w:cs="Times New Roman"/>
-        </w:rPr>
-        <w:t xml:space="preserve">footer - </w:t>
-      </w:r>
-      <w:r>
-        <w:rPr>
-          <w:rFonts w:ascii="Times New Roman" w:hAnsi="Times New Roman" w:cs="Times New Roman"/>
-        </w:rPr>
-        <w:t xml:space="preserve">comment is now replaced by </w:t>
-      </w:r>
-      <w:r>
-        <w:rPr>
-          <w:rFonts w:ascii="Times New Roman" w:hAnsi="Times New Roman" w:cs="Times New Roman"/>
-        </w:rPr>
-        <w:t>UL/LI tags that are populated via velocity template</w:t>
-      </w:r>
-      <w:r>
-        <w:rPr>
-          <w:rFonts w:ascii="Times New Roman" w:hAnsi="Times New Roman" w:cs="Times New Roman"/>
-        </w:rPr>
-        <w:t>.</w:t>
-      </w:r>
-    </w:p>
-    <w:p>
-      <w:pPr>
-        <w:pStyle w:val="ListParagraph"/>
-        <w:numPr>
-          <w:ilvl w:val="0"/>
-          <w:numId w:val="2"/>
-        </w:numPr>
-        <w:spacing w:line="240" w:lineRule="auto"/>
-        <w:contextualSpacing w:val="0"/>
-        <w:rPr>
-          <w:rFonts w:ascii="Times New Roman" w:hAnsi="Times New Roman" w:cs="Times New Roman"/>
-        </w:rPr>
-      </w:pPr>
-      <w:r>
-        <w:rPr>
-          <w:rFonts w:ascii="Times New Roman" w:hAnsi="Times New Roman" w:cs="Times New Roman"/>
-        </w:rPr>
-        <w:t>Code optimization for execution timeout</w:t>
-      </w:r>
-      <w:r>
-        <w:rPr>
-          <w:rFonts w:ascii="Times New Roman" w:hAnsi="Times New Roman" w:cs="Times New Roman"/>
-        </w:rPr>
-        <w:t xml:space="preserve"> functionality</w:t>
-      </w:r>
-      <w:r>
-        <w:rPr>
-          <w:rFonts w:ascii="Times New Roman" w:hAnsi="Times New Roman" w:cs="Times New Roman"/>
-        </w:rPr>
-        <w:t>.</w:t>
-      </w:r>
-    </w:p>
-    <w:p>
-      <w:pPr>
-        <w:pStyle w:val="ListParagraph"/>
-        <w:numPr>
-          <w:ilvl w:val="0"/>
-          <w:numId w:val="2"/>
-        </w:numPr>
-        <w:spacing w:line="240" w:lineRule="auto"/>
-        <w:contextualSpacing w:val="0"/>
-        <w:rPr>
-          <w:rFonts w:ascii="Times New Roman" w:hAnsi="Times New Roman" w:cs="Times New Roman"/>
-        </w:rPr>
-      </w:pPr>
-      <w:r>
-        <w:rPr>
-          <w:rFonts w:ascii="Times New Roman" w:hAnsi="Times New Roman" w:cs="Times New Roman"/>
-        </w:rPr>
-        <w:t xml:space="preserve">BVDefaultValidation </w:t>
-      </w:r>
-      <w:r>
-        <w:rPr>
-          <w:rFonts w:ascii="Times New Roman" w:hAnsi="Times New Roman" w:cs="Times New Roman"/>
-        </w:rPr>
-        <w:t xml:space="preserve">implementation to </w:t>
-      </w:r>
-      <w:r>
-        <w:rPr>
-          <w:rFonts w:ascii="Times New Roman" w:hAnsi="Times New Roman" w:cs="Times New Roman"/>
-        </w:rPr>
-        <w:t xml:space="preserve">include </w:t>
-      </w:r>
-      <w:r>
-        <w:rPr>
-          <w:rFonts w:ascii="Times New Roman" w:hAnsi="Times New Roman" w:cs="Times New Roman"/>
-        </w:rPr>
-        <w:t xml:space="preserve">validation of </w:t>
-      </w:r>
-      <w:r>
-        <w:rPr>
-          <w:rFonts w:ascii="Times New Roman" w:hAnsi="Times New Roman" w:cs="Times New Roman"/>
-        </w:rPr>
-        <w:t>BVConfiguration</w:t>
-      </w:r>
-      <w:r>
-        <w:rPr>
-          <w:rFonts w:ascii="Times New Roman" w:hAnsi="Times New Roman" w:cs="Times New Roman"/>
-        </w:rPr>
-        <w:t xml:space="preserve"> properties</w:t>
-      </w:r>
-      <w:r>
-        <w:rPr>
-          <w:rFonts w:ascii="Times New Roman" w:hAnsi="Times New Roman" w:cs="Times New Roman"/>
-        </w:rPr>
-        <w:t>.</w:t>
-      </w:r>
-    </w:p>
-    <w:p>
-      <w:pPr>
-        <w:pStyle w:val="ListParagraph"/>
-        <w:spacing w:line="240" w:lineRule="auto"/>
-        <w:contextualSpacing w:val="0"/>
-        <w:rPr>
-          <w:rFonts w:ascii="Times New Roman" w:hAnsi="Times New Roman" w:cs="Times New Roman"/>
-        </w:rPr>
-      </w:pPr>
-    </w:p>
-    <w:p>
-      <w:pPr>
-        <w:spacing w:line="240" w:lineRule="auto"/>
-        <w:rPr>
-          <w:rFonts w:ascii="Times New Roman" w:hAnsi="Times New Roman" w:cs="Times New Roman"/>
-          <w:b/>
-        </w:rPr>
-      </w:pPr>
-      <w:r>
-        <w:rPr>
-          <w:rFonts w:ascii="Times New Roman" w:hAnsi="Times New Roman" w:cs="Times New Roman"/>
-          <w:b/>
-        </w:rPr>
-        <w:t xml:space="preserve">Bug Fix: </w:t>
-      </w:r>
-    </w:p>
-    <w:p>
-      <w:pPr>
-        <w:pStyle w:val="ListParagraph"/>
-        <w:numPr>
-          <w:ilvl w:val="0"/>
-          <w:numId w:val="2"/>
-        </w:numPr>
-        <w:spacing w:line="240" w:lineRule="auto"/>
-        <w:contextualSpacing w:val="0"/>
-        <w:rPr>
-          <w:rFonts w:ascii="Times New Roman" w:hAnsi="Times New Roman" w:cs="Times New Roman"/>
-        </w:rPr>
-      </w:pPr>
-      <w:r>
-        <w:rPr>
-          <w:rFonts w:ascii="Times New Roman" w:hAnsi="Times New Roman" w:cs="Times New Roman"/>
-        </w:rPr>
-        <w:t>Single thread scheduled service which caused too many threads been created now this has been replaced by cached thread pool in BVUIContentServiceProvider.</w:t>
-      </w:r>
-    </w:p>
-    <w:p>
-      <w:pPr>
-        <w:spacing w:line="240" w:lineRule="auto"/>
-        <w:rPr>
-          <w:rFonts w:ascii="Times New Roman" w:hAnsi="Times New Roman" w:cs="Times New Roman"/>
-          <w:b/>
-        </w:rPr>
-      </w:pPr>
-    </w:p>
-    <w:p>
-      <w:pPr>
-        <w:spacing w:line="240" w:lineRule="auto"/>
-        <w:rPr>
-          <w:rFonts w:ascii="Times New Roman" w:hAnsi="Times New Roman" w:cs="Times New Roman"/>
-          <w:b/>
-        </w:rPr>
-      </w:pPr>
-      <w:r>
-        <w:rPr>
-          <w:rFonts w:ascii="Times New Roman" w:hAnsi="Times New Roman" w:cs="Times New Roman"/>
-          <w:b/>
-        </w:rPr>
-        <w:t>Known Issues: NONE</w:t>
-      </w:r>
-    </w:p>
-    <w:p>
-      <w:pPr>
-        <w:spacing w:line="240" w:lineRule="auto"/>
-        <w:rPr>
-          <w:rFonts w:ascii="Times New Roman" w:hAnsi="Times New Roman" w:cs="Times New Roman"/>
-          <w:b/>
-          <w:sz w:val="28"/>
-          <w:szCs w:val="28"/>
-        </w:rPr>
-      </w:pPr>
-    </w:p>
-    <w:p>
-      <w:pPr>
-        <w:spacing w:line="240" w:lineRule="auto"/>
-        <w:rPr>
-          <w:rFonts w:ascii="Times New Roman" w:hAnsi="Times New Roman" w:cs="Times New Roman"/>
-          <w:b/>
-          <w:sz w:val="28"/>
-          <w:szCs w:val="28"/>
-        </w:rPr>
-      </w:pPr>
-      <w:r>
-        <w:rPr>
-          <w:rFonts w:ascii="Times New Roman" w:hAnsi="Times New Roman" w:cs="Times New Roman"/>
-          <w:b/>
-          <w:sz w:val="28"/>
-          <w:szCs w:val="28"/>
-        </w:rPr>
-        <w:t>Version: SEO-SDK Release 2.0.0 Beta</w:t>
-      </w:r>
-      <w:r>
-        <w:rPr>
-          <w:rFonts w:ascii="Times New Roman" w:hAnsi="Times New Roman" w:cs="Times New Roman"/>
-          <w:b/>
-          <w:sz w:val="28"/>
-          <w:szCs w:val="28"/>
-        </w:rPr>
-        <w:t xml:space="preserve"> – 2</w:t>
-      </w:r>
-    </w:p>
-    <w:p>
-      <w:pPr>
-        <w:spacing w:line="240" w:lineRule="auto"/>
-        <w:rPr>
-          <w:rFonts w:ascii="Times New Roman" w:hAnsi="Times New Roman" w:cs="Times New Roman"/>
-          <w:b/>
-        </w:rPr>
-      </w:pPr>
-      <w:r>
-        <w:rPr>
-          <w:rFonts w:ascii="Times New Roman" w:hAnsi="Times New Roman" w:cs="Times New Roman"/>
-          <w:b/>
-        </w:rPr>
-        <w:t>Features:</w:t>
-      </w:r>
-    </w:p>
-    <w:p>
-      <w:pPr>
-        <w:pStyle w:val="ListParagraph"/>
-        <w:numPr>
-          <w:ilvl w:val="0"/>
-          <w:numId w:val="2"/>
-        </w:numPr>
-        <w:spacing w:line="240" w:lineRule="auto"/>
-        <w:contextualSpacing w:val="0"/>
-        <w:rPr>
-          <w:rFonts w:ascii="Times New Roman" w:hAnsi="Times New Roman" w:cs="Times New Roman"/>
-        </w:rPr>
-      </w:pPr>
-      <w:r>
-        <w:rPr>
-          <w:rFonts w:ascii="Times New Roman" w:hAnsi="Times New Roman" w:cs="Times New Roman"/>
-        </w:rPr>
-        <w:lastRenderedPageBreak/>
-        <w:t>OSGi bundle release has been added</w:t>
-      </w:r>
-    </w:p>
-    <w:p>
-      <w:pPr>
-        <w:pStyle w:val="ListParagraph"/>
-        <w:numPr>
-          <w:ilvl w:val="0"/>
-          <w:numId w:val="2"/>
-        </w:numPr>
-        <w:spacing w:line="240" w:lineRule="auto"/>
-        <w:contextualSpacing w:val="0"/>
-        <w:rPr>
-          <w:rFonts w:ascii="Times New Roman" w:hAnsi="Times New Roman" w:cs="Times New Roman"/>
-        </w:rPr>
-      </w:pPr>
-      <w:r>
-        <w:rPr>
-          <w:rFonts w:ascii="Times New Roman" w:hAnsi="Times New Roman" w:cs="Times New Roman"/>
-        </w:rPr>
-        <w:t>Supports conversation 2013 implementation</w:t>
-      </w:r>
-    </w:p>
-    <w:p>
-      <w:pPr>
-        <w:pStyle w:val="ListParagraph"/>
-        <w:numPr>
-          <w:ilvl w:val="0"/>
-          <w:numId w:val="2"/>
-        </w:numPr>
-        <w:spacing w:line="240" w:lineRule="auto"/>
-        <w:contextualSpacing w:val="0"/>
-        <w:rPr>
-          <w:rFonts w:ascii="Times New Roman" w:hAnsi="Times New Roman" w:cs="Times New Roman"/>
-        </w:rPr>
-      </w:pPr>
-      <w:r>
-        <w:rPr>
-          <w:rFonts w:ascii="Times New Roman" w:hAnsi="Times New Roman" w:cs="Times New Roman"/>
-        </w:rPr>
-        <w:t>Execution timeout has been added</w:t>
-      </w:r>
-      <w:r>
-        <w:rPr>
-          <w:rFonts w:ascii="Times New Roman" w:hAnsi="Times New Roman" w:cs="Times New Roman"/>
-        </w:rPr>
-        <w:t xml:space="preserve"> so when the execution of the complete job is not finished in a given time, it is canceled and a comment tag is displayed</w:t>
-      </w:r>
-      <w:r>
-        <w:rPr>
-          <w:rFonts w:ascii="Times New Roman" w:hAnsi="Times New Roman" w:cs="Times New Roman"/>
-        </w:rPr>
-        <w:t>.</w:t>
-      </w:r>
-    </w:p>
-    <w:p>
-      <w:pPr>
-        <w:pStyle w:val="ListParagraph"/>
-        <w:numPr>
-          <w:ilvl w:val="0"/>
-          <w:numId w:val="2"/>
-        </w:numPr>
-        <w:spacing w:line="240" w:lineRule="auto"/>
-        <w:contextualSpacing w:val="0"/>
-        <w:rPr>
-          <w:rFonts w:ascii="Times New Roman" w:hAnsi="Times New Roman" w:cs="Times New Roman"/>
-        </w:rPr>
-      </w:pPr>
-      <w:r>
-        <w:rPr>
-          <w:rFonts w:ascii="Times New Roman" w:hAnsi="Times New Roman" w:cs="Times New Roman"/>
-        </w:rPr>
-        <w:t>Two more APIs are added in BVUIContent namely getAggregateRating and getReviews.</w:t>
-      </w:r>
-    </w:p>
-    <w:p>
-      <w:pPr>
-        <w:pStyle w:val="ListParagraph"/>
-        <w:numPr>
-          <w:ilvl w:val="0"/>
-          <w:numId w:val="2"/>
-        </w:numPr>
-        <w:spacing w:line="240" w:lineRule="auto"/>
-        <w:contextualSpacing w:val="0"/>
-        <w:rPr>
-          <w:rFonts w:ascii="Times New Roman" w:hAnsi="Times New Roman" w:cs="Times New Roman"/>
-        </w:rPr>
-      </w:pPr>
-      <w:r>
-        <w:rPr>
-          <w:rFonts w:ascii="Times New Roman" w:hAnsi="Times New Roman" w:cs="Times New Roman"/>
-        </w:rPr>
-        <w:t xml:space="preserve">Crawler agent pattern are made to normal text string instead of complete String pattern so user can set plain agent pattern </w:t>
-      </w:r>
-      <w:r>
-        <w:rPr>
-          <w:rFonts w:ascii="Times New Roman" w:hAnsi="Times New Roman" w:cs="Times New Roman"/>
-        </w:rPr>
-        <w:t>in BVConfiguration.</w:t>
-      </w:r>
-      <w:r>
-        <w:rPr>
-          <w:rFonts w:ascii="Times New Roman" w:hAnsi="Times New Roman" w:cs="Times New Roman"/>
-        </w:rPr>
-        <w:t xml:space="preserve"> </w:t>
-      </w:r>
-      <w:r>
-        <w:rPr>
-          <w:rFonts w:ascii="Times New Roman" w:hAnsi="Times New Roman" w:cs="Times New Roman"/>
-        </w:rPr>
-        <w:t>F</w:t>
-      </w:r>
-      <w:r>
-        <w:rPr>
-          <w:rFonts w:ascii="Times New Roman" w:hAnsi="Times New Roman" w:cs="Times New Roman"/>
-        </w:rPr>
-        <w:t>or multiple agent crawler text</w:t>
-      </w:r>
-      <w:r>
-        <w:rPr>
-          <w:rFonts w:ascii="Times New Roman" w:hAnsi="Times New Roman" w:cs="Times New Roman"/>
-        </w:rPr>
-        <w:t>,</w:t>
-      </w:r>
-      <w:r>
-        <w:rPr>
-          <w:rFonts w:ascii="Times New Roman" w:hAnsi="Times New Roman" w:cs="Times New Roman"/>
-        </w:rPr>
-        <w:t xml:space="preserve"> separate with ‘|’ </w:t>
-      </w:r>
-      <w:r>
-        <w:rPr>
-          <w:rFonts w:ascii="Times New Roman" w:hAnsi="Times New Roman" w:cs="Times New Roman"/>
-        </w:rPr>
-        <w:t>delimiter</w:t>
-      </w:r>
-      <w:r>
-        <w:rPr>
-          <w:rFonts w:ascii="Times New Roman" w:hAnsi="Times New Roman" w:cs="Times New Roman"/>
-        </w:rPr>
-        <w:t>.</w:t>
-      </w:r>
-    </w:p>
-    <w:p>
-      <w:pPr>
-        <w:spacing w:line="240" w:lineRule="auto"/>
-        <w:rPr>
-          <w:rFonts w:ascii="Times New Roman" w:hAnsi="Times New Roman" w:cs="Times New Roman"/>
-        </w:rPr>
-      </w:pPr>
-    </w:p>
-    <w:p>
-      <w:pPr>
-        <w:spacing w:line="240" w:lineRule="auto"/>
-        <w:rPr>
-          <w:rFonts w:ascii="Times New Roman" w:hAnsi="Times New Roman" w:cs="Times New Roman"/>
-          <w:b/>
-        </w:rPr>
-      </w:pPr>
-      <w:r>
-        <w:rPr>
-          <w:rFonts w:ascii="Times New Roman" w:hAnsi="Times New Roman" w:cs="Times New Roman"/>
-          <w:b/>
-        </w:rPr>
-        <w:t xml:space="preserve">Bug Fix: </w:t>
-      </w:r>
-    </w:p>
-    <w:p>
-      <w:pPr>
-        <w:pStyle w:val="ListParagraph"/>
-        <w:numPr>
-          <w:ilvl w:val="0"/>
-          <w:numId w:val="2"/>
-        </w:numPr>
-        <w:spacing w:line="240" w:lineRule="auto"/>
-        <w:contextualSpacing w:val="0"/>
-        <w:rPr>
-          <w:rFonts w:ascii="Times New Roman" w:hAnsi="Times New Roman" w:cs="Times New Roman"/>
-        </w:rPr>
-      </w:pPr>
-      <w:r>
-        <w:rPr>
-          <w:rFonts w:ascii="Times New Roman" w:hAnsi="Times New Roman" w:cs="Times New Roman"/>
-        </w:rPr>
-        <w:t>Connection timeout for cloud SEO implementation has been handled</w:t>
-      </w:r>
-    </w:p>
-    <w:p>
-      <w:pPr>
-        <w:pStyle w:val="ListParagraph"/>
-        <w:numPr>
-          <w:ilvl w:val="0"/>
-          <w:numId w:val="2"/>
-        </w:numPr>
-        <w:spacing w:line="240" w:lineRule="auto"/>
-        <w:contextualSpacing w:val="0"/>
-        <w:rPr>
-          <w:rFonts w:ascii="Times New Roman" w:hAnsi="Times New Roman" w:cs="Times New Roman"/>
-        </w:rPr>
-      </w:pPr>
-      <w:r>
-        <w:rPr>
-          <w:rFonts w:ascii="Times New Roman" w:hAnsi="Times New Roman" w:cs="Times New Roman"/>
-        </w:rPr>
-        <w:t>bvreveal=debug will now display all the BVParameters</w:t>
-      </w:r>
-      <w:r>
-        <w:rPr>
-          <w:rFonts w:ascii="Times New Roman" w:hAnsi="Times New Roman" w:cs="Times New Roman"/>
-        </w:rPr>
-        <w:t xml:space="preserve"> attributes.</w:t>
-      </w:r>
-    </w:p>
-    <w:p>
-      <w:pPr>
-        <w:spacing w:line="240" w:lineRule="auto"/>
-        <w:rPr>
-          <w:rFonts w:ascii="Times New Roman" w:hAnsi="Times New Roman" w:cs="Times New Roman"/>
-          <w:b/>
-        </w:rPr>
-      </w:pPr>
-    </w:p>
-    <w:p>
-      <w:pPr>
-        <w:spacing w:line="240" w:lineRule="auto"/>
-        <w:rPr>
-          <w:rFonts w:ascii="Times New Roman" w:hAnsi="Times New Roman" w:cs="Times New Roman"/>
-          <w:b/>
-        </w:rPr>
-      </w:pPr>
-      <w:r>
-        <w:rPr>
-          <w:rFonts w:ascii="Times New Roman" w:hAnsi="Times New Roman" w:cs="Times New Roman"/>
-          <w:b/>
-        </w:rPr>
-        <w:t>Known Issues: NONE</w:t>
-      </w:r>
-    </w:p>
-    <w:p>
-      <w:pPr>
-        <w:spacing w:line="240" w:lineRule="auto"/>
-        <w:rPr>
-          <w:rFonts w:ascii="Times New Roman" w:hAnsi="Times New Roman" w:cs="Times New Roman"/>
-          <w:b/>
-          <w:i/>
-        </w:rPr>
-      </w:pPr>
-    </w:p>
-    <w:p>
-      <w:pPr>
-        <w:spacing w:line="240" w:lineRule="auto"/>
-        <w:rPr>
-          <w:rFonts w:ascii="Times New Roman" w:hAnsi="Times New Roman" w:cs="Times New Roman"/>
-          <w:b/>
-          <w:sz w:val="28"/>
-          <w:szCs w:val="28"/>
-        </w:rPr>
-      </w:pPr>
-      <w:r>
-        <w:rPr>
-          <w:rFonts w:ascii="Times New Roman" w:hAnsi="Times New Roman" w:cs="Times New Roman"/>
-          <w:b/>
-          <w:sz w:val="28"/>
-          <w:szCs w:val="28"/>
-        </w:rPr>
-        <w:t>Version: SEO-SDK Release 2.0.0 Beta</w:t>
-      </w:r>
-    </w:p>
-    <w:p>
-      <w:pPr>
-        <w:spacing w:line="240" w:lineRule="auto"/>
-        <w:rPr>
-          <w:rFonts w:ascii="Times New Roman" w:hAnsi="Times New Roman" w:cs="Times New Roman"/>
-          <w:b/>
-        </w:rPr>
-      </w:pPr>
-      <w:r>
-        <w:rPr>
-          <w:rFonts w:ascii="Times New Roman" w:hAnsi="Times New Roman" w:cs="Times New Roman"/>
-          <w:b/>
-        </w:rPr>
-        <w:t>Features:</w:t>
-      </w:r>
-    </w:p>
-    <w:p>
-      <w:pPr>
-        <w:pStyle w:val="ListParagraph"/>
-        <w:numPr>
-          <w:ilvl w:val="0"/>
-          <w:numId w:val="2"/>
-        </w:numPr>
-        <w:spacing w:line="240" w:lineRule="auto"/>
-        <w:contextualSpacing w:val="0"/>
-        <w:rPr>
-          <w:rFonts w:ascii="Times New Roman" w:hAnsi="Times New Roman" w:cs="Times New Roman"/>
-        </w:rPr>
-      </w:pPr>
-      <w:r>
-        <w:rPr>
-          <w:rFonts w:ascii="Times New Roman" w:hAnsi="Times New Roman" w:cs="Times New Roman"/>
-        </w:rPr>
         <w:t>Property driven using bvclient.properties</w:t>
       </w:r>
     </w:p>
@@ -2217,7 +2508,6 @@
           <w:rFonts w:ascii="Times New Roman" w:hAnsi="Times New Roman" w:cs="Times New Roman"/>
           <w:b/>
         </w:rPr>
-        <w:lastRenderedPageBreak/>
         <w:t>Known Issues: NONE</w:t>
       </w:r>
     </w:p>
@@ -2232,7 +2522,7 @@
 </file>
 
 <file path=word/numbering.xml><?xml version="1.0" encoding="utf-8"?>
-<w:numbering xmlns:wpc="http://schemas.microsoft.com/office/word/2010/wordprocessingCanvas" xmlns:mc="http://schemas.openxmlformats.org/markup-compatibility/2006" xmlns:o="urn:schemas-microsoft-com:office:office" xmlns:r="http://schemas.openxmlformats.org/officeDocument/2006/relationships" xmlns:m="http://schemas.openxmlformats.org/officeDocument/2006/math" xmlns:v="urn:schemas-microsoft-com:vml" xmlns:wp14="http://schemas.microsoft.com/office/word/2010/wordprocessingDrawing" xmlns:wp="http://schemas.openxmlformats.org/drawingml/2006/wordprocessingDrawing" xmlns:w10="urn:schemas-microsoft-com:office:word" xmlns:w="http://schemas.openxmlformats.org/wordprocessingml/2006/main" xmlns:w14="http://schemas.microsoft.com/office/word/2010/wordml" xmlns:wpg="http://schemas.microsoft.com/office/word/2010/wordprocessingGroup" xmlns:wpi="http://schemas.microsoft.com/office/word/2010/wordprocessingInk" xmlns:wne="http://schemas.microsoft.com/office/word/2006/wordml" xmlns:wps="http://schemas.microsoft.com/office/word/2010/wordprocessingShape" mc:Ignorable="w14 wp14">
+<w:numbering xmlns:wpc="http://schemas.microsoft.com/office/word/2010/wordprocessingCanvas" xmlns:mo="http://schemas.microsoft.com/office/mac/office/2008/main" xmlns:mc="http://schemas.openxmlformats.org/markup-compatibility/2006" xmlns:mv="urn:schemas-microsoft-com:mac:vml" xmlns:o="urn:schemas-microsoft-com:office:office" xmlns:r="http://schemas.openxmlformats.org/officeDocument/2006/relationships" xmlns:m="http://schemas.openxmlformats.org/officeDocument/2006/math" xmlns:v="urn:schemas-microsoft-com:vml" xmlns:wp14="http://schemas.microsoft.com/office/word/2010/wordprocessingDrawing" xmlns:wp="http://schemas.openxmlformats.org/drawingml/2006/wordprocessingDrawing" xmlns:w10="urn:schemas-microsoft-com:office:word" xmlns:w="http://schemas.openxmlformats.org/wordprocessingml/2006/main" xmlns:w14="http://schemas.microsoft.com/office/word/2010/wordml" xmlns:wpg="http://schemas.microsoft.com/office/word/2010/wordprocessingGroup" xmlns:wpi="http://schemas.microsoft.com/office/word/2010/wordprocessingInk" xmlns:wne="http://schemas.microsoft.com/office/word/2006/wordml" xmlns:wps="http://schemas.microsoft.com/office/word/2010/wordprocessingShape" mc:Ignorable="w14 wp14">
   <w:abstractNum w:abstractNumId="0">
     <w:nsid w:val="090F3DC9"/>
     <w:multiLevelType w:val="hybridMultilevel"/>
@@ -2338,7 +2628,7 @@
         <w:rFonts w:ascii="Symbol" w:hAnsi="Symbol" w:hint="default"/>
       </w:rPr>
     </w:lvl>
-    <w:lvl w:ilvl="1" w:tplc="04090019" w:tentative="1">
+    <w:lvl w:ilvl="1" w:tplc="04090019">
       <w:start w:val="1"/>
       <w:numFmt w:val="lowerLetter"/>
       <w:lvlText w:val="%2."/>
@@ -2437,7 +2727,7 @@
       </w:pPr>
     </w:pPrDefault>
   </w:docDefaults>
-  <w:latentStyles w:defLockedState="0" w:defUIPriority="99" w:defSemiHidden="1" w:defUnhideWhenUsed="1" w:defQFormat="0" w:count="267">
+  <w:latentStyles w:defLockedState="0" w:defUIPriority="99" w:defSemiHidden="1" w:defUnhideWhenUsed="1" w:defQFormat="0" w:count="276">
     <w:lsdException w:name="Normal" w:semiHidden="0" w:uiPriority="0" w:unhideWhenUsed="0" w:qFormat="1"/>
     <w:lsdException w:name="heading 1" w:semiHidden="0" w:uiPriority="9" w:unhideWhenUsed="0" w:qFormat="1"/>
     <w:lsdException w:name="heading 2" w:uiPriority="9" w:qFormat="1"/>
@@ -2633,7 +2923,7 @@
 </file>
 
 <file path=word/stylesWithEffects.xml><?xml version="1.0" encoding="utf-8"?>
-<w:styles xmlns:wpc="http://schemas.microsoft.com/office/word/2010/wordprocessingCanvas" xmlns:mc="http://schemas.openxmlformats.org/markup-compatibility/2006" xmlns:o="urn:schemas-microsoft-com:office:office" xmlns:r="http://schemas.openxmlformats.org/officeDocument/2006/relationships" xmlns:m="http://schemas.openxmlformats.org/officeDocument/2006/math" xmlns:v="urn:schemas-microsoft-com:vml" xmlns:wp14="http://schemas.microsoft.com/office/word/2010/wordprocessingDrawing" xmlns:wp="http://schemas.openxmlformats.org/drawingml/2006/wordprocessingDrawing" xmlns:w10="urn:schemas-microsoft-com:office:word" xmlns:w="http://schemas.openxmlformats.org/wordprocessingml/2006/main" xmlns:w14="http://schemas.microsoft.com/office/word/2010/wordml" xmlns:wpg="http://schemas.microsoft.com/office/word/2010/wordprocessingGroup" xmlns:wpi="http://schemas.microsoft.com/office/word/2010/wordprocessingInk" xmlns:wne="http://schemas.microsoft.com/office/word/2006/wordml" xmlns:wps="http://schemas.microsoft.com/office/word/2010/wordprocessingShape" mc:Ignorable="w14 wp14">
+<w:styles xmlns:wpc="http://schemas.microsoft.com/office/word/2010/wordprocessingCanvas" xmlns:mo="http://schemas.microsoft.com/office/mac/office/2008/main" xmlns:mc="http://schemas.openxmlformats.org/markup-compatibility/2006" xmlns:mv="urn:schemas-microsoft-com:mac:vml" xmlns:o="urn:schemas-microsoft-com:office:office" xmlns:r="http://schemas.openxmlformats.org/officeDocument/2006/relationships" xmlns:m="http://schemas.openxmlformats.org/officeDocument/2006/math" xmlns:v="urn:schemas-microsoft-com:vml" xmlns:wp14="http://schemas.microsoft.com/office/word/2010/wordprocessingDrawing" xmlns:wp="http://schemas.openxmlformats.org/drawingml/2006/wordprocessingDrawing" xmlns:w10="urn:schemas-microsoft-com:office:word" xmlns:w="http://schemas.openxmlformats.org/wordprocessingml/2006/main" xmlns:w14="http://schemas.microsoft.com/office/word/2010/wordml" xmlns:wpg="http://schemas.microsoft.com/office/word/2010/wordprocessingGroup" xmlns:wpi="http://schemas.microsoft.com/office/word/2010/wordprocessingInk" xmlns:wne="http://schemas.microsoft.com/office/word/2006/wordml" xmlns:wps="http://schemas.microsoft.com/office/word/2010/wordprocessingShape" mc:Ignorable="w14 wp14">
   <w:docDefaults>
     <w:rPrDefault>
       <w:rPr>
@@ -2649,7 +2939,7 @@
       </w:pPr>
     </w:pPrDefault>
   </w:docDefaults>
-  <w:latentStyles w:defLockedState="0" w:defUIPriority="99" w:defSemiHidden="1" w:defUnhideWhenUsed="1" w:defQFormat="0" w:count="267">
+  <w:latentStyles w:defLockedState="0" w:defUIPriority="99" w:defSemiHidden="1" w:defUnhideWhenUsed="1" w:defQFormat="0" w:count="276">
     <w:lsdException w:name="Normal" w:semiHidden="0" w:uiPriority="0" w:unhideWhenUsed="0" w:qFormat="1"/>
     <w:lsdException w:name="heading 1" w:semiHidden="0" w:uiPriority="9" w:unhideWhenUsed="0" w:qFormat="1"/>
     <w:lsdException w:name="heading 2" w:uiPriority="9" w:qFormat="1"/>
@@ -3127,4 +3417,16 @@
   <a:objectDefaults/>
   <a:extraClrSchemeLst/>
 </a:theme>
+</file>
+
+<file path=customXml/item1.xml><?xml version="1.0" encoding="utf-8"?>
+<b:Sources xmlns:b="http://schemas.openxmlformats.org/officeDocument/2006/bibliography" xmlns="http://schemas.openxmlformats.org/officeDocument/2006/bibliography" SelectedStyle="/APA.XSL" StyleName="APA"/>
+</file>
+
+<file path=customXml/itemProps1.xml><?xml version="1.0" encoding="utf-8"?>
+<ds:datastoreItem xmlns:ds="http://schemas.openxmlformats.org/officeDocument/2006/customXml" ds:itemID="{A36FF002-8BCC-664E-AF55-E1FE589AB356}">
+  <ds:schemaRefs>
+    <ds:schemaRef ds:uri="http://schemas.openxmlformats.org/officeDocument/2006/bibliography"/>
+  </ds:schemaRefs>
+</ds:datastoreItem>
 </file>
</xml_diff>